<commit_message>
Versão final do código com tudo implementado e ajustado (mudanças talvez em valores não significativos apenas)
</commit_message>
<xml_diff>
--- a/Atividades a serem feitas.docx
+++ b/Atividades a serem feitas.docx
@@ -268,415 +268,324 @@
         </w:rPr>
         <w:t xml:space="preserve"> </w:t>
       </w:r>
+    </w:p>
+    <w:p>
+      <w:pPr>
+        <w:rPr>
+          <w:rFonts w:cstheme="minorHAnsi"/>
+        </w:rPr>
+      </w:pPr>
+      <w:r>
+        <w:rPr>
+          <w:rFonts w:cstheme="minorHAnsi"/>
+          <w:color w:val="000000" w:themeColor="text1"/>
+        </w:rPr>
+        <w:t>3</w:t>
+      </w:r>
+      <w:r>
+        <w:rPr>
+          <w:rFonts w:cstheme="minorHAnsi"/>
+          <w:color w:val="000000" w:themeColor="text1"/>
+        </w:rPr>
+        <w:t xml:space="preserve"> -</w:t>
+      </w:r>
+      <w:r>
+        <w:rPr>
+          <w:rFonts w:cstheme="minorHAnsi"/>
+        </w:rPr>
+        <w:t xml:space="preserve"> </w:t>
+      </w:r>
+      <w:r>
+        <w:rPr>
+          <w:rFonts w:cstheme="minorHAnsi"/>
+        </w:rPr>
+        <w:t>Ler artigos</w:t>
+      </w:r>
+      <w:r>
+        <w:rPr>
+          <w:rFonts w:cstheme="minorHAnsi"/>
+        </w:rPr>
+        <w:t xml:space="preserve"> </w:t>
+      </w:r>
+      <w:r>
+        <w:rPr>
+          <w:rFonts w:cstheme="minorHAnsi"/>
+        </w:rPr>
+        <w:t>de plasticidade</w:t>
+      </w:r>
+      <w:r>
+        <w:rPr>
+          <w:rFonts w:cstheme="minorHAnsi"/>
+        </w:rPr>
+        <w:t xml:space="preserve"> </w:t>
+      </w:r>
+      <w:r>
+        <w:rPr>
+          <w:rFonts w:cstheme="minorHAnsi"/>
+        </w:rPr>
+        <w:t>e custo</w:t>
+      </w:r>
+      <w:r>
+        <w:rPr>
+          <w:rFonts w:cstheme="minorHAnsi"/>
+        </w:rPr>
+        <w:t xml:space="preserve"> (custo da decisão)</w:t>
+      </w:r>
+      <w:r>
+        <w:rPr>
+          <w:rFonts w:cstheme="minorHAnsi"/>
+        </w:rPr>
+        <w:t xml:space="preserve"> </w:t>
+      </w:r>
+      <w:r>
+        <w:rPr>
+          <w:rFonts w:cstheme="minorHAnsi"/>
+          <w:b/>
+          <w:color w:val="7030A0"/>
+        </w:rPr>
+        <w:t>(</w:t>
+      </w:r>
+      <w:r>
+        <w:rPr>
+          <w:rFonts w:cstheme="minorHAnsi"/>
+          <w:b/>
+          <w:color w:val="7030A0"/>
+        </w:rPr>
+        <w:t>longo</w:t>
+      </w:r>
+      <w:r>
+        <w:rPr>
+          <w:rFonts w:cstheme="minorHAnsi"/>
+          <w:b/>
+          <w:color w:val="7030A0"/>
+        </w:rPr>
+        <w:t xml:space="preserve"> prazo)</w:t>
+      </w:r>
+    </w:p>
+    <w:p>
+      <w:pPr>
+        <w:rPr>
+          <w:rFonts w:cstheme="minorHAnsi"/>
+          <w:b/>
+          <w:color w:val="002060"/>
+        </w:rPr>
+      </w:pPr>
+      <w:proofErr w:type="gramStart"/>
+      <w:r>
+        <w:rPr>
+          <w:rFonts w:cstheme="minorHAnsi"/>
+          <w:color w:val="000000" w:themeColor="text1"/>
+        </w:rPr>
+        <w:t>4</w:t>
+      </w:r>
+      <w:proofErr w:type="gramEnd"/>
+      <w:r>
+        <w:rPr>
+          <w:rFonts w:cstheme="minorHAnsi"/>
+          <w:color w:val="000000" w:themeColor="text1"/>
+        </w:rPr>
+        <w:t xml:space="preserve"> </w:t>
+      </w:r>
+      <w:r>
+        <w:rPr>
+          <w:rFonts w:cstheme="minorHAnsi"/>
+          <w:color w:val="000000" w:themeColor="text1"/>
+        </w:rPr>
+        <w:t>–</w:t>
+      </w:r>
+      <w:r>
+        <w:rPr>
+          <w:rFonts w:cstheme="minorHAnsi"/>
+          <w:color w:val="000000" w:themeColor="text1"/>
+        </w:rPr>
+        <w:t xml:space="preserve"> </w:t>
+      </w:r>
+      <w:proofErr w:type="spellStart"/>
+      <w:r>
+        <w:rPr>
+          <w:rFonts w:cstheme="minorHAnsi"/>
+        </w:rPr>
+        <w:t>Netlogo</w:t>
+      </w:r>
+      <w:proofErr w:type="spellEnd"/>
+      <w:r>
+        <w:rPr>
+          <w:rFonts w:cstheme="minorHAnsi"/>
+        </w:rPr>
+        <w:t xml:space="preserve"> </w:t>
+      </w:r>
+      <w:r>
+        <w:rPr>
+          <w:rFonts w:cstheme="minorHAnsi"/>
+        </w:rPr>
+        <w:t>–</w:t>
+      </w:r>
+      <w:r>
+        <w:rPr>
+          <w:rFonts w:cstheme="minorHAnsi"/>
+        </w:rPr>
+        <w:t xml:space="preserve"> </w:t>
+      </w:r>
+      <w:r>
+        <w:rPr>
+          <w:rFonts w:cstheme="minorHAnsi"/>
+        </w:rPr>
+        <w:t>achar equilíbrio</w:t>
+      </w:r>
+    </w:p>
+    <w:p>
+      <w:pPr>
+        <w:jc w:val="both"/>
+      </w:pPr>
+      <w:r>
+        <w:t xml:space="preserve">5 - Pedir a </w:t>
+      </w:r>
+      <w:r>
+        <w:t xml:space="preserve">Hilton de plasticidade bem adaptativa e mal adaptativa </w:t>
+      </w:r>
+      <w:r>
+        <w:t xml:space="preserve">e colocar imagem na </w:t>
+      </w:r>
+      <w:r>
+        <w:t xml:space="preserve">apresentação </w:t>
+      </w:r>
+      <w:r>
+        <w:rPr>
+          <w:b/>
+          <w:color w:val="7030A0"/>
+        </w:rPr>
+        <w:t>(longo prazo)</w:t>
+      </w:r>
+    </w:p>
+    <w:p>
+      <w:r>
+        <w:t>Não seria “AND” na regeneração das plantas?</w:t>
+      </w:r>
+      <w:r>
+        <w:t xml:space="preserve"> Quando salta metabolismo pouco?</w:t>
+      </w:r>
       <w:bookmarkStart w:id="0" w:name="_GoBack"/>
       <w:bookmarkEnd w:id="0"/>
+      <w:r>
+        <w:t xml:space="preserve"> (</w:t>
+      </w:r>
+      <w:proofErr w:type="spellStart"/>
+      <w:r>
+        <w:t>maybe</w:t>
+      </w:r>
+      <w:proofErr w:type="spellEnd"/>
+      <w:r>
+        <w:t>)</w:t>
+      </w:r>
     </w:p>
     <w:p>
       <w:pPr>
-        <w:rPr>
-          <w:rFonts w:cstheme="minorHAnsi"/>
-        </w:rPr>
-      </w:pPr>
-      <w:r>
-        <w:rPr>
-          <w:rFonts w:cstheme="minorHAnsi"/>
-          <w:color w:val="000000" w:themeColor="text1"/>
-        </w:rPr>
-        <w:t>3</w:t>
-      </w:r>
-      <w:r>
-        <w:rPr>
-          <w:rFonts w:cstheme="minorHAnsi"/>
-          <w:color w:val="000000" w:themeColor="text1"/>
-        </w:rPr>
-        <w:t xml:space="preserve"> -</w:t>
-      </w:r>
-      <w:r>
-        <w:rPr>
-          <w:rFonts w:cstheme="minorHAnsi"/>
-        </w:rPr>
-        <w:t xml:space="preserve"> </w:t>
-      </w:r>
-      <w:r>
-        <w:rPr>
-          <w:rFonts w:cstheme="minorHAnsi"/>
-        </w:rPr>
-        <w:t>Ler artigos</w:t>
-      </w:r>
-      <w:r>
-        <w:rPr>
-          <w:rFonts w:cstheme="minorHAnsi"/>
-        </w:rPr>
-        <w:t xml:space="preserve"> </w:t>
-      </w:r>
-      <w:r>
-        <w:rPr>
-          <w:rFonts w:cstheme="minorHAnsi"/>
-        </w:rPr>
-        <w:t>de plasticidade</w:t>
-      </w:r>
-      <w:r>
-        <w:rPr>
-          <w:rFonts w:cstheme="minorHAnsi"/>
-        </w:rPr>
-        <w:t xml:space="preserve"> </w:t>
-      </w:r>
-      <w:r>
-        <w:rPr>
-          <w:rFonts w:cstheme="minorHAnsi"/>
-        </w:rPr>
-        <w:t>e custo</w:t>
-      </w:r>
-      <w:r>
-        <w:rPr>
-          <w:rFonts w:cstheme="minorHAnsi"/>
-        </w:rPr>
-        <w:t xml:space="preserve"> (custo da decisão)</w:t>
-      </w:r>
-      <w:r>
-        <w:rPr>
-          <w:rFonts w:cstheme="minorHAnsi"/>
-        </w:rPr>
-        <w:t xml:space="preserve"> </w:t>
-      </w:r>
-      <w:r>
-        <w:rPr>
-          <w:rFonts w:cstheme="minorHAnsi"/>
-          <w:b/>
-          <w:color w:val="7030A0"/>
-        </w:rPr>
-        <w:t>(</w:t>
-      </w:r>
-      <w:r>
-        <w:rPr>
-          <w:rFonts w:cstheme="minorHAnsi"/>
-          <w:b/>
-          <w:color w:val="7030A0"/>
-        </w:rPr>
-        <w:t>longo</w:t>
-      </w:r>
-      <w:r>
-        <w:rPr>
-          <w:rFonts w:cstheme="minorHAnsi"/>
-          <w:b/>
-          <w:color w:val="7030A0"/>
-        </w:rPr>
-        <w:t xml:space="preserve"> prazo)</w:t>
-      </w:r>
+        <w:jc w:val="both"/>
+      </w:pPr>
     </w:p>
     <w:p>
-      <w:pPr>
-        <w:rPr>
-          <w:rFonts w:cstheme="minorHAnsi"/>
-          <w:b/>
-          <w:color w:val="002060"/>
-        </w:rPr>
-      </w:pPr>
-      <w:r>
-        <w:rPr>
-          <w:rFonts w:cstheme="minorHAnsi"/>
-          <w:color w:val="000000" w:themeColor="text1"/>
-        </w:rPr>
-        <w:t>4</w:t>
-      </w:r>
-      <w:r>
-        <w:rPr>
-          <w:rFonts w:cstheme="minorHAnsi"/>
-          <w:color w:val="000000" w:themeColor="text1"/>
-        </w:rPr>
-        <w:t xml:space="preserve"> </w:t>
-      </w:r>
-      <w:r>
-        <w:rPr>
-          <w:rFonts w:cstheme="minorHAnsi"/>
-          <w:color w:val="000000" w:themeColor="text1"/>
-        </w:rPr>
-        <w:t>–</w:t>
-      </w:r>
-      <w:r>
-        <w:rPr>
-          <w:rFonts w:cstheme="minorHAnsi"/>
-          <w:color w:val="000000" w:themeColor="text1"/>
-        </w:rPr>
-        <w:t xml:space="preserve"> </w:t>
+      <w:r>
+        <w:t xml:space="preserve">Lembrar: </w:t>
+      </w:r>
+      <w:r>
+        <w:t xml:space="preserve">Custo </w:t>
+      </w:r>
+      <w:r>
+        <w:t xml:space="preserve">e plasticidade muda por </w:t>
+      </w:r>
+      <w:r>
+        <w:t>grau -</w:t>
+      </w:r>
+      <w:r>
+        <w:t xml:space="preserve"> </w:t>
+      </w:r>
+      <w:r>
+        <w:t>C</w:t>
+      </w:r>
+      <w:r>
+        <w:t xml:space="preserve">usto </w:t>
+      </w:r>
+      <w:r>
+        <w:t>0.2</w:t>
+      </w:r>
+      <w:r>
+        <w:t xml:space="preserve"> (0.3)</w:t>
+      </w:r>
+      <w:r>
+        <w:t>, 0.5</w:t>
+      </w:r>
+      <w:r>
+        <w:t xml:space="preserve"> (0.6)</w:t>
+      </w:r>
+      <w:r>
+        <w:t xml:space="preserve"> e 0.8</w:t>
+      </w:r>
+      <w:r>
+        <w:t xml:space="preserve"> (0.9)</w:t>
+      </w:r>
+      <w:r>
+        <w:t xml:space="preserve">, Plasticidade 2, 5 e 8 herb., 3 6 </w:t>
+      </w:r>
+      <w:r>
+        <w:t xml:space="preserve">e 9 </w:t>
       </w:r>
       <w:proofErr w:type="spellStart"/>
       <w:r>
-        <w:rPr>
-          <w:rFonts w:cstheme="minorHAnsi"/>
-          <w:color w:val="000000" w:themeColor="text1"/>
-        </w:rPr>
-        <w:t>Netlogo</w:t>
+        <w:t>carn</w:t>
       </w:r>
       <w:proofErr w:type="spellEnd"/>
       <w:r>
-        <w:rPr>
-          <w:rFonts w:cstheme="minorHAnsi"/>
-          <w:color w:val="000000" w:themeColor="text1"/>
-        </w:rPr>
-        <w:t xml:space="preserve"> </w:t>
-      </w:r>
-      <w:r>
-        <w:rPr>
-          <w:rFonts w:cstheme="minorHAnsi"/>
-          <w:b/>
-          <w:color w:val="002060"/>
-        </w:rPr>
-        <w:t>(curto prazo)</w:t>
+        <w:t xml:space="preserve"> (</w:t>
+      </w:r>
+      <w:r>
+        <w:t>diferente entre níveis tróficos</w:t>
+      </w:r>
+      <w:r>
+        <w:t>)</w:t>
+      </w:r>
+      <w:r>
+        <w:t>.</w:t>
+      </w:r>
+      <w:r>
+        <w:t xml:space="preserve"> Reprodução lobo menor que ovelha e ganho energético maior.</w:t>
+      </w:r>
+      <w:r>
+        <w:t xml:space="preserve"> </w:t>
       </w:r>
     </w:p>
     <w:p>
-      <w:pPr>
-        <w:jc w:val="both"/>
-      </w:pPr>
-      <w:r>
-        <w:t xml:space="preserve">5 - Pedir a </w:t>
-      </w:r>
-      <w:r>
-        <w:t xml:space="preserve">Hilton de plasticidade bem adaptativa e mal adaptativa </w:t>
-      </w:r>
-      <w:r>
-        <w:t xml:space="preserve">e colocar imagem na </w:t>
-      </w:r>
-      <w:r>
-        <w:t xml:space="preserve">apresentação </w:t>
-      </w:r>
-      <w:r>
-        <w:rPr>
-          <w:b/>
-          <w:color w:val="7030A0"/>
-        </w:rPr>
-        <w:t>(longo prazo)</w:t>
+      <w:r>
+        <w:t xml:space="preserve">Pensar depois no </w:t>
+      </w:r>
+      <w:proofErr w:type="spellStart"/>
+      <w:r>
+        <w:t>random</w:t>
+      </w:r>
+      <w:proofErr w:type="spellEnd"/>
+      <w:r>
+        <w:t xml:space="preserve"> </w:t>
+      </w:r>
+      <w:proofErr w:type="spellStart"/>
+      <w:r>
+        <w:t>seed</w:t>
+      </w:r>
+      <w:proofErr w:type="spellEnd"/>
+      <w:r>
+        <w:t>: e</w:t>
+      </w:r>
+      <w:r>
+        <w:t xml:space="preserve">strutura </w:t>
+      </w:r>
+      <w:r>
+        <w:t>da perturbação gerada por mim é</w:t>
+      </w:r>
+      <w:r>
+        <w:t xml:space="preserve"> diferente da imagem do artigo.</w:t>
       </w:r>
     </w:p>
     <w:p>
-      <w:pPr>
-        <w:jc w:val="both"/>
-      </w:pPr>
-    </w:p>
-    <w:p>
-      <w:pPr>
-        <w:rPr>
-          <w:b/>
-        </w:rPr>
-      </w:pPr>
-      <w:r>
-        <w:rPr>
-          <w:b/>
-        </w:rPr>
-        <w:t>Para</w:t>
-      </w:r>
-      <w:r>
-        <w:rPr>
-          <w:b/>
-        </w:rPr>
-        <w:t xml:space="preserve"> </w:t>
-      </w:r>
-      <w:proofErr w:type="gramStart"/>
-      <w:r>
-        <w:rPr>
-          <w:b/>
-        </w:rPr>
-        <w:t>implementar</w:t>
-      </w:r>
-      <w:proofErr w:type="gramEnd"/>
-      <w:r>
-        <w:rPr>
-          <w:b/>
-        </w:rPr>
-        <w:t xml:space="preserve"> no </w:t>
-      </w:r>
-      <w:proofErr w:type="spellStart"/>
-      <w:r>
-        <w:rPr>
-          <w:b/>
-        </w:rPr>
-        <w:t>Netlogo</w:t>
-      </w:r>
-      <w:proofErr w:type="spellEnd"/>
-      <w:r>
-        <w:rPr>
-          <w:b/>
-        </w:rPr>
-        <w:t>:</w:t>
-      </w:r>
-      <w:r>
-        <w:rPr>
-          <w:b/>
-        </w:rPr>
-        <w:t xml:space="preserve"> </w:t>
-      </w:r>
-    </w:p>
-    <w:p>
-      <w:proofErr w:type="gramStart"/>
-      <w:r>
-        <w:t>1</w:t>
-      </w:r>
-      <w:proofErr w:type="gramEnd"/>
-      <w:r>
-        <w:t xml:space="preserve"> </w:t>
-      </w:r>
-      <w:r>
-        <w:t>Gravar variáveis no final</w:t>
-      </w:r>
-      <w:r>
-        <w:t xml:space="preserve"> [ tentei </w:t>
-      </w:r>
-      <w:r>
-        <w:t xml:space="preserve"> </w:t>
-      </w:r>
-      <w:r>
-        <w:t>]</w:t>
-      </w:r>
-    </w:p>
-    <w:p>
-      <w:proofErr w:type="gramStart"/>
-      <w:r>
-        <w:t>2</w:t>
-      </w:r>
-      <w:proofErr w:type="gramEnd"/>
-      <w:r>
-        <w:t xml:space="preserve"> </w:t>
-      </w:r>
-      <w:proofErr w:type="spellStart"/>
-      <w:r>
-        <w:t>Behavioral</w:t>
-      </w:r>
-      <w:proofErr w:type="spellEnd"/>
-      <w:r>
-        <w:t xml:space="preserve"> </w:t>
-      </w:r>
-      <w:proofErr w:type="spellStart"/>
-      <w:r>
-        <w:t>space</w:t>
-      </w:r>
-      <w:proofErr w:type="spellEnd"/>
-      <w:r>
-        <w:t xml:space="preserve"> </w:t>
-      </w:r>
-      <w:r>
-        <w:t>[ tentei  ] – configuração para parar e registro</w:t>
-      </w:r>
-    </w:p>
-    <w:p>
-      <w:r>
-        <w:t xml:space="preserve">Lembrar: </w:t>
-      </w:r>
-      <w:r>
-        <w:t xml:space="preserve">Custo </w:t>
-      </w:r>
-      <w:r>
-        <w:t xml:space="preserve">e plasticidade muda por </w:t>
-      </w:r>
-      <w:r>
-        <w:t>grau -</w:t>
-      </w:r>
-      <w:r>
-        <w:t xml:space="preserve"> </w:t>
-      </w:r>
-      <w:r>
-        <w:t>C</w:t>
-      </w:r>
-      <w:r>
-        <w:t xml:space="preserve">usto </w:t>
-      </w:r>
-      <w:r>
-        <w:t>0.2</w:t>
-      </w:r>
-      <w:r>
-        <w:t xml:space="preserve"> (0.3)</w:t>
-      </w:r>
-      <w:r>
-        <w:t>, 0.5</w:t>
-      </w:r>
-      <w:r>
-        <w:t xml:space="preserve"> (0.6)</w:t>
-      </w:r>
-      <w:r>
-        <w:t xml:space="preserve"> e 0.8</w:t>
-      </w:r>
-      <w:r>
-        <w:t xml:space="preserve"> (0.9)</w:t>
-      </w:r>
-      <w:r>
-        <w:t xml:space="preserve">, Plasticidade 2, 5 e 8 herb., 3 6 </w:t>
-      </w:r>
-      <w:r>
-        <w:t xml:space="preserve">e 9 </w:t>
-      </w:r>
-      <w:proofErr w:type="spellStart"/>
-      <w:r>
-        <w:t>carn</w:t>
-      </w:r>
-      <w:proofErr w:type="spellEnd"/>
-      <w:r>
-        <w:t xml:space="preserve"> (</w:t>
-      </w:r>
-      <w:r>
-        <w:t>diferente entre níveis tróficos</w:t>
-      </w:r>
-      <w:r>
-        <w:t>)</w:t>
-      </w:r>
-      <w:r>
-        <w:t>.</w:t>
-      </w:r>
-      <w:r>
-        <w:t xml:space="preserve"> Reprodução lobo menor que ovelha e ganho energético maior.</w:t>
-      </w:r>
-      <w:r>
-        <w:t xml:space="preserve"> TIRAR PERTURBAÇÃO</w:t>
-      </w:r>
-    </w:p>
-    <w:p>
-      <w:r>
-        <w:t xml:space="preserve">Pensar depois no </w:t>
-      </w:r>
-      <w:proofErr w:type="spellStart"/>
-      <w:r>
-        <w:t>random</w:t>
-      </w:r>
-      <w:proofErr w:type="spellEnd"/>
-      <w:r>
-        <w:t xml:space="preserve"> </w:t>
-      </w:r>
-      <w:proofErr w:type="spellStart"/>
-      <w:r>
-        <w:t>seed</w:t>
-      </w:r>
-      <w:proofErr w:type="spellEnd"/>
-      <w:r>
-        <w:t>: e</w:t>
-      </w:r>
-      <w:r>
-        <w:t xml:space="preserve">strutura </w:t>
-      </w:r>
-      <w:r>
-        <w:t>da perturbação gerada por mim é</w:t>
-      </w:r>
-      <w:r>
-        <w:t xml:space="preserve"> diferente da imagem do artigo.</w:t>
-      </w:r>
-    </w:p>
-    <w:p>
       <w:r>
         <w:t>Possíveis variações: gasto de energia ao andar e energia mínima pra reproduzir.</w:t>
-      </w:r>
-    </w:p>
-    <w:p/>
-    <w:p>
-      <w:r>
-        <w:t>Dúvidas:</w:t>
-      </w:r>
-    </w:p>
-    <w:p>
-      <w:r>
-        <w:t>Como o artigo de resiliência serve?</w:t>
-      </w:r>
-    </w:p>
-    <w:p>
-      <w:r>
-        <w:t>Custo do salto não está pequeno?</w:t>
       </w:r>
     </w:p>
     <w:sectPr>

</xml_diff>

<commit_message>
behavioral space, código atualizado e possibilidades de equilíbrio
</commit_message>
<xml_diff>
--- a/Atividades a serem feitas.docx
+++ b/Atividades a serem feitas.docx
@@ -458,119 +458,97 @@
       </w:r>
     </w:p>
     <w:p>
-      <w:r>
-        <w:t>Não seria “AND” na regeneração das plantas?</w:t>
-      </w:r>
-      <w:r>
-        <w:t xml:space="preserve"> Quando salta metabolismo pouco?</w:t>
-      </w:r>
+      <w:pPr>
+        <w:jc w:val="both"/>
+      </w:pPr>
       <w:bookmarkStart w:id="0" w:name="_GoBack"/>
       <w:bookmarkEnd w:id="0"/>
-      <w:r>
-        <w:t xml:space="preserve"> (</w:t>
-      </w:r>
-      <w:proofErr w:type="spellStart"/>
-      <w:r>
-        <w:t>maybe</w:t>
-      </w:r>
-      <w:proofErr w:type="spellEnd"/>
-      <w:r>
-        <w:t>)</w:t>
-      </w:r>
     </w:p>
     <w:p>
-      <w:pPr>
-        <w:jc w:val="both"/>
-      </w:pPr>
+      <w:r>
+        <w:t xml:space="preserve">Lembrar: </w:t>
+      </w:r>
+      <w:r>
+        <w:t xml:space="preserve">Custo </w:t>
+      </w:r>
+      <w:r>
+        <w:t xml:space="preserve">e plasticidade muda por </w:t>
+      </w:r>
+      <w:r>
+        <w:t>grau -</w:t>
+      </w:r>
+      <w:r>
+        <w:t xml:space="preserve"> </w:t>
+      </w:r>
+      <w:r>
+        <w:t>C</w:t>
+      </w:r>
+      <w:r>
+        <w:t xml:space="preserve">usto </w:t>
+      </w:r>
+      <w:r>
+        <w:t>0.2</w:t>
+      </w:r>
+      <w:r>
+        <w:t xml:space="preserve"> (0.3</w:t>
+      </w:r>
+      <w:r>
+        <w:t>)</w:t>
+      </w:r>
+      <w:r>
+        <w:t xml:space="preserve"> e 0.8</w:t>
+      </w:r>
+      <w:r>
+        <w:t xml:space="preserve"> (0.9)</w:t>
+      </w:r>
+      <w:r>
+        <w:t xml:space="preserve">, Plasticidade 2, 5 e 8 herb., 3 6 </w:t>
+      </w:r>
+      <w:r>
+        <w:t xml:space="preserve">e 9 </w:t>
+      </w:r>
+      <w:proofErr w:type="spellStart"/>
+      <w:r>
+        <w:t>carn</w:t>
+      </w:r>
+      <w:proofErr w:type="spellEnd"/>
+      <w:r>
+        <w:t xml:space="preserve"> (</w:t>
+      </w:r>
+      <w:r>
+        <w:t>diferente entre níveis tróficos</w:t>
+      </w:r>
+      <w:r>
+        <w:t>)</w:t>
+      </w:r>
+      <w:r>
+        <w:t>.</w:t>
+      </w:r>
+      <w:r>
+        <w:t xml:space="preserve"> Reprodução lobo menor que ovelha e ganho energético maior.</w:t>
+      </w:r>
+      <w:r>
+        <w:t xml:space="preserve"> </w:t>
+      </w:r>
     </w:p>
     <w:p>
       <w:r>
-        <w:t xml:space="preserve">Lembrar: </w:t>
-      </w:r>
-      <w:r>
-        <w:t xml:space="preserve">Custo </w:t>
-      </w:r>
-      <w:r>
-        <w:t xml:space="preserve">e plasticidade muda por </w:t>
-      </w:r>
-      <w:r>
-        <w:t>grau -</w:t>
-      </w:r>
-      <w:r>
-        <w:t xml:space="preserve"> </w:t>
-      </w:r>
-      <w:r>
-        <w:t>C</w:t>
-      </w:r>
-      <w:r>
-        <w:t xml:space="preserve">usto </w:t>
-      </w:r>
-      <w:r>
-        <w:t>0.2</w:t>
-      </w:r>
-      <w:r>
-        <w:t xml:space="preserve"> (0.3)</w:t>
-      </w:r>
-      <w:r>
-        <w:t>, 0.5</w:t>
-      </w:r>
-      <w:r>
-        <w:t xml:space="preserve"> (0.6)</w:t>
-      </w:r>
-      <w:r>
-        <w:t xml:space="preserve"> e 0.8</w:t>
-      </w:r>
-      <w:r>
-        <w:t xml:space="preserve"> (0.9)</w:t>
-      </w:r>
-      <w:r>
-        <w:t xml:space="preserve">, Plasticidade 2, 5 e 8 herb., 3 6 </w:t>
-      </w:r>
-      <w:r>
-        <w:t xml:space="preserve">e 9 </w:t>
+        <w:t xml:space="preserve">Pensar depois no </w:t>
       </w:r>
       <w:proofErr w:type="spellStart"/>
       <w:r>
-        <w:t>carn</w:t>
+        <w:t>random</w:t>
       </w:r>
       <w:proofErr w:type="spellEnd"/>
       <w:r>
-        <w:t xml:space="preserve"> (</w:t>
-      </w:r>
-      <w:r>
-        <w:t>diferente entre níveis tróficos</w:t>
-      </w:r>
-      <w:r>
-        <w:t>)</w:t>
-      </w:r>
-      <w:r>
-        <w:t>.</w:t>
-      </w:r>
-      <w:r>
-        <w:t xml:space="preserve"> Reprodução lobo menor que ovelha e ganho energético maior.</w:t>
-      </w:r>
-      <w:r>
-        <w:t xml:space="preserve"> </w:t>
-      </w:r>
-    </w:p>
-    <w:p>
-      <w:r>
-        <w:t xml:space="preserve">Pensar depois no </w:t>
+        <w:t xml:space="preserve"> </w:t>
       </w:r>
       <w:proofErr w:type="spellStart"/>
       <w:r>
-        <w:t>random</w:t>
+        <w:t>seed</w:t>
       </w:r>
       <w:proofErr w:type="spellEnd"/>
       <w:r>
-        <w:t xml:space="preserve"> </w:t>
-      </w:r>
-      <w:proofErr w:type="spellStart"/>
-      <w:r>
-        <w:t>seed</w:t>
-      </w:r>
-      <w:proofErr w:type="spellEnd"/>
-      <w:r>
         <w:t>: e</w:t>
       </w:r>
       <w:r>
@@ -581,11 +559,6 @@
       </w:r>
       <w:r>
         <w:t xml:space="preserve"> diferente da imagem do artigo.</w:t>
-      </w:r>
-    </w:p>
-    <w:p>
-      <w:r>
-        <w:t>Possíveis variações: gasto de energia ao andar e energia mínima pra reproduzir.</w:t>
       </w:r>
     </w:p>
     <w:sectPr>

</xml_diff>

<commit_message>
Codigo com botoes para perturbação e atualizações gerais nas atividades
Coloquei botões para os 4 txts das perturbações, atualizei as atividades a serem feitas, ajustei os artigos que preciso ler e atualizei o csv com os parâmetros organizados do sistemas em equilíbrio.
</commit_message>
<xml_diff>
--- a/Atividades a serem feitas.docx
+++ b/Atividades a serem feitas.docx
@@ -34,7 +34,6 @@
           <w:szCs w:val="24"/>
         </w:rPr>
       </w:pPr>
-      <w:proofErr w:type="gramStart"/>
       <w:r>
         <w:rPr>
           <w:rFonts w:cs="Arial"/>
@@ -42,13 +41,19 @@
         </w:rPr>
         <w:t>1</w:t>
       </w:r>
-      <w:proofErr w:type="gramEnd"/>
       <w:r>
         <w:rPr>
           <w:rFonts w:cs="Arial"/>
           <w:szCs w:val="24"/>
         </w:rPr>
-        <w:t xml:space="preserve"> –</w:t>
+        <w:t xml:space="preserve"> </w:t>
+      </w:r>
+      <w:r>
+        <w:rPr>
+          <w:rFonts w:cs="Arial"/>
+          <w:szCs w:val="24"/>
+        </w:rPr>
+        <w:t>–</w:t>
       </w:r>
       <w:r>
         <w:rPr>
@@ -69,7 +74,37 @@
           <w:rFonts w:eastAsia="Times New Roman" w:cstheme="minorHAnsi"/>
           <w:lang w:eastAsia="pt-BR"/>
         </w:rPr>
-        <w:t xml:space="preserve"> – conceitos ao longo do texto</w:t>
+        <w:t xml:space="preserve"> e escrever abstract, resultados e discussão</w:t>
+      </w:r>
+      <w:proofErr w:type="gramStart"/>
+      <w:r>
+        <w:rPr>
+          <w:rFonts w:eastAsia="Times New Roman" w:cstheme="minorHAnsi"/>
+          <w:lang w:eastAsia="pt-BR"/>
+        </w:rPr>
+        <w:t xml:space="preserve"> </w:t>
+      </w:r>
+      <w:r>
+        <w:rPr>
+          <w:rFonts w:eastAsia="Times New Roman" w:cstheme="minorHAnsi"/>
+          <w:lang w:eastAsia="pt-BR"/>
+        </w:rPr>
+        <w:t xml:space="preserve"> </w:t>
+      </w:r>
+      <w:proofErr w:type="gramEnd"/>
+      <w:r>
+        <w:rPr>
+          <w:rFonts w:eastAsia="Times New Roman" w:cstheme="minorHAnsi"/>
+          <w:lang w:eastAsia="pt-BR"/>
+        </w:rPr>
+        <w:t xml:space="preserve">(com os ajustes gerais em todo o texto e acréscimos) </w:t>
+      </w:r>
+      <w:r>
+        <w:rPr>
+          <w:rFonts w:eastAsia="Times New Roman" w:cstheme="minorHAnsi"/>
+          <w:lang w:eastAsia="pt-BR"/>
+        </w:rPr>
+        <w:t>– conceitos ao longo do texto</w:t>
       </w:r>
       <w:r>
         <w:rPr>
@@ -183,6 +218,7 @@
           <w:color w:val="17365D" w:themeColor="text2" w:themeShade="BF"/>
         </w:rPr>
       </w:pPr>
+      <w:proofErr w:type="gramStart"/>
       <w:r>
         <w:rPr>
           <w:rFonts w:cstheme="minorHAnsi"/>
@@ -195,13 +231,21 @@
           <w:rFonts w:cstheme="minorHAnsi"/>
           <w:color w:val="000000" w:themeColor="text1"/>
         </w:rPr>
-        <w:t>- Glossário</w:t>
+        <w:t xml:space="preserve"> –</w:t>
       </w:r>
       <w:r>
         <w:rPr>
           <w:rFonts w:cstheme="minorHAnsi"/>
           <w:color w:val="000000" w:themeColor="text1"/>
         </w:rPr>
+        <w:t xml:space="preserve"> Glossário</w:t>
+      </w:r>
+      <w:proofErr w:type="gramEnd"/>
+      <w:r>
+        <w:rPr>
+          <w:rFonts w:cstheme="minorHAnsi"/>
+          <w:color w:val="000000" w:themeColor="text1"/>
+        </w:rPr>
         <w:t xml:space="preserve"> correção</w:t>
       </w:r>
       <w:r>
@@ -216,6 +260,20 @@
           <w:rFonts w:cstheme="minorHAnsi"/>
           <w:color w:val="000000" w:themeColor="text1"/>
         </w:rPr>
+        <w:t>e ajustar ODD</w:t>
+      </w:r>
+      <w:r>
+        <w:rPr>
+          <w:rFonts w:cstheme="minorHAnsi"/>
+          <w:color w:val="000000" w:themeColor="text1"/>
+        </w:rPr>
+        <w:t xml:space="preserve"> </w:t>
+      </w:r>
+      <w:r>
+        <w:rPr>
+          <w:rFonts w:cstheme="minorHAnsi"/>
+          <w:color w:val="000000" w:themeColor="text1"/>
+        </w:rPr>
         <w:t>-</w:t>
       </w:r>
       <w:r>
@@ -254,150 +312,200 @@
         <w:t xml:space="preserve"> </w:t>
       </w:r>
       <w:r>
+        <w:rPr>
+          <w:rFonts w:cstheme="minorHAnsi"/>
+          <w:b/>
+          <w:color w:val="7030A0"/>
+        </w:rPr>
+        <w:t>(</w:t>
+      </w:r>
+      <w:r>
+        <w:rPr>
+          <w:rFonts w:cstheme="minorHAnsi"/>
+          <w:b/>
+          <w:color w:val="7030A0"/>
+        </w:rPr>
+        <w:t>longo prazo</w:t>
+      </w:r>
+      <w:r>
+        <w:rPr>
+          <w:rFonts w:cstheme="minorHAnsi"/>
+          <w:b/>
+          <w:color w:val="7030A0"/>
+        </w:rPr>
+        <w:t>)</w:t>
+      </w:r>
+      <w:r>
+        <w:rPr>
+          <w:rFonts w:cstheme="minorHAnsi"/>
+          <w:color w:val="7030A0"/>
+        </w:rPr>
+        <w:t xml:space="preserve"> </w:t>
+      </w:r>
+    </w:p>
+    <w:p>
+      <w:pPr>
+        <w:rPr>
+          <w:rFonts w:cstheme="minorHAnsi"/>
+        </w:rPr>
+      </w:pPr>
+      <w:r>
+        <w:rPr>
+          <w:rFonts w:cstheme="minorHAnsi"/>
+          <w:color w:val="000000" w:themeColor="text1"/>
+        </w:rPr>
+        <w:t>3</w:t>
+      </w:r>
+      <w:r>
+        <w:rPr>
+          <w:rFonts w:cstheme="minorHAnsi"/>
+          <w:color w:val="000000" w:themeColor="text1"/>
+        </w:rPr>
+        <w:t xml:space="preserve"> -</w:t>
+      </w:r>
+      <w:r>
+        <w:rPr>
+          <w:rFonts w:cstheme="minorHAnsi"/>
+        </w:rPr>
+        <w:t xml:space="preserve"> </w:t>
+      </w:r>
+      <w:r>
+        <w:rPr>
+          <w:rFonts w:cstheme="minorHAnsi"/>
+        </w:rPr>
+        <w:t>Ler artigos</w:t>
+      </w:r>
+      <w:r>
+        <w:rPr>
+          <w:rFonts w:cstheme="minorHAnsi"/>
+        </w:rPr>
+        <w:t xml:space="preserve"> </w:t>
+      </w:r>
+      <w:r>
+        <w:rPr>
+          <w:rFonts w:cstheme="minorHAnsi"/>
+        </w:rPr>
+        <w:t>de plasticidade</w:t>
+      </w:r>
+      <w:r>
+        <w:rPr>
+          <w:rFonts w:cstheme="minorHAnsi"/>
+        </w:rPr>
+        <w:t xml:space="preserve">, </w:t>
+      </w:r>
+      <w:r>
+        <w:rPr>
+          <w:rFonts w:cstheme="minorHAnsi"/>
+        </w:rPr>
+        <w:t>custo</w:t>
+      </w:r>
+      <w:r>
+        <w:rPr>
+          <w:rFonts w:cstheme="minorHAnsi"/>
+        </w:rPr>
+        <w:t xml:space="preserve"> e modelagem</w:t>
+      </w:r>
+      <w:r>
+        <w:rPr>
+          <w:rFonts w:cstheme="minorHAnsi"/>
+        </w:rPr>
+        <w:t xml:space="preserve"> (custo da decisão)</w:t>
+      </w:r>
+      <w:r>
+        <w:rPr>
+          <w:rFonts w:cstheme="minorHAnsi"/>
+        </w:rPr>
+        <w:t xml:space="preserve"> </w:t>
+      </w:r>
+      <w:r>
+        <w:rPr>
+          <w:rFonts w:cstheme="minorHAnsi"/>
+        </w:rPr>
+        <w:t xml:space="preserve">- sugerido </w:t>
+      </w:r>
+      <w:r>
+        <w:rPr>
+          <w:rFonts w:cstheme="minorHAnsi"/>
+        </w:rPr>
+        <w:t>por H</w:t>
+      </w:r>
+      <w:r>
+        <w:rPr>
+          <w:rFonts w:cstheme="minorHAnsi"/>
+        </w:rPr>
+        <w:t xml:space="preserve">ilton (colocar imagem na apresentação) </w:t>
+      </w:r>
+      <w:r>
+        <w:rPr>
+          <w:rFonts w:cstheme="minorHAnsi"/>
+          <w:b/>
+          <w:color w:val="7030A0"/>
+        </w:rPr>
+        <w:t>(</w:t>
+      </w:r>
+      <w:r>
+        <w:rPr>
+          <w:rFonts w:cstheme="minorHAnsi"/>
+          <w:b/>
+          <w:color w:val="7030A0"/>
+        </w:rPr>
+        <w:t>longo</w:t>
+      </w:r>
+      <w:r>
+        <w:rPr>
+          <w:rFonts w:cstheme="minorHAnsi"/>
+          <w:b/>
+          <w:color w:val="7030A0"/>
+        </w:rPr>
+        <w:t xml:space="preserve"> prazo</w:t>
+      </w:r>
+      <w:proofErr w:type="gramStart"/>
+      <w:r>
+        <w:rPr>
+          <w:rFonts w:cstheme="minorHAnsi"/>
+          <w:b/>
+          <w:color w:val="7030A0"/>
+        </w:rPr>
+        <w:t>)</w:t>
+      </w:r>
+      <w:proofErr w:type="gramEnd"/>
+    </w:p>
+    <w:p>
+      <w:pPr>
         <w:rPr>
           <w:rFonts w:cstheme="minorHAnsi"/>
           <w:b/>
           <w:color w:val="002060"/>
         </w:rPr>
-        <w:t>(curto prazo)</w:t>
-      </w:r>
+      </w:pPr>
+      <w:proofErr w:type="gramStart"/>
       <w:r>
         <w:rPr>
           <w:rFonts w:cstheme="minorHAnsi"/>
           <w:color w:val="000000" w:themeColor="text1"/>
         </w:rPr>
-        <w:t xml:space="preserve"> </w:t>
-      </w:r>
-    </w:p>
-    <w:p>
-      <w:pPr>
-        <w:rPr>
-          <w:rFonts w:cstheme="minorHAnsi"/>
-        </w:rPr>
-      </w:pPr>
+        <w:t>4</w:t>
+      </w:r>
+      <w:proofErr w:type="gramEnd"/>
       <w:r>
         <w:rPr>
           <w:rFonts w:cstheme="minorHAnsi"/>
           <w:color w:val="000000" w:themeColor="text1"/>
         </w:rPr>
-        <w:t>3</w:t>
+        <w:t xml:space="preserve"> </w:t>
       </w:r>
       <w:r>
         <w:rPr>
           <w:rFonts w:cstheme="minorHAnsi"/>
           <w:color w:val="000000" w:themeColor="text1"/>
         </w:rPr>
-        <w:t xml:space="preserve"> -</w:t>
-      </w:r>
-      <w:r>
-        <w:rPr>
-          <w:rFonts w:cstheme="minorHAnsi"/>
-        </w:rPr>
-        <w:t xml:space="preserve"> </w:t>
-      </w:r>
-      <w:r>
-        <w:rPr>
-          <w:rFonts w:cstheme="minorHAnsi"/>
-        </w:rPr>
-        <w:t>Ler artigos</w:t>
-      </w:r>
-      <w:r>
-        <w:rPr>
-          <w:rFonts w:cstheme="minorHAnsi"/>
-        </w:rPr>
-        <w:t xml:space="preserve"> </w:t>
-      </w:r>
-      <w:r>
-        <w:rPr>
-          <w:rFonts w:cstheme="minorHAnsi"/>
-        </w:rPr>
-        <w:t>de plasticidade</w:t>
-      </w:r>
-      <w:r>
-        <w:rPr>
-          <w:rFonts w:cstheme="minorHAnsi"/>
-        </w:rPr>
-        <w:t xml:space="preserve"> </w:t>
-      </w:r>
-      <w:r>
-        <w:rPr>
-          <w:rFonts w:cstheme="minorHAnsi"/>
-        </w:rPr>
-        <w:t>e custo</w:t>
-      </w:r>
-      <w:r>
-        <w:rPr>
-          <w:rFonts w:cstheme="minorHAnsi"/>
-        </w:rPr>
-        <w:t xml:space="preserve"> (custo da decisão)</w:t>
-      </w:r>
-      <w:r>
-        <w:rPr>
-          <w:rFonts w:cstheme="minorHAnsi"/>
-        </w:rPr>
-        <w:t xml:space="preserve"> </w:t>
-      </w:r>
-      <w:r>
-        <w:rPr>
-          <w:rFonts w:cstheme="minorHAnsi"/>
-          <w:b/>
-          <w:color w:val="7030A0"/>
-        </w:rPr>
-        <w:t>(</w:t>
-      </w:r>
-      <w:r>
-        <w:rPr>
-          <w:rFonts w:cstheme="minorHAnsi"/>
-          <w:b/>
-          <w:color w:val="7030A0"/>
-        </w:rPr>
-        <w:t>longo</w:t>
-      </w:r>
-      <w:r>
-        <w:rPr>
-          <w:rFonts w:cstheme="minorHAnsi"/>
-          <w:b/>
-          <w:color w:val="7030A0"/>
-        </w:rPr>
-        <w:t xml:space="preserve"> prazo)</w:t>
-      </w:r>
-    </w:p>
-    <w:p>
-      <w:pPr>
-        <w:rPr>
-          <w:rFonts w:cstheme="minorHAnsi"/>
-          <w:b/>
-          <w:color w:val="002060"/>
-        </w:rPr>
-      </w:pPr>
-      <w:proofErr w:type="gramStart"/>
+        <w:t>–</w:t>
+      </w:r>
       <w:r>
         <w:rPr>
           <w:rFonts w:cstheme="minorHAnsi"/>
           <w:color w:val="000000" w:themeColor="text1"/>
         </w:rPr>
-        <w:t>4</w:t>
-      </w:r>
-      <w:proofErr w:type="gramEnd"/>
-      <w:r>
-        <w:rPr>
-          <w:rFonts w:cstheme="minorHAnsi"/>
-          <w:color w:val="000000" w:themeColor="text1"/>
-        </w:rPr>
-        <w:t xml:space="preserve"> </w:t>
-      </w:r>
-      <w:r>
-        <w:rPr>
-          <w:rFonts w:cstheme="minorHAnsi"/>
-          <w:color w:val="000000" w:themeColor="text1"/>
-        </w:rPr>
-        <w:t>–</w:t>
-      </w:r>
-      <w:r>
-        <w:rPr>
-          <w:rFonts w:cstheme="minorHAnsi"/>
-          <w:color w:val="000000" w:themeColor="text1"/>
-        </w:rPr>
         <w:t xml:space="preserve"> </w:t>
       </w:r>
       <w:proofErr w:type="spellStart"/>
@@ -418,207 +526,1251 @@
         <w:rPr>
           <w:rFonts w:cstheme="minorHAnsi"/>
         </w:rPr>
-        <w:t>–</w:t>
-      </w:r>
-      <w:r>
-        <w:rPr>
-          <w:rFonts w:cstheme="minorHAnsi"/>
-        </w:rPr>
-        <w:t xml:space="preserve"> </w:t>
-      </w:r>
-      <w:r>
-        <w:rPr>
-          <w:rFonts w:cstheme="minorHAnsi"/>
-        </w:rPr>
-        <w:t>achar equilíbrio</w:t>
-      </w:r>
-      <w:r>
-        <w:rPr>
-          <w:rFonts w:cstheme="minorHAnsi"/>
-        </w:rPr>
-        <w:t xml:space="preserve">, </w:t>
-      </w:r>
-      <w:proofErr w:type="spellStart"/>
-      <w:r>
-        <w:t>Behavioral</w:t>
-      </w:r>
-      <w:proofErr w:type="spellEnd"/>
-      <w:r>
-        <w:t xml:space="preserve"> </w:t>
-      </w:r>
-      <w:proofErr w:type="spellStart"/>
-      <w:r>
-        <w:t>space</w:t>
-      </w:r>
-      <w:proofErr w:type="spellEnd"/>
-      <w:r>
-        <w:t xml:space="preserve"> com 500 </w:t>
-      </w:r>
-      <w:proofErr w:type="spellStart"/>
-      <w:r>
-        <w:t>ticks</w:t>
-      </w:r>
-      <w:proofErr w:type="spellEnd"/>
-      <w:r>
-        <w:t xml:space="preserve"> e análise das 24 mil simulaç</w:t>
-      </w:r>
-      <w:r>
-        <w:t>ões.</w:t>
-      </w:r>
-    </w:p>
-    <w:p>
-      <w:pPr>
-        <w:jc w:val="both"/>
-      </w:pPr>
-      <w:r>
-        <w:t xml:space="preserve">5 </w:t>
-      </w:r>
-      <w:r>
-        <w:t xml:space="preserve">– Ler e </w:t>
-      </w:r>
-      <w:r>
-        <w:t xml:space="preserve">colocar imagem </w:t>
-      </w:r>
-      <w:r>
-        <w:t xml:space="preserve">do artigo </w:t>
-      </w:r>
-      <w:r>
-        <w:t xml:space="preserve">na </w:t>
-      </w:r>
-      <w:r>
-        <w:t xml:space="preserve">apresentação </w:t>
-      </w:r>
-      <w:r>
-        <w:rPr>
-          <w:b/>
-          <w:color w:val="17365D" w:themeColor="text2" w:themeShade="BF"/>
-        </w:rPr>
-        <w:t>(</w:t>
-      </w:r>
-      <w:r>
-        <w:rPr>
-          <w:b/>
-          <w:color w:val="17365D" w:themeColor="text2" w:themeShade="BF"/>
-        </w:rPr>
-        <w:t>curto prazo</w:t>
-      </w:r>
-      <w:r>
-        <w:rPr>
-          <w:b/>
-          <w:color w:val="17365D" w:themeColor="text2" w:themeShade="BF"/>
-        </w:rPr>
-        <w:t>)</w:t>
-      </w:r>
-    </w:p>
-    <w:p>
-      <w:r>
-        <w:t>Fazer combinações de parâmetros.</w:t>
-      </w:r>
-    </w:p>
-    <w:p>
-      <w:pPr>
-        <w:jc w:val="both"/>
-      </w:pPr>
+        <w:t xml:space="preserve">– Rodar </w:t>
+      </w:r>
+      <w:r>
+        <w:t>as 24 mil sim</w:t>
+      </w:r>
       <w:bookmarkStart w:id="0" w:name="_GoBack"/>
       <w:bookmarkEnd w:id="0"/>
-    </w:p>
-    <w:p>
-      <w:r>
-        <w:t xml:space="preserve">Lembrar: </w:t>
-      </w:r>
-      <w:r>
-        <w:t xml:space="preserve">Custo </w:t>
-      </w:r>
-      <w:r>
-        <w:t xml:space="preserve">e plasticidade muda por </w:t>
-      </w:r>
-      <w:r>
-        <w:t>grau -</w:t>
-      </w:r>
-      <w:r>
-        <w:t xml:space="preserve"> </w:t>
-      </w:r>
-      <w:r>
-        <w:t>C</w:t>
-      </w:r>
-      <w:r>
-        <w:t xml:space="preserve">usto </w:t>
-      </w:r>
-      <w:r>
-        <w:t>0.2</w:t>
-      </w:r>
-      <w:r>
-        <w:t xml:space="preserve"> (0.3</w:t>
+      <w:r>
+        <w:t>ulaç</w:t>
+      </w:r>
+      <w:r>
+        <w:t>ões e fazer análises.</w:t>
+      </w:r>
+    </w:p>
+    <w:p/>
+    <w:p>
+      <w:pPr>
+        <w:rPr>
+          <w:b/>
+        </w:rPr>
+      </w:pPr>
+      <w:r>
+        <w:rPr>
+          <w:b/>
+        </w:rPr>
+        <w:t>Reunião Vitor:</w:t>
+      </w:r>
+    </w:p>
+    <w:p>
+      <w:r>
+        <w:t xml:space="preserve">Informativo: consegui achar o equilíbrio com 10 espécies para baixo e alto custo – ver arquivo </w:t>
+      </w:r>
+      <w:proofErr w:type="spellStart"/>
+      <w:r>
+        <w:t>csv</w:t>
+      </w:r>
+      <w:proofErr w:type="spellEnd"/>
+      <w:r>
+        <w:t>.</w:t>
+      </w:r>
+    </w:p>
+    <w:p>
+      <w:proofErr w:type="gramStart"/>
+      <w:r>
+        <w:t>1</w:t>
+      </w:r>
+      <w:proofErr w:type="gramEnd"/>
+      <w:r>
+        <w:t xml:space="preserve"> </w:t>
+      </w:r>
+      <w:proofErr w:type="spellStart"/>
+      <w:r>
+        <w:t>R</w:t>
+      </w:r>
+      <w:r>
+        <w:t>andom</w:t>
+      </w:r>
+      <w:proofErr w:type="spellEnd"/>
+      <w:r>
+        <w:t xml:space="preserve"> </w:t>
+      </w:r>
+      <w:proofErr w:type="spellStart"/>
+      <w:r>
+        <w:t>seed</w:t>
+      </w:r>
+      <w:proofErr w:type="spellEnd"/>
+      <w:r>
+        <w:t xml:space="preserve"> – 100 réplicas com </w:t>
+      </w:r>
+      <w:proofErr w:type="spellStart"/>
+      <w:r>
+        <w:t>random</w:t>
+      </w:r>
+      <w:proofErr w:type="spellEnd"/>
+      <w:r>
+        <w:t xml:space="preserve"> </w:t>
+      </w:r>
+      <w:proofErr w:type="spellStart"/>
+      <w:r>
+        <w:t>seeds</w:t>
+      </w:r>
+      <w:proofErr w:type="spellEnd"/>
+      <w:r>
+        <w:t xml:space="preserve"> diferentes, é impossível. Tanto criar 100 </w:t>
+      </w:r>
+      <w:proofErr w:type="spellStart"/>
+      <w:r>
+        <w:t>txts</w:t>
+      </w:r>
+      <w:proofErr w:type="spellEnd"/>
+      <w:r>
+        <w:t xml:space="preserve"> manualmente (depois 1000), como </w:t>
+      </w:r>
+      <w:proofErr w:type="gramStart"/>
+      <w:r>
+        <w:t>implementar</w:t>
+      </w:r>
+      <w:proofErr w:type="gramEnd"/>
+      <w:r>
+        <w:t xml:space="preserve"> isso? Como seria?</w:t>
+      </w:r>
+    </w:p>
+    <w:p>
+      <w:proofErr w:type="gramStart"/>
+      <w:r>
+        <w:t>2</w:t>
+      </w:r>
+      <w:proofErr w:type="gramEnd"/>
+      <w:r>
+        <w:t xml:space="preserve"> </w:t>
+      </w:r>
+      <w:r>
+        <w:t>Salvar output</w:t>
+      </w:r>
+      <w:r>
+        <w:t xml:space="preserve"> </w:t>
+      </w:r>
+      <w:r>
+        <w:t>de</w:t>
+      </w:r>
+      <w:r>
+        <w:t xml:space="preserve"> valores </w:t>
+      </w:r>
+      <w:proofErr w:type="spellStart"/>
+      <w:r>
+        <w:t>pré</w:t>
+      </w:r>
+      <w:proofErr w:type="spellEnd"/>
+      <w:r>
+        <w:t>-perturbação e pós-perturbação</w:t>
+      </w:r>
+      <w:r>
+        <w:t xml:space="preserve"> (o output no</w:t>
+      </w:r>
+      <w:r>
+        <w:t xml:space="preserve"> </w:t>
+      </w:r>
+      <w:proofErr w:type="spellStart"/>
+      <w:r>
+        <w:t>excel</w:t>
+      </w:r>
+      <w:proofErr w:type="spellEnd"/>
+      <w:r>
+        <w:t xml:space="preserve"> só está sendo gerado em um determinado </w:t>
+      </w:r>
+      <w:proofErr w:type="spellStart"/>
+      <w:r>
+        <w:t>tick</w:t>
+      </w:r>
+      <w:proofErr w:type="spellEnd"/>
+      <w:r>
+        <w:t xml:space="preserve">). </w:t>
+      </w:r>
+      <w:r>
+        <w:t xml:space="preserve"> </w:t>
+      </w:r>
+      <w:r>
+        <w:t xml:space="preserve">Sugestão para salvar valores: </w:t>
+      </w:r>
+      <w:r>
+        <w:t xml:space="preserve">500 </w:t>
+      </w:r>
+      <w:proofErr w:type="spellStart"/>
+      <w:r>
+        <w:t>ticks</w:t>
+      </w:r>
+      <w:proofErr w:type="spellEnd"/>
+      <w:r>
+        <w:t xml:space="preserve"> para salvar </w:t>
+      </w:r>
+      <w:proofErr w:type="spellStart"/>
+      <w:r>
+        <w:t>pré</w:t>
+      </w:r>
+      <w:proofErr w:type="spellEnd"/>
+      <w:r>
+        <w:t xml:space="preserve">-perturbação, perturbação </w:t>
+      </w:r>
+      <w:proofErr w:type="spellStart"/>
+      <w:r>
+        <w:t>tick</w:t>
+      </w:r>
+      <w:proofErr w:type="spellEnd"/>
+      <w:r>
+        <w:t xml:space="preserve"> 501 e pós-perturbação quantos </w:t>
+      </w:r>
+      <w:proofErr w:type="spellStart"/>
+      <w:r>
+        <w:t>ticks</w:t>
+      </w:r>
+      <w:proofErr w:type="spellEnd"/>
+      <w:r>
+        <w:t>?</w:t>
+      </w:r>
+      <w:r>
+        <w:t xml:space="preserve"> Entre 700 a 1000</w:t>
+      </w:r>
+      <w:r>
+        <w:t xml:space="preserve"> </w:t>
+      </w:r>
+      <w:r>
+        <w:t>–</w:t>
+      </w:r>
+      <w:r>
+        <w:t xml:space="preserve"> </w:t>
+      </w:r>
+      <w:proofErr w:type="gramStart"/>
+      <w:r>
+        <w:t>Implementar</w:t>
+      </w:r>
+      <w:proofErr w:type="gramEnd"/>
+      <w:r>
+        <w:t>.</w:t>
+      </w:r>
+    </w:p>
+    <w:p>
+      <w:proofErr w:type="gramStart"/>
+      <w:r>
+        <w:t>3</w:t>
+      </w:r>
+      <w:proofErr w:type="gramEnd"/>
+      <w:r>
+        <w:t xml:space="preserve"> Quais são os passos seguintes</w:t>
+      </w:r>
+      <w:r>
+        <w:t xml:space="preserve"> para coletar os resultados finais</w:t>
+      </w:r>
+      <w:r>
+        <w:t xml:space="preserve">? </w:t>
+      </w:r>
+    </w:p>
+    <w:p>
+      <w:proofErr w:type="gramStart"/>
+      <w:r>
+        <w:t>4</w:t>
+      </w:r>
+      <w:proofErr w:type="gramEnd"/>
+      <w:r>
+        <w:t xml:space="preserve"> Quais das combinações de parâmetros escolher? Vários resultados com 10 espécies finais.</w:t>
+      </w:r>
+    </w:p>
+    <w:p>
+      <w:proofErr w:type="gramStart"/>
+      <w:r>
+        <w:t>5</w:t>
+      </w:r>
+      <w:proofErr w:type="gramEnd"/>
+      <w:r>
+        <w:t xml:space="preserve"> Excluo todo o histórico das 2 espécies excluídas ou mantenho como comentários? Excluo dos cálculos e outros?</w:t>
+      </w:r>
+    </w:p>
+    <w:p>
+      <w:proofErr w:type="gramStart"/>
+      <w:r>
+        <w:t>6</w:t>
+      </w:r>
+      <w:proofErr w:type="gramEnd"/>
+      <w:r>
+        <w:t xml:space="preserve">  Para conseguir rodar as </w:t>
+      </w:r>
+      <w:r>
+        <w:t>mil simulações por combinação de</w:t>
+      </w:r>
+      <w:r>
+        <w:t xml:space="preserve"> parâmetro, e</w:t>
+      </w:r>
+      <w:r>
+        <w:t>scolho os valores dos parâmetros que que</w:t>
+      </w:r>
+      <w:r>
+        <w:t xml:space="preserve">ro no </w:t>
+      </w:r>
+      <w:proofErr w:type="spellStart"/>
+      <w:r>
+        <w:t>behavioral</w:t>
+      </w:r>
+      <w:proofErr w:type="spellEnd"/>
+      <w:r>
+        <w:t xml:space="preserve"> </w:t>
+      </w:r>
+      <w:proofErr w:type="spellStart"/>
+      <w:r>
+        <w:t>space</w:t>
+      </w:r>
+      <w:proofErr w:type="spellEnd"/>
+      <w:r>
+        <w:t xml:space="preserve"> e coloco</w:t>
+      </w:r>
+      <w:r>
+        <w:t xml:space="preserve"> mil réplicas? </w:t>
+      </w:r>
+    </w:p>
+    <w:p>
+      <w:proofErr w:type="gramStart"/>
+      <w:r>
+        <w:t>7</w:t>
+      </w:r>
+      <w:proofErr w:type="gramEnd"/>
+      <w:r>
+        <w:t xml:space="preserve"> Tenho 6 contextos fixos diferentes de combinação de parâmetros (</w:t>
+      </w:r>
+      <w:r>
+        <w:t>sendo que em cada contexto desse há dois parâmetros fixos – plasticidade e custo</w:t>
+      </w:r>
+      <w:r>
+        <w:t xml:space="preserve">). </w:t>
+      </w:r>
+      <w:r>
+        <w:t>Rodo 100 réplicas modificando plasticidade para saber se o padrão se mantém?</w:t>
+      </w:r>
+    </w:p>
+    <w:p/>
+    <w:p>
+      <w:pPr>
+        <w:rPr>
+          <w:b/>
+        </w:rPr>
+      </w:pPr>
+      <w:r>
+        <w:rPr>
+          <w:b/>
+        </w:rPr>
+        <w:t xml:space="preserve">Qual das combinações de parâmetros </w:t>
+      </w:r>
+      <w:proofErr w:type="gramStart"/>
+      <w:r>
+        <w:rPr>
+          <w:b/>
+        </w:rPr>
+        <w:t>escolher</w:t>
+      </w:r>
+      <w:proofErr w:type="gramEnd"/>
+      <w:r>
+        <w:rPr>
+          <w:b/>
+        </w:rPr>
+        <w:t>:</w:t>
+      </w:r>
+    </w:p>
+    <w:p>
+      <w:r>
+        <w:lastRenderedPageBreak/>
+        <w:t xml:space="preserve"> - Requisitos:</w:t>
+      </w:r>
+      <w:r>
+        <w:t xml:space="preserve"> </w:t>
+      </w:r>
+      <w:proofErr w:type="gramStart"/>
+      <w:r>
+        <w:t>1</w:t>
+      </w:r>
+      <w:proofErr w:type="gramEnd"/>
+      <w:r>
+        <w:t xml:space="preserve">. Reprodução lobo menor que ovelha e ganho energético maior. 2. Sistema que morre poucas plantas? Evitar que ele seja plástico </w:t>
+      </w:r>
+      <w:proofErr w:type="spellStart"/>
+      <w:proofErr w:type="gramStart"/>
+      <w:r>
+        <w:t>pre</w:t>
+      </w:r>
+      <w:proofErr w:type="spellEnd"/>
+      <w:r>
+        <w:t>-perturbação</w:t>
+      </w:r>
+      <w:proofErr w:type="gramEnd"/>
+      <w:r>
+        <w:t>, capturar maior efeito em um sistema perturbado.</w:t>
+      </w:r>
+    </w:p>
+    <w:p/>
+    <w:p>
+      <w:pPr>
+        <w:rPr>
+          <w:b/>
+        </w:rPr>
+      </w:pPr>
+      <w:r>
+        <w:rPr>
+          <w:b/>
+        </w:rPr>
+        <w:t xml:space="preserve">Combinações parâmetros para rodar </w:t>
+      </w:r>
+      <w:r>
+        <w:rPr>
+          <w:b/>
+        </w:rPr>
+        <w:t>a simulação sugerida</w:t>
+      </w:r>
+      <w:r>
+        <w:rPr>
+          <w:b/>
+        </w:rPr>
+        <w:t>:</w:t>
+      </w:r>
+    </w:p>
+    <w:p>
+      <w:r>
+        <w:t xml:space="preserve">Contexto </w:t>
+      </w:r>
+      <w:proofErr w:type="gramStart"/>
+      <w:r>
+        <w:t>1</w:t>
+      </w:r>
+      <w:proofErr w:type="gramEnd"/>
+      <w:r>
+        <w:t xml:space="preserve"> (primeiro </w:t>
+      </w:r>
+      <w:proofErr w:type="spellStart"/>
+      <w:r>
+        <w:t>behavioral</w:t>
+      </w:r>
+      <w:proofErr w:type="spellEnd"/>
+      <w:r>
+        <w:t xml:space="preserve"> </w:t>
+      </w:r>
+      <w:proofErr w:type="spellStart"/>
+      <w:r>
+        <w:t>space</w:t>
+      </w:r>
+      <w:proofErr w:type="spellEnd"/>
+      <w:r>
+        <w:t xml:space="preserve"> definitivo</w:t>
+      </w:r>
+      <w:r>
+        <w:t xml:space="preserve">): </w:t>
+      </w:r>
+    </w:p>
+    <w:p>
+      <w:proofErr w:type="gramStart"/>
+      <w:r>
+        <w:t>1</w:t>
+      </w:r>
+      <w:proofErr w:type="gramEnd"/>
+      <w:r>
+        <w:t xml:space="preserve"> Plasticidade Baixa</w:t>
+      </w:r>
+      <w:r>
+        <w:t xml:space="preserve"> (2 e </w:t>
+      </w:r>
+      <w:r>
+        <w:t>3)</w:t>
+      </w:r>
+      <w:r>
+        <w:t>, Custo Baixo</w:t>
+      </w:r>
+      <w:r>
+        <w:t xml:space="preserve"> (0.2 e 0.3)</w:t>
+      </w:r>
+      <w:r>
+        <w:t>, baixa perturbação</w:t>
+      </w:r>
+      <w:r>
+        <w:t xml:space="preserve"> (30%)</w:t>
+      </w:r>
+      <w:r>
+        <w:t xml:space="preserve"> e </w:t>
+      </w:r>
+      <w:r>
+        <w:t>baixa</w:t>
+      </w:r>
+      <w:r>
+        <w:t xml:space="preserve"> </w:t>
+      </w:r>
+      <w:proofErr w:type="spellStart"/>
+      <w:r>
+        <w:t>fractalidade</w:t>
+      </w:r>
+      <w:proofErr w:type="spellEnd"/>
+      <w:r>
+        <w:t xml:space="preserve"> (0.3)</w:t>
+      </w:r>
+    </w:p>
+    <w:p>
+      <w:proofErr w:type="gramStart"/>
+      <w:r>
+        <w:t>2</w:t>
+      </w:r>
+      <w:proofErr w:type="gramEnd"/>
+      <w:r>
+        <w:t xml:space="preserve"> </w:t>
+      </w:r>
+      <w:r>
+        <w:t xml:space="preserve">Plasticidade Baixa (2 e 3), Custo Baixo (0.2 e 0.3), </w:t>
+      </w:r>
+      <w:r>
+        <w:t>baixa</w:t>
+      </w:r>
+      <w:r>
+        <w:t xml:space="preserve"> perturbação (30%) e </w:t>
+      </w:r>
+      <w:r>
+        <w:t xml:space="preserve">alta </w:t>
+      </w:r>
+      <w:proofErr w:type="spellStart"/>
+      <w:r>
+        <w:t>fractalidade</w:t>
+      </w:r>
+      <w:proofErr w:type="spellEnd"/>
+      <w:r>
+        <w:t xml:space="preserve"> (0.7</w:t>
       </w:r>
       <w:r>
         <w:t>)</w:t>
       </w:r>
       <w:r>
-        <w:t xml:space="preserve"> e 0.8</w:t>
-      </w:r>
-      <w:r>
-        <w:t xml:space="preserve"> (0.9)</w:t>
-      </w:r>
-      <w:r>
-        <w:t xml:space="preserve">, Plasticidade 2, 5 e 8 herb., 3 6 </w:t>
-      </w:r>
-      <w:r>
-        <w:t xml:space="preserve">e 9 </w:t>
-      </w:r>
-      <w:proofErr w:type="spellStart"/>
-      <w:r>
-        <w:t>carn</w:t>
-      </w:r>
-      <w:proofErr w:type="spellEnd"/>
-      <w:r>
-        <w:t xml:space="preserve"> (</w:t>
-      </w:r>
-      <w:r>
-        <w:t>diferente entre níveis tróficos</w:t>
+        <w:t xml:space="preserve"> </w:t>
+      </w:r>
+    </w:p>
+    <w:p>
+      <w:proofErr w:type="gramStart"/>
+      <w:r>
+        <w:t>3</w:t>
+      </w:r>
+      <w:proofErr w:type="gramEnd"/>
+      <w:r>
+        <w:t xml:space="preserve"> Plasticidade Baixa (2 e 3), Custo Baixo (0.2 e 0.3), </w:t>
+      </w:r>
+      <w:r>
+        <w:t>alta</w:t>
+      </w:r>
+      <w:r>
+        <w:t xml:space="preserve"> perturbação</w:t>
+      </w:r>
+      <w:r>
+        <w:t xml:space="preserve"> (75</w:t>
+      </w:r>
+      <w:r>
+        <w:t xml:space="preserve">%) e baixa </w:t>
+      </w:r>
+      <w:proofErr w:type="spellStart"/>
+      <w:r>
+        <w:t>fractalidade</w:t>
+      </w:r>
+      <w:proofErr w:type="spellEnd"/>
+      <w:r>
+        <w:t xml:space="preserve"> (0.3)</w:t>
+      </w:r>
+    </w:p>
+    <w:p>
+      <w:proofErr w:type="gramStart"/>
+      <w:r>
+        <w:t>4</w:t>
+      </w:r>
+      <w:proofErr w:type="gramEnd"/>
+      <w:r>
+        <w:t xml:space="preserve"> </w:t>
+      </w:r>
+      <w:r>
+        <w:t xml:space="preserve">Plasticidade Baixa (2 e 3), Custo Baixo (0.2 e 0.3), </w:t>
+      </w:r>
+      <w:r>
+        <w:t>alta</w:t>
+      </w:r>
+      <w:r>
+        <w:t xml:space="preserve"> perturbação</w:t>
+      </w:r>
+      <w:r>
+        <w:t xml:space="preserve"> (75</w:t>
+      </w:r>
+      <w:r>
+        <w:t xml:space="preserve">%) e </w:t>
+      </w:r>
+      <w:r>
+        <w:t>alta</w:t>
+      </w:r>
+      <w:r>
+        <w:t xml:space="preserve"> </w:t>
+      </w:r>
+      <w:proofErr w:type="spellStart"/>
+      <w:r>
+        <w:t>fractalidade</w:t>
+      </w:r>
+      <w:proofErr w:type="spellEnd"/>
+      <w:r>
+        <w:t xml:space="preserve"> (0.7</w:t>
       </w:r>
       <w:r>
         <w:t>)</w:t>
       </w:r>
-      <w:r>
-        <w:t>.</w:t>
-      </w:r>
-      <w:r>
-        <w:t xml:space="preserve"> Reprodução lobo menor que ovelha e ganho energético maior.</w:t>
-      </w:r>
-      <w:r>
-        <w:t xml:space="preserve"> </w:t>
-      </w:r>
-    </w:p>
-    <w:p>
-      <w:r>
-        <w:t xml:space="preserve">Pensar depois no </w:t>
-      </w:r>
-      <w:proofErr w:type="spellStart"/>
-      <w:r>
-        <w:t>random</w:t>
-      </w:r>
-      <w:proofErr w:type="spellEnd"/>
-      <w:r>
-        <w:t xml:space="preserve"> </w:t>
-      </w:r>
-      <w:proofErr w:type="spellStart"/>
-      <w:r>
-        <w:t>seed</w:t>
-      </w:r>
-      <w:proofErr w:type="spellEnd"/>
-      <w:r>
-        <w:t>: e</w:t>
-      </w:r>
-      <w:r>
-        <w:t xml:space="preserve">strutura </w:t>
-      </w:r>
-      <w:r>
-        <w:t>da perturbação gerada por mim é</w:t>
-      </w:r>
-      <w:r>
-        <w:t xml:space="preserve"> diferente da imagem do artigo.</w:t>
-      </w:r>
-    </w:p>
+    </w:p>
+    <w:p>
+      <w:r>
+        <w:t xml:space="preserve">Contexto </w:t>
+      </w:r>
+      <w:proofErr w:type="gramStart"/>
+      <w:r>
+        <w:t>2</w:t>
+      </w:r>
+      <w:proofErr w:type="gramEnd"/>
+      <w:r>
+        <w:t xml:space="preserve"> (talvez mesmo </w:t>
+      </w:r>
+      <w:proofErr w:type="spellStart"/>
+      <w:r>
+        <w:t>behavioral</w:t>
+      </w:r>
+      <w:proofErr w:type="spellEnd"/>
+      <w:r>
+        <w:t xml:space="preserve"> </w:t>
+      </w:r>
+      <w:proofErr w:type="spellStart"/>
+      <w:r>
+        <w:t>space</w:t>
+      </w:r>
+      <w:proofErr w:type="spellEnd"/>
+      <w:r>
+        <w:t xml:space="preserve"> do primeiro</w:t>
+      </w:r>
+      <w:r>
+        <w:t xml:space="preserve"> definitivo</w:t>
+      </w:r>
+      <w:r>
+        <w:t xml:space="preserve">): </w:t>
+      </w:r>
+    </w:p>
+    <w:p>
+      <w:proofErr w:type="gramStart"/>
+      <w:r>
+        <w:t>5</w:t>
+      </w:r>
+      <w:proofErr w:type="gramEnd"/>
+      <w:r>
+        <w:t xml:space="preserve"> Plasticidade média (5 e 6), Custo Baixo (0.2 e 0.3), baixa perturbação (30%) e baixa </w:t>
+      </w:r>
+      <w:proofErr w:type="spellStart"/>
+      <w:r>
+        <w:t>fractalidade</w:t>
+      </w:r>
+      <w:proofErr w:type="spellEnd"/>
+      <w:r>
+        <w:t xml:space="preserve"> (0.3)</w:t>
+      </w:r>
+    </w:p>
+    <w:p>
+      <w:proofErr w:type="gramStart"/>
+      <w:r>
+        <w:t>6</w:t>
+      </w:r>
+      <w:proofErr w:type="gramEnd"/>
+      <w:r>
+        <w:t xml:space="preserve"> Plasticidade média (5 e 6), Custo Baixo (0.2 e 0.3), baixa perturbação (30%) e alta </w:t>
+      </w:r>
+      <w:proofErr w:type="spellStart"/>
+      <w:r>
+        <w:t>fractalidade</w:t>
+      </w:r>
+      <w:proofErr w:type="spellEnd"/>
+      <w:r>
+        <w:t xml:space="preserve"> (0.7)</w:t>
+      </w:r>
+      <w:r>
+        <w:t xml:space="preserve"> </w:t>
+      </w:r>
+    </w:p>
+    <w:p>
+      <w:proofErr w:type="gramStart"/>
+      <w:r>
+        <w:t>7</w:t>
+      </w:r>
+      <w:proofErr w:type="gramEnd"/>
+      <w:r>
+        <w:t xml:space="preserve"> Plasticidade média (5 e 6), Custo Baixo (0.2 e 0.3), alta perturbação (75%) e baixa </w:t>
+      </w:r>
+      <w:proofErr w:type="spellStart"/>
+      <w:r>
+        <w:t>fractalidade</w:t>
+      </w:r>
+      <w:proofErr w:type="spellEnd"/>
+      <w:r>
+        <w:t xml:space="preserve"> (0.3)</w:t>
+      </w:r>
+    </w:p>
+    <w:p>
+      <w:proofErr w:type="gramStart"/>
+      <w:r>
+        <w:t>8</w:t>
+      </w:r>
+      <w:proofErr w:type="gramEnd"/>
+      <w:r>
+        <w:t xml:space="preserve"> </w:t>
+      </w:r>
+      <w:r>
+        <w:t xml:space="preserve">Plasticidade média (5 e 6), Custo Baixo (0.2 e 0.3), alta perturbação (75%) e alta </w:t>
+      </w:r>
+      <w:proofErr w:type="spellStart"/>
+      <w:r>
+        <w:t>fractalidade</w:t>
+      </w:r>
+      <w:proofErr w:type="spellEnd"/>
+      <w:r>
+        <w:t xml:space="preserve"> (0.7)</w:t>
+      </w:r>
+    </w:p>
+    <w:p>
+      <w:r>
+        <w:t xml:space="preserve">Contexto </w:t>
+      </w:r>
+      <w:proofErr w:type="gramStart"/>
+      <w:r>
+        <w:t>3</w:t>
+      </w:r>
+      <w:proofErr w:type="gramEnd"/>
+      <w:r>
+        <w:t xml:space="preserve"> (talvez mesmo </w:t>
+      </w:r>
+      <w:proofErr w:type="spellStart"/>
+      <w:r>
+        <w:t>behavioral</w:t>
+      </w:r>
+      <w:proofErr w:type="spellEnd"/>
+      <w:r>
+        <w:t xml:space="preserve"> </w:t>
+      </w:r>
+      <w:proofErr w:type="spellStart"/>
+      <w:r>
+        <w:t>space</w:t>
+      </w:r>
+      <w:proofErr w:type="spellEnd"/>
+      <w:r>
+        <w:t xml:space="preserve"> do primeiro</w:t>
+      </w:r>
+      <w:r>
+        <w:t xml:space="preserve"> definitivo</w:t>
+      </w:r>
+      <w:r>
+        <w:t xml:space="preserve">):  </w:t>
+      </w:r>
+    </w:p>
+    <w:p>
+      <w:proofErr w:type="gramStart"/>
+      <w:r>
+        <w:t>9</w:t>
+      </w:r>
+      <w:proofErr w:type="gramEnd"/>
+      <w:r>
+        <w:t xml:space="preserve"> Plasticidade alta (8 e 9), Custo Baixo (0.2 e 0.3), baixa perturbação (30%) e baixa </w:t>
+      </w:r>
+      <w:proofErr w:type="spellStart"/>
+      <w:r>
+        <w:t>fractalidade</w:t>
+      </w:r>
+      <w:proofErr w:type="spellEnd"/>
+      <w:r>
+        <w:t xml:space="preserve"> (0.3)</w:t>
+      </w:r>
+    </w:p>
+    <w:p>
+      <w:r>
+        <w:t>10 Plasticidade alta (</w:t>
+      </w:r>
+      <w:proofErr w:type="gramStart"/>
+      <w:r>
+        <w:t>8</w:t>
+      </w:r>
+      <w:proofErr w:type="gramEnd"/>
+      <w:r>
+        <w:t xml:space="preserve"> e 9), Custo Baixo (0.2 e 0.3), baixa perturbação (30%) e alta </w:t>
+      </w:r>
+      <w:proofErr w:type="spellStart"/>
+      <w:r>
+        <w:t>fractalidade</w:t>
+      </w:r>
+      <w:proofErr w:type="spellEnd"/>
+      <w:r>
+        <w:t xml:space="preserve"> (0.7)</w:t>
+      </w:r>
+      <w:r>
+        <w:t xml:space="preserve"> </w:t>
+      </w:r>
+    </w:p>
+    <w:p>
+      <w:r>
+        <w:t>11 Plasticidade alta (</w:t>
+      </w:r>
+      <w:proofErr w:type="gramStart"/>
+      <w:r>
+        <w:t>8</w:t>
+      </w:r>
+      <w:proofErr w:type="gramEnd"/>
+      <w:r>
+        <w:t xml:space="preserve"> e 9), Custo Baixo (0.2 e 0.3), alta perturbação (75%) e baixa </w:t>
+      </w:r>
+      <w:proofErr w:type="spellStart"/>
+      <w:r>
+        <w:t>fractalidade</w:t>
+      </w:r>
+      <w:proofErr w:type="spellEnd"/>
+      <w:r>
+        <w:t xml:space="preserve"> (0.3)</w:t>
+      </w:r>
+    </w:p>
+    <w:p>
+      <w:r>
+        <w:t>12 Plasticidade alta (</w:t>
+      </w:r>
+      <w:proofErr w:type="gramStart"/>
+      <w:r>
+        <w:t>8</w:t>
+      </w:r>
+      <w:proofErr w:type="gramEnd"/>
+      <w:r>
+        <w:t xml:space="preserve"> e 9), Custo Baixo (0.2 e 0.3), alta perturbação (75%) e alta </w:t>
+      </w:r>
+      <w:proofErr w:type="spellStart"/>
+      <w:r>
+        <w:t>fractalidade</w:t>
+      </w:r>
+      <w:proofErr w:type="spellEnd"/>
+      <w:r>
+        <w:t xml:space="preserve"> (0.7)</w:t>
+      </w:r>
+    </w:p>
+    <w:p>
+      <w:r>
+        <w:t xml:space="preserve">Contexto </w:t>
+      </w:r>
+      <w:proofErr w:type="gramStart"/>
+      <w:r>
+        <w:t>4</w:t>
+      </w:r>
+      <w:proofErr w:type="gramEnd"/>
+      <w:r>
+        <w:t xml:space="preserve"> (segundo </w:t>
+      </w:r>
+      <w:proofErr w:type="spellStart"/>
+      <w:r>
+        <w:t>behavioral</w:t>
+      </w:r>
+      <w:proofErr w:type="spellEnd"/>
+      <w:r>
+        <w:t xml:space="preserve"> </w:t>
+      </w:r>
+      <w:proofErr w:type="spellStart"/>
+      <w:r>
+        <w:t>space</w:t>
+      </w:r>
+      <w:proofErr w:type="spellEnd"/>
+      <w:r>
+        <w:t xml:space="preserve"> definitivo): </w:t>
+      </w:r>
+    </w:p>
+    <w:p>
+      <w:r>
+        <w:lastRenderedPageBreak/>
+        <w:t>13 Plasticidade Baixa (</w:t>
+      </w:r>
+      <w:proofErr w:type="gramStart"/>
+      <w:r>
+        <w:t>2</w:t>
+      </w:r>
+      <w:proofErr w:type="gramEnd"/>
+      <w:r>
+        <w:t xml:space="preserve"> e 3), Custo alto (0.8 e 0.9), baixa perturbação (30%) e baixa </w:t>
+      </w:r>
+      <w:proofErr w:type="spellStart"/>
+      <w:r>
+        <w:t>fractalidade</w:t>
+      </w:r>
+      <w:proofErr w:type="spellEnd"/>
+      <w:r>
+        <w:t xml:space="preserve"> (0.3)</w:t>
+      </w:r>
+    </w:p>
+    <w:p>
+      <w:r>
+        <w:t>14 Plasticidade Baixa (</w:t>
+      </w:r>
+      <w:proofErr w:type="gramStart"/>
+      <w:r>
+        <w:t>2</w:t>
+      </w:r>
+      <w:proofErr w:type="gramEnd"/>
+      <w:r>
+        <w:t xml:space="preserve"> e 3), Custo </w:t>
+      </w:r>
+      <w:r>
+        <w:t>alto</w:t>
+      </w:r>
+      <w:r>
+        <w:t xml:space="preserve"> (0.8 e 0.9), baixa perturbação (30%) e alta </w:t>
+      </w:r>
+      <w:proofErr w:type="spellStart"/>
+      <w:r>
+        <w:t>fractalidade</w:t>
+      </w:r>
+      <w:proofErr w:type="spellEnd"/>
+      <w:r>
+        <w:t xml:space="preserve"> (0.7)</w:t>
+      </w:r>
+      <w:r>
+        <w:t xml:space="preserve"> </w:t>
+      </w:r>
+    </w:p>
+    <w:p>
+      <w:r>
+        <w:t>15 Plasticidade Baixa (</w:t>
+      </w:r>
+      <w:proofErr w:type="gramStart"/>
+      <w:r>
+        <w:t>2</w:t>
+      </w:r>
+      <w:proofErr w:type="gramEnd"/>
+      <w:r>
+        <w:t xml:space="preserve"> e 3), Custo </w:t>
+      </w:r>
+      <w:r>
+        <w:t>alto</w:t>
+      </w:r>
+      <w:r>
+        <w:t xml:space="preserve"> (0.8 e 0.9), alta perturbação (75%) e baixa </w:t>
+      </w:r>
+      <w:proofErr w:type="spellStart"/>
+      <w:r>
+        <w:t>fractalidade</w:t>
+      </w:r>
+      <w:proofErr w:type="spellEnd"/>
+      <w:r>
+        <w:t xml:space="preserve"> (0.3)</w:t>
+      </w:r>
+    </w:p>
+    <w:p>
+      <w:r>
+        <w:t>16</w:t>
+      </w:r>
+      <w:r>
+        <w:t xml:space="preserve"> </w:t>
+      </w:r>
+      <w:r>
+        <w:t>Plasticidade Baixa (</w:t>
+      </w:r>
+      <w:proofErr w:type="gramStart"/>
+      <w:r>
+        <w:t>2</w:t>
+      </w:r>
+      <w:proofErr w:type="gramEnd"/>
+      <w:r>
+        <w:t xml:space="preserve"> e 3), Custo </w:t>
+      </w:r>
+      <w:r>
+        <w:t>alto</w:t>
+      </w:r>
+      <w:r>
+        <w:t xml:space="preserve"> (0.8 e 0.9), alta perturbação (75%) e alta </w:t>
+      </w:r>
+      <w:proofErr w:type="spellStart"/>
+      <w:r>
+        <w:t>fractalidade</w:t>
+      </w:r>
+      <w:proofErr w:type="spellEnd"/>
+      <w:r>
+        <w:t xml:space="preserve"> (0.7)</w:t>
+      </w:r>
+    </w:p>
+    <w:p>
+      <w:r>
+        <w:t xml:space="preserve">Contexto </w:t>
+      </w:r>
+      <w:proofErr w:type="gramStart"/>
+      <w:r>
+        <w:t>5</w:t>
+      </w:r>
+      <w:proofErr w:type="gramEnd"/>
+      <w:r>
+        <w:t xml:space="preserve"> (talvez mesmo </w:t>
+      </w:r>
+      <w:proofErr w:type="spellStart"/>
+      <w:r>
+        <w:t>behavioral</w:t>
+      </w:r>
+      <w:proofErr w:type="spellEnd"/>
+      <w:r>
+        <w:t xml:space="preserve"> </w:t>
+      </w:r>
+      <w:proofErr w:type="spellStart"/>
+      <w:r>
+        <w:t>space</w:t>
+      </w:r>
+      <w:proofErr w:type="spellEnd"/>
+      <w:r>
+        <w:t xml:space="preserve"> do segundo definitivo): </w:t>
+      </w:r>
+    </w:p>
+    <w:p>
+      <w:r>
+        <w:t>17 Plasticidade média (</w:t>
+      </w:r>
+      <w:proofErr w:type="gramStart"/>
+      <w:r>
+        <w:t>5</w:t>
+      </w:r>
+      <w:proofErr w:type="gramEnd"/>
+      <w:r>
+        <w:t xml:space="preserve"> e 6), Custo </w:t>
+      </w:r>
+      <w:r>
+        <w:t>alto</w:t>
+      </w:r>
+      <w:r>
+        <w:t xml:space="preserve"> (0.8 e 0.9), baixa perturbação (30%) e baixa </w:t>
+      </w:r>
+      <w:proofErr w:type="spellStart"/>
+      <w:r>
+        <w:t>fractalidade</w:t>
+      </w:r>
+      <w:proofErr w:type="spellEnd"/>
+      <w:r>
+        <w:t xml:space="preserve"> (0.3)</w:t>
+      </w:r>
+    </w:p>
+    <w:p>
+      <w:r>
+        <w:t>18 Plasticidade média (</w:t>
+      </w:r>
+      <w:proofErr w:type="gramStart"/>
+      <w:r>
+        <w:t>5</w:t>
+      </w:r>
+      <w:proofErr w:type="gramEnd"/>
+      <w:r>
+        <w:t xml:space="preserve"> e 6), Custo </w:t>
+      </w:r>
+      <w:r>
+        <w:t>alto</w:t>
+      </w:r>
+      <w:r>
+        <w:t xml:space="preserve"> (0.8 e 0.9), baixa perturbação (30%) e alta </w:t>
+      </w:r>
+      <w:proofErr w:type="spellStart"/>
+      <w:r>
+        <w:t>fractalidade</w:t>
+      </w:r>
+      <w:proofErr w:type="spellEnd"/>
+      <w:r>
+        <w:t xml:space="preserve"> (0.7)</w:t>
+      </w:r>
+      <w:r>
+        <w:t xml:space="preserve"> </w:t>
+      </w:r>
+    </w:p>
+    <w:p>
+      <w:r>
+        <w:t>19 Plasticidade média (</w:t>
+      </w:r>
+      <w:proofErr w:type="gramStart"/>
+      <w:r>
+        <w:t>5</w:t>
+      </w:r>
+      <w:proofErr w:type="gramEnd"/>
+      <w:r>
+        <w:t xml:space="preserve"> e 6), Custo </w:t>
+      </w:r>
+      <w:r>
+        <w:t>alto</w:t>
+      </w:r>
+      <w:r>
+        <w:t xml:space="preserve"> (0.8 e 0.9), alta perturbação (75%) e baixa </w:t>
+      </w:r>
+      <w:proofErr w:type="spellStart"/>
+      <w:r>
+        <w:t>fractalidade</w:t>
+      </w:r>
+      <w:proofErr w:type="spellEnd"/>
+      <w:r>
+        <w:t xml:space="preserve"> (0.3)</w:t>
+      </w:r>
+    </w:p>
+    <w:p>
+      <w:r>
+        <w:t>20</w:t>
+      </w:r>
+      <w:r>
+        <w:t xml:space="preserve"> </w:t>
+      </w:r>
+      <w:r>
+        <w:t>Plasticidade média (</w:t>
+      </w:r>
+      <w:proofErr w:type="gramStart"/>
+      <w:r>
+        <w:t>5</w:t>
+      </w:r>
+      <w:proofErr w:type="gramEnd"/>
+      <w:r>
+        <w:t xml:space="preserve"> e 6), Custo</w:t>
+      </w:r>
+      <w:r>
+        <w:t xml:space="preserve"> </w:t>
+      </w:r>
+      <w:r>
+        <w:t>alto</w:t>
+      </w:r>
+      <w:r>
+        <w:t xml:space="preserve"> (0.8 e 0.9), alta perturbação (75%) e alta </w:t>
+      </w:r>
+      <w:proofErr w:type="spellStart"/>
+      <w:r>
+        <w:t>fractalidade</w:t>
+      </w:r>
+      <w:proofErr w:type="spellEnd"/>
+      <w:r>
+        <w:t xml:space="preserve"> (0.7)</w:t>
+      </w:r>
+    </w:p>
+    <w:p>
+      <w:r>
+        <w:t xml:space="preserve">Contexto </w:t>
+      </w:r>
+      <w:proofErr w:type="gramStart"/>
+      <w:r>
+        <w:t>6</w:t>
+      </w:r>
+      <w:proofErr w:type="gramEnd"/>
+      <w:r>
+        <w:t xml:space="preserve"> (talvez mesmo </w:t>
+      </w:r>
+      <w:proofErr w:type="spellStart"/>
+      <w:r>
+        <w:t>behavioral</w:t>
+      </w:r>
+      <w:proofErr w:type="spellEnd"/>
+      <w:r>
+        <w:t xml:space="preserve"> </w:t>
+      </w:r>
+      <w:proofErr w:type="spellStart"/>
+      <w:r>
+        <w:t>space</w:t>
+      </w:r>
+      <w:proofErr w:type="spellEnd"/>
+      <w:r>
+        <w:t xml:space="preserve"> do segundo definitivo): </w:t>
+      </w:r>
+    </w:p>
+    <w:p>
+      <w:r>
+        <w:t>21 Plasticidade alta (</w:t>
+      </w:r>
+      <w:proofErr w:type="gramStart"/>
+      <w:r>
+        <w:t>8</w:t>
+      </w:r>
+      <w:proofErr w:type="gramEnd"/>
+      <w:r>
+        <w:t xml:space="preserve"> e 9), Custo </w:t>
+      </w:r>
+      <w:r>
+        <w:t>alto</w:t>
+      </w:r>
+      <w:r>
+        <w:t xml:space="preserve"> (0.8 e 0.9), baixa perturbação (30%) e baixa </w:t>
+      </w:r>
+      <w:proofErr w:type="spellStart"/>
+      <w:r>
+        <w:t>fractalidade</w:t>
+      </w:r>
+      <w:proofErr w:type="spellEnd"/>
+      <w:r>
+        <w:t xml:space="preserve"> (0.3)</w:t>
+      </w:r>
+    </w:p>
+    <w:p>
+      <w:r>
+        <w:t>22 Plasticidade alta (</w:t>
+      </w:r>
+      <w:proofErr w:type="gramStart"/>
+      <w:r>
+        <w:t>8</w:t>
+      </w:r>
+      <w:proofErr w:type="gramEnd"/>
+      <w:r>
+        <w:t xml:space="preserve"> e 9), Custo </w:t>
+      </w:r>
+      <w:r>
+        <w:t>alto</w:t>
+      </w:r>
+      <w:r>
+        <w:t xml:space="preserve"> (0.8 e 0.9), baixa perturbação (30%) e alta </w:t>
+      </w:r>
+      <w:proofErr w:type="spellStart"/>
+      <w:r>
+        <w:t>fractalidade</w:t>
+      </w:r>
+      <w:proofErr w:type="spellEnd"/>
+      <w:r>
+        <w:t xml:space="preserve"> (0.7)</w:t>
+      </w:r>
+      <w:r>
+        <w:t xml:space="preserve"> </w:t>
+      </w:r>
+    </w:p>
+    <w:p>
+      <w:r>
+        <w:t>23 Plasticidade alta (</w:t>
+      </w:r>
+      <w:proofErr w:type="gramStart"/>
+      <w:r>
+        <w:t>8</w:t>
+      </w:r>
+      <w:proofErr w:type="gramEnd"/>
+      <w:r>
+        <w:t xml:space="preserve"> e 9), Custo </w:t>
+      </w:r>
+      <w:r>
+        <w:t>alto</w:t>
+      </w:r>
+      <w:r>
+        <w:t xml:space="preserve"> (0.8 e 0.9), alta perturbação (75%) e baixa </w:t>
+      </w:r>
+      <w:proofErr w:type="spellStart"/>
+      <w:r>
+        <w:t>fractalidade</w:t>
+      </w:r>
+      <w:proofErr w:type="spellEnd"/>
+      <w:r>
+        <w:t xml:space="preserve"> (0.3)</w:t>
+      </w:r>
+    </w:p>
+    <w:p>
+      <w:r>
+        <w:t>24 Plasticidade alta (</w:t>
+      </w:r>
+      <w:proofErr w:type="gramStart"/>
+      <w:r>
+        <w:t>8</w:t>
+      </w:r>
+      <w:proofErr w:type="gramEnd"/>
+      <w:r>
+        <w:t xml:space="preserve"> e 9), Custo </w:t>
+      </w:r>
+      <w:r>
+        <w:t>alto</w:t>
+      </w:r>
+      <w:r>
+        <w:t xml:space="preserve"> (0.8 e 0.9), alta perturbação (75%) e alta </w:t>
+      </w:r>
+      <w:proofErr w:type="spellStart"/>
+      <w:r>
+        <w:t>fractalidade</w:t>
+      </w:r>
+      <w:proofErr w:type="spellEnd"/>
+      <w:r>
+        <w:t xml:space="preserve"> (0.7)</w:t>
+      </w:r>
+    </w:p>
+    <w:p/>
+    <w:p/>
+    <w:p/>
     <w:sectPr>
       <w:pgSz w:w="11906" w:h="16838"/>
       <w:pgMar w:top="1417" w:right="1701" w:bottom="1417" w:left="1701" w:header="708" w:footer="708" w:gutter="0"/>

</xml_diff>

<commit_message>
Modificações na leitura de artigos, nome arquivo do arquivo R e no glossário.
</commit_message>
<xml_diff>
--- a/Atividades a serem feitas.docx
+++ b/Atividades a serem feitas.docx
@@ -405,12 +405,8 @@
         </w:rPr>
         <w:t xml:space="preserve"> e modelagem</w:t>
       </w:r>
-      <w:r>
-        <w:rPr>
-          <w:rFonts w:cstheme="minorHAnsi"/>
-        </w:rPr>
-        <w:t xml:space="preserve"> (custo da decisão)</w:t>
-      </w:r>
+      <w:bookmarkStart w:id="0" w:name="_GoBack"/>
+      <w:bookmarkEnd w:id="0"/>
       <w:r>
         <w:rPr>
           <w:rFonts w:cstheme="minorHAnsi"/>
@@ -457,18 +453,8 @@
           <w:b/>
           <w:color w:val="7030A0"/>
         </w:rPr>
-        <w:t xml:space="preserve"> prazo</w:t>
-      </w:r>
-      <w:proofErr w:type="gramStart"/>
-      <w:r>
-        <w:rPr>
-          <w:rFonts w:cstheme="minorHAnsi"/>
-          <w:b/>
-          <w:color w:val="7030A0"/>
-        </w:rPr>
-        <w:t>)</w:t>
-      </w:r>
-      <w:proofErr w:type="gramEnd"/>
+        <w:t xml:space="preserve"> prazo)</w:t>
+      </w:r>
     </w:p>
     <w:p>
       <w:r>
@@ -495,8 +481,6 @@
       <w:r>
         <w:t xml:space="preserve"> Fazer análises. Estudar PCA (inglês e português) – internet, vídeos e delineamento. </w:t>
       </w:r>
-      <w:bookmarkStart w:id="0" w:name="_GoBack"/>
-      <w:bookmarkEnd w:id="0"/>
     </w:p>
     <w:p>
       <w:pPr>

</xml_diff>

<commit_message>
Analise PCA inicio e modificações atividades
</commit_message>
<xml_diff>
--- a/Atividades a serem feitas.docx
+++ b/Atividades a serem feitas.docx
@@ -74,7 +74,49 @@
           <w:rFonts w:eastAsia="Times New Roman" w:cstheme="minorHAnsi"/>
           <w:lang w:eastAsia="pt-BR"/>
         </w:rPr>
-        <w:t xml:space="preserve"> e escrever abstract, resultados e discussão</w:t>
+        <w:t xml:space="preserve">, completar </w:t>
+      </w:r>
+      <w:r>
+        <w:rPr>
+          <w:rFonts w:eastAsia="Times New Roman" w:cstheme="minorHAnsi"/>
+          <w:lang w:eastAsia="pt-BR"/>
+        </w:rPr>
+        <w:t>a</w:t>
+      </w:r>
+      <w:r>
+        <w:rPr>
+          <w:rFonts w:eastAsia="Times New Roman" w:cstheme="minorHAnsi"/>
+          <w:lang w:eastAsia="pt-BR"/>
+        </w:rPr>
+        <w:t>bstract, resultados e discussão</w:t>
+      </w:r>
+      <w:r>
+        <w:rPr>
+          <w:rFonts w:eastAsia="Times New Roman" w:cstheme="minorHAnsi"/>
+          <w:lang w:eastAsia="pt-BR"/>
+        </w:rPr>
+        <w:t xml:space="preserve"> </w:t>
+      </w:r>
+      <w:r>
+        <w:rPr>
+          <w:rFonts w:eastAsia="Times New Roman" w:cstheme="minorHAnsi"/>
+          <w:lang w:eastAsia="pt-BR"/>
+        </w:rPr>
+        <w:t>–</w:t>
+      </w:r>
+      <w:r>
+        <w:rPr>
+          <w:rFonts w:eastAsia="Times New Roman" w:cstheme="minorHAnsi"/>
+          <w:lang w:eastAsia="pt-BR"/>
+        </w:rPr>
+        <w:t xml:space="preserve"> </w:t>
+      </w:r>
+      <w:r>
+        <w:rPr>
+          <w:rFonts w:eastAsia="Times New Roman" w:cstheme="minorHAnsi"/>
+          <w:lang w:eastAsia="pt-BR"/>
+        </w:rPr>
+        <w:t xml:space="preserve">introdução: </w:t>
       </w:r>
       <w:proofErr w:type="gramStart"/>
       <w:r>
@@ -82,6 +124,21 @@
           <w:rFonts w:eastAsia="Times New Roman" w:cstheme="minorHAnsi"/>
           <w:lang w:eastAsia="pt-BR"/>
         </w:rPr>
+        <w:t>1</w:t>
+      </w:r>
+      <w:proofErr w:type="gramEnd"/>
+      <w:r>
+        <w:rPr>
+          <w:rFonts w:eastAsia="Times New Roman" w:cstheme="minorHAnsi"/>
+          <w:lang w:eastAsia="pt-BR"/>
+        </w:rPr>
+        <w:t xml:space="preserve"> conceitos ao longo do texto</w:t>
+      </w:r>
+      <w:r>
+        <w:rPr>
+          <w:rFonts w:eastAsia="Times New Roman" w:cstheme="minorHAnsi"/>
+          <w:lang w:eastAsia="pt-BR"/>
+        </w:rPr>
         <w:t xml:space="preserve"> </w:t>
       </w:r>
       <w:r>
@@ -89,397 +146,113 @@
           <w:rFonts w:eastAsia="Times New Roman" w:cstheme="minorHAnsi"/>
           <w:lang w:eastAsia="pt-BR"/>
         </w:rPr>
-        <w:t xml:space="preserve"> </w:t>
-      </w:r>
-      <w:proofErr w:type="gramEnd"/>
-      <w:r>
-        <w:rPr>
-          <w:rFonts w:eastAsia="Times New Roman" w:cstheme="minorHAnsi"/>
-          <w:lang w:eastAsia="pt-BR"/>
-        </w:rPr>
-        <w:t xml:space="preserve">(com os ajustes gerais em todo o texto e acréscimos) </w:t>
-      </w:r>
-      <w:r>
-        <w:rPr>
-          <w:rFonts w:eastAsia="Times New Roman" w:cstheme="minorHAnsi"/>
-          <w:lang w:eastAsia="pt-BR"/>
-        </w:rPr>
-        <w:t>– conceitos ao longo do texto</w:t>
-      </w:r>
-      <w:r>
-        <w:rPr>
-          <w:rFonts w:eastAsia="Times New Roman" w:cstheme="minorHAnsi"/>
-          <w:lang w:eastAsia="pt-BR"/>
-        </w:rPr>
-        <w:t xml:space="preserve"> (</w:t>
-      </w:r>
-      <w:proofErr w:type="spellStart"/>
-      <w:r>
-        <w:rPr>
-          <w:rFonts w:eastAsia="Times New Roman" w:cstheme="minorHAnsi"/>
-          <w:lang w:eastAsia="pt-BR"/>
-        </w:rPr>
-        <w:t>ex</w:t>
-      </w:r>
-      <w:proofErr w:type="spellEnd"/>
-      <w:r>
-        <w:rPr>
-          <w:rFonts w:eastAsia="Times New Roman" w:cstheme="minorHAnsi"/>
-          <w:lang w:eastAsia="pt-BR"/>
-        </w:rPr>
-        <w:t>: perturbação – perturbação ou conversão de habitat?)</w:t>
-      </w:r>
-      <w:r>
-        <w:rPr>
-          <w:rFonts w:eastAsia="Times New Roman" w:cstheme="minorHAnsi"/>
-          <w:lang w:eastAsia="pt-BR"/>
-        </w:rPr>
-        <w:t xml:space="preserve"> e conceito </w:t>
-      </w:r>
-      <w:r>
-        <w:rPr>
-          <w:rFonts w:eastAsia="Times New Roman" w:cstheme="minorHAnsi"/>
-          <w:lang w:eastAsia="pt-BR"/>
-        </w:rPr>
-        <w:t xml:space="preserve">de plasticidade </w:t>
-      </w:r>
-      <w:r>
-        <w:rPr>
-          <w:rFonts w:eastAsia="Times New Roman" w:cstheme="minorHAnsi"/>
-          <w:lang w:eastAsia="pt-BR"/>
-        </w:rPr>
-        <w:t>aplicado ao meu modelo</w:t>
-      </w:r>
-      <w:r>
-        <w:rPr>
-          <w:rFonts w:eastAsia="Times New Roman" w:cstheme="minorHAnsi"/>
-          <w:lang w:eastAsia="pt-BR"/>
-        </w:rPr>
-        <w:t xml:space="preserve"> - </w:t>
-      </w:r>
-      <w:r>
-        <w:t xml:space="preserve"> </w:t>
-      </w:r>
-      <w:r>
-        <w:rPr>
-          <w:rFonts w:eastAsia="Times New Roman" w:cstheme="minorHAnsi"/>
-          <w:lang w:eastAsia="pt-BR"/>
-        </w:rPr>
-        <w:t>introdução, e ela leva bem aos seus objetivos… Mas acho que senti falta de falar mais sobre o que já sabemos a respeito (você falou mais das limitações, do que ainda não sabemos). E senti falar de modelagem baseada em indivíduos, a utilidade desta ferramenta e o que já tem sido feito com ela. Faltou também falar de estados estáveis e de resiliência. Os conceitos chave deveriam estar na introdução!</w:t>
-      </w:r>
-      <w:r>
-        <w:rPr>
-          <w:rFonts w:eastAsia="Times New Roman" w:cstheme="minorHAnsi"/>
-          <w:lang w:eastAsia="pt-BR"/>
-        </w:rPr>
-        <w:t xml:space="preserve"> </w:t>
-      </w:r>
-      <w:r>
-        <w:rPr>
-          <w:rFonts w:cs="Arial"/>
-          <w:b/>
-          <w:color w:val="7030A0"/>
-          <w:szCs w:val="24"/>
-        </w:rPr>
-        <w:t>(</w:t>
-      </w:r>
-      <w:r>
-        <w:rPr>
-          <w:rFonts w:cs="Arial"/>
-          <w:b/>
-          <w:color w:val="7030A0"/>
-          <w:szCs w:val="24"/>
-        </w:rPr>
-        <w:t>longo prazo</w:t>
-      </w:r>
-      <w:r>
-        <w:rPr>
-          <w:rFonts w:cs="Arial"/>
-          <w:b/>
-          <w:color w:val="7030A0"/>
-          <w:szCs w:val="24"/>
-        </w:rPr>
-        <w:t>)</w:t>
-      </w:r>
-      <w:r>
-        <w:rPr>
-          <w:rFonts w:cs="Arial"/>
-          <w:b/>
-          <w:color w:val="7030A0"/>
-          <w:szCs w:val="24"/>
-        </w:rPr>
-        <w:t xml:space="preserve"> </w:t>
+        <w:t xml:space="preserve">, 2 </w:t>
+      </w:r>
+      <w:r>
+        <w:rPr>
+          <w:rFonts w:eastAsia="Times New Roman" w:cstheme="minorHAnsi"/>
+          <w:lang w:eastAsia="pt-BR"/>
+        </w:rPr>
+        <w:t>falar mais sobre o que já sabemos a respeito (você falou mais das limita</w:t>
+      </w:r>
+      <w:r>
+        <w:rPr>
+          <w:rFonts w:eastAsia="Times New Roman" w:cstheme="minorHAnsi"/>
+          <w:lang w:eastAsia="pt-BR"/>
+        </w:rPr>
+        <w:t>ções, do que ainda não sabemos), 3</w:t>
+      </w:r>
+      <w:r>
+        <w:rPr>
+          <w:rFonts w:eastAsia="Times New Roman" w:cstheme="minorHAnsi"/>
+          <w:lang w:eastAsia="pt-BR"/>
+        </w:rPr>
+        <w:t xml:space="preserve"> falar de modelagem baseada em indivíduos, a utilidade desta ferramenta e o</w:t>
+      </w:r>
+      <w:r>
+        <w:rPr>
+          <w:rFonts w:eastAsia="Times New Roman" w:cstheme="minorHAnsi"/>
+          <w:lang w:eastAsia="pt-BR"/>
+        </w:rPr>
+        <w:t xml:space="preserve"> que já tem sido feito com ela e 4 </w:t>
+      </w:r>
+      <w:r>
+        <w:rPr>
+          <w:rFonts w:eastAsia="Times New Roman" w:cstheme="minorHAnsi"/>
+          <w:lang w:eastAsia="pt-BR"/>
+        </w:rPr>
+        <w:t>Faltou também falar de es</w:t>
+      </w:r>
+      <w:r>
+        <w:rPr>
+          <w:rFonts w:eastAsia="Times New Roman" w:cstheme="minorHAnsi"/>
+          <w:lang w:eastAsia="pt-BR"/>
+        </w:rPr>
+        <w:t>tados estáveis e de resiliência e o</w:t>
+      </w:r>
+      <w:r>
+        <w:rPr>
+          <w:rFonts w:eastAsia="Times New Roman" w:cstheme="minorHAnsi"/>
+          <w:lang w:eastAsia="pt-BR"/>
+        </w:rPr>
+        <w:t>s conceitos chave.</w:t>
       </w:r>
     </w:p>
     <w:p>
       <w:pPr>
         <w:rPr>
           <w:rFonts w:cstheme="minorHAnsi"/>
-          <w:color w:val="17365D" w:themeColor="text2" w:themeShade="BF"/>
-        </w:rPr>
-      </w:pPr>
-      <w:proofErr w:type="gramStart"/>
+        </w:rPr>
+      </w:pPr>
       <w:r>
         <w:rPr>
           <w:rFonts w:cstheme="minorHAnsi"/>
           <w:color w:val="000000" w:themeColor="text1"/>
         </w:rPr>
-        <w:t>2</w:t>
+        <w:t xml:space="preserve">2 </w:t>
       </w:r>
       <w:r>
         <w:rPr>
           <w:rFonts w:cstheme="minorHAnsi"/>
           <w:color w:val="000000" w:themeColor="text1"/>
         </w:rPr>
-        <w:t xml:space="preserve"> –</w:t>
-      </w:r>
+        <w:t xml:space="preserve">– </w:t>
+      </w:r>
+      <w:bookmarkStart w:id="0" w:name="_GoBack"/>
+      <w:bookmarkEnd w:id="0"/>
+      <w:r>
+        <w:rPr>
+          <w:rFonts w:cstheme="minorHAnsi"/>
+        </w:rPr>
+        <w:t>Ler artigos</w:t>
+      </w:r>
+      <w:r>
+        <w:rPr>
+          <w:rFonts w:cstheme="minorHAnsi"/>
+        </w:rPr>
+        <w:t>.</w:t>
+      </w:r>
+    </w:p>
+    <w:p>
       <w:r>
         <w:rPr>
           <w:rFonts w:cstheme="minorHAnsi"/>
           <w:color w:val="000000" w:themeColor="text1"/>
         </w:rPr>
-        <w:t xml:space="preserve"> Glossário</w:t>
-      </w:r>
-      <w:proofErr w:type="gramEnd"/>
+        <w:t xml:space="preserve">3 </w:t>
+      </w:r>
       <w:r>
         <w:rPr>
           <w:rFonts w:cstheme="minorHAnsi"/>
           <w:color w:val="000000" w:themeColor="text1"/>
         </w:rPr>
-        <w:t xml:space="preserve"> correção</w:t>
-      </w:r>
-      <w:r>
-        <w:rPr>
-          <w:rFonts w:cstheme="minorHAnsi"/>
-          <w:color w:val="000000" w:themeColor="text1"/>
-        </w:rPr>
+        <w:t>–</w:t>
+      </w:r>
+      <w:r>
         <w:t xml:space="preserve"> </w:t>
       </w:r>
       <w:r>
-        <w:rPr>
-          <w:rFonts w:cstheme="minorHAnsi"/>
-          <w:color w:val="000000" w:themeColor="text1"/>
-        </w:rPr>
-        <w:t>e ajustar ODD</w:t>
-      </w:r>
-      <w:r>
-        <w:rPr>
-          <w:rFonts w:cstheme="minorHAnsi"/>
-          <w:color w:val="000000" w:themeColor="text1"/>
-        </w:rPr>
-        <w:t xml:space="preserve"> </w:t>
-      </w:r>
-      <w:r>
-        <w:rPr>
-          <w:rFonts w:cstheme="minorHAnsi"/>
-          <w:color w:val="000000" w:themeColor="text1"/>
-        </w:rPr>
-        <w:t>-</w:t>
-      </w:r>
-      <w:r>
-        <w:rPr>
-          <w:rFonts w:cstheme="minorHAnsi"/>
-          <w:color w:val="000000" w:themeColor="text1"/>
-        </w:rPr>
-        <w:t xml:space="preserve"> conceitos </w:t>
-      </w:r>
-      <w:r>
-        <w:rPr>
-          <w:rFonts w:cstheme="minorHAnsi"/>
-          <w:color w:val="000000" w:themeColor="text1"/>
-        </w:rPr>
-        <w:t xml:space="preserve">para </w:t>
-      </w:r>
-      <w:r>
-        <w:rPr>
-          <w:rFonts w:cstheme="minorHAnsi"/>
-          <w:color w:val="000000" w:themeColor="text1"/>
-        </w:rPr>
-        <w:t xml:space="preserve">sistemas </w:t>
-      </w:r>
-      <w:r>
-        <w:rPr>
-          <w:rFonts w:cstheme="minorHAnsi"/>
-          <w:color w:val="000000" w:themeColor="text1"/>
-        </w:rPr>
-        <w:t>ecológicas e nosso modelo em si</w:t>
-      </w:r>
-      <w:r>
-        <w:rPr>
-          <w:rFonts w:cstheme="minorHAnsi"/>
-          <w:color w:val="000000" w:themeColor="text1"/>
-        </w:rPr>
-        <w:t xml:space="preserve"> </w:t>
-      </w:r>
-      <w:r>
-        <w:rPr>
-          <w:rFonts w:cstheme="minorHAnsi"/>
-          <w:b/>
-          <w:color w:val="7030A0"/>
-        </w:rPr>
-        <w:t>(</w:t>
-      </w:r>
-      <w:r>
-        <w:rPr>
-          <w:rFonts w:cstheme="minorHAnsi"/>
-          <w:b/>
-          <w:color w:val="7030A0"/>
-        </w:rPr>
-        <w:t>longo prazo</w:t>
-      </w:r>
-      <w:r>
-        <w:rPr>
-          <w:rFonts w:cstheme="minorHAnsi"/>
-          <w:b/>
-          <w:color w:val="7030A0"/>
-        </w:rPr>
-        <w:t>)</w:t>
-      </w:r>
-      <w:r>
-        <w:rPr>
-          <w:rFonts w:cstheme="minorHAnsi"/>
-          <w:color w:val="7030A0"/>
-        </w:rPr>
-        <w:t xml:space="preserve"> </w:t>
-      </w:r>
-    </w:p>
-    <w:p>
-      <w:pPr>
-        <w:rPr>
-          <w:rFonts w:cstheme="minorHAnsi"/>
-        </w:rPr>
-      </w:pPr>
-      <w:r>
-        <w:rPr>
-          <w:rFonts w:cstheme="minorHAnsi"/>
-          <w:color w:val="000000" w:themeColor="text1"/>
-        </w:rPr>
-        <w:t>3</w:t>
-      </w:r>
-      <w:r>
-        <w:rPr>
-          <w:rFonts w:cstheme="minorHAnsi"/>
-          <w:color w:val="000000" w:themeColor="text1"/>
-        </w:rPr>
-        <w:t xml:space="preserve"> -</w:t>
-      </w:r>
-      <w:r>
-        <w:rPr>
-          <w:rFonts w:cstheme="minorHAnsi"/>
-        </w:rPr>
-        <w:t xml:space="preserve"> </w:t>
-      </w:r>
-      <w:r>
-        <w:rPr>
-          <w:rFonts w:cstheme="minorHAnsi"/>
-        </w:rPr>
-        <w:t>Ler artigos</w:t>
-      </w:r>
-      <w:r>
-        <w:rPr>
-          <w:rFonts w:cstheme="minorHAnsi"/>
-        </w:rPr>
-        <w:t xml:space="preserve"> </w:t>
-      </w:r>
-      <w:r>
-        <w:rPr>
-          <w:rFonts w:cstheme="minorHAnsi"/>
-        </w:rPr>
-        <w:t>de plasticidade</w:t>
-      </w:r>
-      <w:r>
-        <w:rPr>
-          <w:rFonts w:cstheme="minorHAnsi"/>
-        </w:rPr>
-        <w:t xml:space="preserve">, </w:t>
-      </w:r>
-      <w:r>
-        <w:rPr>
-          <w:rFonts w:cstheme="minorHAnsi"/>
-        </w:rPr>
-        <w:t>custo</w:t>
-      </w:r>
-      <w:r>
-        <w:rPr>
-          <w:rFonts w:cstheme="minorHAnsi"/>
-        </w:rPr>
-        <w:t xml:space="preserve"> e modelagem</w:t>
-      </w:r>
-      <w:bookmarkStart w:id="0" w:name="_GoBack"/>
-      <w:bookmarkEnd w:id="0"/>
-      <w:r>
-        <w:rPr>
-          <w:rFonts w:cstheme="minorHAnsi"/>
-        </w:rPr>
-        <w:t xml:space="preserve"> </w:t>
-      </w:r>
-      <w:r>
-        <w:rPr>
-          <w:rFonts w:cstheme="minorHAnsi"/>
-        </w:rPr>
-        <w:t xml:space="preserve">- sugerido </w:t>
-      </w:r>
-      <w:r>
-        <w:rPr>
-          <w:rFonts w:cstheme="minorHAnsi"/>
-        </w:rPr>
-        <w:t>por H</w:t>
-      </w:r>
-      <w:r>
-        <w:rPr>
-          <w:rFonts w:cstheme="minorHAnsi"/>
-        </w:rPr>
-        <w:t xml:space="preserve">ilton (colocar imagem na apresentação) </w:t>
-      </w:r>
-      <w:r>
-        <w:rPr>
-          <w:rFonts w:cstheme="minorHAnsi"/>
-          <w:b/>
-          <w:color w:val="7030A0"/>
-        </w:rPr>
-        <w:t>(</w:t>
-      </w:r>
-      <w:r>
-        <w:rPr>
-          <w:rFonts w:cstheme="minorHAnsi"/>
-          <w:b/>
-          <w:color w:val="7030A0"/>
-        </w:rPr>
-        <w:t>longo</w:t>
-      </w:r>
-      <w:r>
-        <w:rPr>
-          <w:rFonts w:cstheme="minorHAnsi"/>
-          <w:b/>
-          <w:color w:val="7030A0"/>
-        </w:rPr>
-        <w:t xml:space="preserve"> prazo)</w:t>
-      </w:r>
-    </w:p>
-    <w:p>
-      <w:r>
-        <w:rPr>
-          <w:rFonts w:cstheme="minorHAnsi"/>
-          <w:color w:val="000000" w:themeColor="text1"/>
-        </w:rPr>
-        <w:t>4</w:t>
-      </w:r>
-      <w:r>
-        <w:rPr>
-          <w:rFonts w:cstheme="minorHAnsi"/>
-          <w:color w:val="000000" w:themeColor="text1"/>
-        </w:rPr>
-        <w:t xml:space="preserve"> </w:t>
-      </w:r>
-      <w:r>
-        <w:rPr>
-          <w:rFonts w:cstheme="minorHAnsi"/>
-          <w:color w:val="000000" w:themeColor="text1"/>
-        </w:rPr>
-        <w:t>–</w:t>
-      </w:r>
-      <w:r>
-        <w:t xml:space="preserve"> Fazer análises. Estudar PCA (inglês e português) – internet, vídeos e delineamento. </w:t>
+        <w:t>Fazer análises.</w:t>
       </w:r>
     </w:p>
     <w:p>

</xml_diff>

<commit_message>
Resultados, análise no R pronta, entre outros
</commit_message>
<xml_diff>
--- a/Atividades a serem feitas.docx
+++ b/Atividades a serem feitas.docx
@@ -218,8 +218,6 @@
         </w:rPr>
         <w:t xml:space="preserve">– </w:t>
       </w:r>
-      <w:bookmarkStart w:id="0" w:name="_GoBack"/>
-      <w:bookmarkEnd w:id="0"/>
       <w:r>
         <w:rPr>
           <w:rFonts w:cstheme="minorHAnsi"/>
@@ -264,6 +262,35 @@
         </w:rPr>
       </w:pPr>
     </w:p>
+    <w:p>
+      <w:pPr>
+        <w:rPr>
+          <w:rFonts w:cstheme="minorHAnsi"/>
+        </w:rPr>
+      </w:pPr>
+      <w:bookmarkStart w:id="0" w:name="_GoBack"/>
+      <w:r>
+        <w:rPr>
+          <w:rFonts w:cstheme="minorHAnsi"/>
+        </w:rPr>
+        <w:t xml:space="preserve">Organizar reunião: o que eu </w:t>
+      </w:r>
+      <w:proofErr w:type="gramStart"/>
+      <w:r>
+        <w:rPr>
+          <w:rFonts w:cstheme="minorHAnsi"/>
+        </w:rPr>
+        <w:t>fiz,</w:t>
+      </w:r>
+      <w:proofErr w:type="gramEnd"/>
+      <w:r>
+        <w:rPr>
+          <w:rFonts w:cstheme="minorHAnsi"/>
+        </w:rPr>
+        <w:t xml:space="preserve"> os resultados dados e análises feitas. Dúvidas gerais.</w:t>
+      </w:r>
+    </w:p>
+    <w:bookmarkEnd w:id="0"/>
     <w:p>
       <w:r>
         <w:t xml:space="preserve">Dúvida: </w:t>

</xml_diff>

<commit_message>
Atividades a serem feitas e conversa com Vitor e Hilton
</commit_message>
<xml_diff>
--- a/Atividades a serem feitas.docx
+++ b/Atividades a serem feitas.docx
@@ -252,6 +252,9 @@
       <w:r>
         <w:t>Fazer análises.</w:t>
       </w:r>
+      <w:r>
+        <w:t xml:space="preserve"> OK</w:t>
+      </w:r>
     </w:p>
     <w:p>
       <w:pPr>
@@ -265,50 +268,137 @@
     <w:p>
       <w:pPr>
         <w:rPr>
-          <w:rFonts w:cstheme="minorHAnsi"/>
+          <w:b/>
         </w:rPr>
       </w:pPr>
       <w:bookmarkStart w:id="0" w:name="_GoBack"/>
-      <w:r>
-        <w:rPr>
-          <w:rFonts w:cstheme="minorHAnsi"/>
-        </w:rPr>
-        <w:t xml:space="preserve">Organizar reunião: o que eu </w:t>
+      <w:bookmarkEnd w:id="0"/>
+      <w:r>
+        <w:rPr>
+          <w:b/>
+        </w:rPr>
+        <w:t>Reunião Hilton e Vitor:</w:t>
+      </w:r>
+    </w:p>
+    <w:p>
+      <w:pPr>
+        <w:jc w:val="both"/>
+      </w:pPr>
+      <w:r>
+        <w:rPr>
+          <w:b/>
+        </w:rPr>
+        <w:t>Resumo do que eu fiz:</w:t>
+      </w:r>
+      <w:r>
+        <w:t xml:space="preserve"> </w:t>
       </w:r>
       <w:proofErr w:type="gramStart"/>
       <w:r>
-        <w:rPr>
-          <w:rFonts w:cstheme="minorHAnsi"/>
-        </w:rPr>
-        <w:t>fiz,</w:t>
+        <w:t>1</w:t>
       </w:r>
       <w:proofErr w:type="gramEnd"/>
       <w:r>
-        <w:rPr>
-          <w:rFonts w:cstheme="minorHAnsi"/>
-        </w:rPr>
-        <w:t xml:space="preserve"> os resultados dados e análises feitas. Dúvidas gerais.</w:t>
+        <w:t>. Sistema equilibrou reduzindo para 10 espécies (</w:t>
+      </w:r>
+      <w:proofErr w:type="spellStart"/>
+      <w:r>
+        <w:t>ticks</w:t>
+      </w:r>
+      <w:proofErr w:type="spellEnd"/>
+      <w:r>
+        <w:t xml:space="preserve"> – </w:t>
+      </w:r>
+      <w:proofErr w:type="spellStart"/>
+      <w:r>
+        <w:t>pré</w:t>
+      </w:r>
+      <w:proofErr w:type="spellEnd"/>
+      <w:r>
+        <w:t xml:space="preserve"> e pós). </w:t>
+      </w:r>
+      <w:proofErr w:type="gramStart"/>
+      <w:r>
+        <w:t>2</w:t>
+      </w:r>
+      <w:proofErr w:type="gramEnd"/>
+      <w:r>
+        <w:t xml:space="preserve"> </w:t>
+      </w:r>
+      <w:proofErr w:type="spellStart"/>
+      <w:r>
+        <w:t>random</w:t>
+      </w:r>
+      <w:proofErr w:type="spellEnd"/>
+      <w:r>
+        <w:t xml:space="preserve"> </w:t>
+      </w:r>
+      <w:proofErr w:type="spellStart"/>
+      <w:r>
+        <w:t>seed</w:t>
+      </w:r>
+      <w:proofErr w:type="spellEnd"/>
+      <w:r>
+        <w:t xml:space="preserve">: coloquei 200 imagens diferentes repetindo por 5 vezes (limitação </w:t>
+      </w:r>
+      <w:proofErr w:type="spellStart"/>
+      <w:r>
+        <w:t>gradientland</w:t>
+      </w:r>
+      <w:proofErr w:type="spellEnd"/>
+      <w:r>
+        <w:t>). 3. Coletei todos os dados 24 mil simulações (48 mil resultados)</w:t>
+      </w:r>
+      <w:r>
+        <w:t xml:space="preserve"> – mostrar planilha</w:t>
+      </w:r>
+      <w:r>
+        <w:t xml:space="preserve">. 4. Análise de PCA no R para cada combinação de parâmetro, comparando </w:t>
+      </w:r>
+      <w:proofErr w:type="spellStart"/>
+      <w:r>
+        <w:t>pré</w:t>
+      </w:r>
+      <w:proofErr w:type="spellEnd"/>
+      <w:r>
+        <w:t xml:space="preserve">-perturbação e pós-perturbação (imagens) e comparando plasticidade (baixa, média e alta) com dados da mesma combinação de parâmetros (mesmo custo, perturbação e </w:t>
+      </w:r>
+      <w:proofErr w:type="spellStart"/>
+      <w:r>
+        <w:t>fractalidade</w:t>
+      </w:r>
+      <w:proofErr w:type="spellEnd"/>
+      <w:r>
+        <w:t xml:space="preserve"> na perturbação)</w:t>
+      </w:r>
+      <w:r>
+        <w:t xml:space="preserve"> – mostrar </w:t>
+      </w:r>
+      <w:r>
+        <w:t>imagens</w:t>
+      </w:r>
+      <w:r>
+        <w:t>.</w:t>
       </w:r>
     </w:p>
-    <w:bookmarkEnd w:id="0"/>
     <w:p>
-      <w:r>
-        <w:t xml:space="preserve">Dúvida: </w:t>
-      </w:r>
-      <w:r>
-        <w:t>Abundância relativa?</w:t>
-      </w:r>
-      <w:r>
-        <w:t xml:space="preserve"> R</w:t>
-      </w:r>
-      <w:r>
-        <w:t>ecuperação?</w:t>
-      </w:r>
-      <w:r>
-        <w:t xml:space="preserve"> </w:t>
-      </w:r>
-      <w:r>
-        <w:t>Diferença População e Comunidade?</w:t>
+      <w:pPr>
+        <w:jc w:val="both"/>
+      </w:pPr>
+      <w:r>
+        <w:rPr>
+          <w:b/>
+        </w:rPr>
+        <w:t>Dúvidas gerais ou norteamento</w:t>
+      </w:r>
+      <w:r>
+        <w:rPr>
+          <w:b/>
+        </w:rPr>
+        <w:t xml:space="preserve">: </w:t>
+      </w:r>
+      <w:r>
+        <w:t>Pensar nos objetivos: resiliência (talvez?), recuperação (esse dado não temos) e estados estáveis (só tem um estado?) – mantemos a análise? Tem algum problema nos dados? Os resultados no PCA vão ser feitos de forma diferente ou fiz do jeito correto? Níveis de organização – população e comunidade? Como usar abundância relativa?</w:t>
       </w:r>
     </w:p>
     <w:p/>

</xml_diff>

<commit_message>
Mais resultados e modificações gerais no trabalho
</commit_message>
<xml_diff>
--- a/Atividades a serem feitas.docx
+++ b/Atividades a serem feitas.docx
@@ -252,157 +252,593 @@
       <w:r>
         <w:t>Fazer análises.</w:t>
       </w:r>
-      <w:r>
-        <w:t xml:space="preserve"> OK</w:t>
-      </w:r>
     </w:p>
     <w:p>
       <w:pPr>
         <w:rPr>
           <w:rFonts w:cstheme="minorHAnsi"/>
+        </w:rPr>
+      </w:pPr>
+      <w:proofErr w:type="spellStart"/>
+      <w:r>
+        <w:rPr>
+          <w:rFonts w:cstheme="minorHAnsi"/>
+        </w:rPr>
+        <w:t>Doc</w:t>
+      </w:r>
+      <w:proofErr w:type="spellEnd"/>
+    </w:p>
+    <w:p>
+      <w:pPr>
+        <w:rPr>
+          <w:rFonts w:cstheme="minorHAnsi"/>
           <w:b/>
           <w:color w:val="002060"/>
         </w:rPr>
       </w:pPr>
+      <w:bookmarkStart w:id="0" w:name="_GoBack"/>
+      <w:bookmarkEnd w:id="0"/>
     </w:p>
     <w:p>
       <w:pPr>
         <w:rPr>
+          <w:rFonts w:cstheme="minorHAnsi"/>
           <w:b/>
-        </w:rPr>
-      </w:pPr>
-      <w:bookmarkStart w:id="0" w:name="_GoBack"/>
-      <w:bookmarkEnd w:id="0"/>
-      <w:r>
-        <w:rPr>
+          <w:color w:val="002060"/>
+        </w:rPr>
+      </w:pPr>
+      <w:r>
+        <w:rPr>
+          <w:rFonts w:cstheme="minorHAnsi"/>
           <w:b/>
-        </w:rPr>
-        <w:t>Reunião Hilton e Vitor:</w:t>
+          <w:color w:val="002060"/>
+        </w:rPr>
+        <w:t>Reunião</w:t>
+      </w:r>
+      <w:r>
+        <w:rPr>
+          <w:rFonts w:cstheme="minorHAnsi"/>
+          <w:b/>
+          <w:color w:val="002060"/>
+        </w:rPr>
+        <w:t>:</w:t>
       </w:r>
     </w:p>
     <w:p>
       <w:pPr>
-        <w:jc w:val="both"/>
-      </w:pPr>
-      <w:r>
-        <w:rPr>
-          <w:b/>
-        </w:rPr>
-        <w:t>Resumo do que eu fiz:</w:t>
-      </w:r>
-      <w:r>
-        <w:t xml:space="preserve"> </w:t>
-      </w:r>
-      <w:proofErr w:type="gramStart"/>
-      <w:r>
-        <w:t>1</w:t>
-      </w:r>
-      <w:proofErr w:type="gramEnd"/>
-      <w:r>
-        <w:t>. Sistema equilibrou reduzindo para 10 espécies (</w:t>
-      </w:r>
-      <w:proofErr w:type="spellStart"/>
-      <w:r>
-        <w:t>ticks</w:t>
-      </w:r>
-      <w:proofErr w:type="spellEnd"/>
-      <w:r>
-        <w:t xml:space="preserve"> – </w:t>
-      </w:r>
-      <w:proofErr w:type="spellStart"/>
-      <w:r>
-        <w:t>pré</w:t>
-      </w:r>
-      <w:proofErr w:type="spellEnd"/>
-      <w:r>
-        <w:t xml:space="preserve"> e pós). </w:t>
-      </w:r>
-      <w:proofErr w:type="gramStart"/>
-      <w:r>
-        <w:t>2</w:t>
-      </w:r>
-      <w:proofErr w:type="gramEnd"/>
-      <w:r>
-        <w:t xml:space="preserve"> </w:t>
-      </w:r>
-      <w:proofErr w:type="spellStart"/>
-      <w:r>
-        <w:t>random</w:t>
-      </w:r>
-      <w:proofErr w:type="spellEnd"/>
-      <w:r>
-        <w:t xml:space="preserve"> </w:t>
-      </w:r>
-      <w:proofErr w:type="spellStart"/>
-      <w:r>
-        <w:t>seed</w:t>
-      </w:r>
-      <w:proofErr w:type="spellEnd"/>
-      <w:r>
-        <w:t xml:space="preserve">: coloquei 200 imagens diferentes repetindo por 5 vezes (limitação </w:t>
-      </w:r>
-      <w:proofErr w:type="spellStart"/>
-      <w:r>
-        <w:t>gradientland</w:t>
-      </w:r>
-      <w:proofErr w:type="spellEnd"/>
-      <w:r>
-        <w:t>). 3. Coletei todos os dados 24 mil simulações (48 mil resultados)</w:t>
-      </w:r>
-      <w:r>
-        <w:t xml:space="preserve"> – mostrar planilha</w:t>
-      </w:r>
-      <w:r>
-        <w:t xml:space="preserve">. 4. Análise de PCA no R para cada combinação de parâmetro, comparando </w:t>
-      </w:r>
-      <w:proofErr w:type="spellStart"/>
-      <w:r>
-        <w:t>pré</w:t>
-      </w:r>
-      <w:proofErr w:type="spellEnd"/>
-      <w:r>
-        <w:t xml:space="preserve">-perturbação e pós-perturbação (imagens) e comparando plasticidade (baixa, média e alta) com dados da mesma combinação de parâmetros (mesmo custo, perturbação e </w:t>
-      </w:r>
-      <w:proofErr w:type="spellStart"/>
-      <w:r>
-        <w:t>fractalidade</w:t>
-      </w:r>
-      <w:proofErr w:type="spellEnd"/>
-      <w:r>
-        <w:t xml:space="preserve"> na perturbação)</w:t>
-      </w:r>
-      <w:r>
-        <w:t xml:space="preserve"> – mostrar </w:t>
-      </w:r>
-      <w:r>
-        <w:t>imagens</w:t>
-      </w:r>
-      <w:r>
-        <w:t>.</w:t>
+        <w:rPr>
+          <w:rFonts w:cstheme="minorHAnsi"/>
+          <w:strike/>
+        </w:rPr>
+      </w:pPr>
+      <w:r>
+        <w:rPr>
+          <w:rFonts w:cstheme="minorHAnsi"/>
+          <w:strike/>
+        </w:rPr>
+        <w:t>Fazer PCA com todos os resultad</w:t>
+      </w:r>
+      <w:r>
+        <w:rPr>
+          <w:rFonts w:cstheme="minorHAnsi"/>
+          <w:strike/>
+        </w:rPr>
+        <w:t>os juntos – ver qual PC1 e PC2.</w:t>
       </w:r>
     </w:p>
     <w:p>
       <w:pPr>
-        <w:jc w:val="both"/>
-      </w:pPr>
-      <w:r>
-        <w:rPr>
-          <w:b/>
-        </w:rPr>
-        <w:t>Dúvidas gerais ou norteamento</w:t>
-      </w:r>
-      <w:r>
-        <w:rPr>
-          <w:b/>
-        </w:rPr>
-        <w:t xml:space="preserve">: </w:t>
-      </w:r>
-      <w:r>
-        <w:t>Pensar nos objetivos: resiliência (talvez?), recuperação (esse dado não temos) e estados estáveis (só tem um estado?) – mantemos a análise? Tem algum problema nos dados? Os resultados no PCA vão ser feitos de forma diferente ou fiz do jeito correto? Níveis de organização – população e comunidade? Como usar abundância relativa?</w:t>
+        <w:rPr>
+          <w:rFonts w:cstheme="minorHAnsi"/>
+          <w:strike/>
+        </w:rPr>
+      </w:pPr>
+      <w:r>
+        <w:rPr>
+          <w:rFonts w:cstheme="minorHAnsi"/>
+          <w:strike/>
+        </w:rPr>
+        <w:t xml:space="preserve">Refazer gráficos depois no pacote </w:t>
+      </w:r>
+      <w:proofErr w:type="spellStart"/>
+      <w:r>
+        <w:rPr>
+          <w:rFonts w:cstheme="minorHAnsi"/>
+          <w:strike/>
+        </w:rPr>
+        <w:t>fviz</w:t>
+      </w:r>
+      <w:proofErr w:type="spellEnd"/>
+      <w:r>
+        <w:rPr>
+          <w:rFonts w:cstheme="minorHAnsi"/>
+          <w:strike/>
+        </w:rPr>
+        <w:t xml:space="preserve"> para visualização de dados.</w:t>
       </w:r>
     </w:p>
-    <w:p/>
-    <w:p/>
+    <w:p>
+      <w:pPr>
+        <w:rPr>
+          <w:rFonts w:cstheme="minorHAnsi"/>
+          <w:strike/>
+          <w:color w:val="FF0000"/>
+        </w:rPr>
+      </w:pPr>
+      <w:r>
+        <w:rPr>
+          <w:rFonts w:cstheme="minorHAnsi"/>
+          <w:strike/>
+        </w:rPr>
+        <w:t>Salvar resultados de populações -</w:t>
+      </w:r>
+      <w:r>
+        <w:rPr>
+          <w:rFonts w:cstheme="minorHAnsi"/>
+        </w:rPr>
+        <w:t xml:space="preserve"> </w:t>
+      </w:r>
+      <w:r>
+        <w:rPr>
+          <w:rFonts w:cstheme="minorHAnsi"/>
+          <w:strike/>
+          <w:color w:val="FF0000"/>
+        </w:rPr>
+        <w:t>tamanho total da população de cada espécie ou no geral? - população variando no tempo?</w:t>
+      </w:r>
+    </w:p>
+    <w:p>
+      <w:pPr>
+        <w:rPr>
+          <w:rFonts w:cstheme="minorHAnsi"/>
+        </w:rPr>
+      </w:pPr>
+      <w:proofErr w:type="gramStart"/>
+      <w:r>
+        <w:rPr>
+          <w:rFonts w:cstheme="minorHAnsi"/>
+        </w:rPr>
+        <w:t>1</w:t>
+      </w:r>
+      <w:r>
+        <w:rPr>
+          <w:rFonts w:cstheme="minorHAnsi"/>
+        </w:rPr>
+        <w:t>Vitor</w:t>
+      </w:r>
+      <w:proofErr w:type="gramEnd"/>
+      <w:r>
+        <w:rPr>
+          <w:rFonts w:cstheme="minorHAnsi"/>
+        </w:rPr>
+        <w:t xml:space="preserve"> - Refazer a</w:t>
+      </w:r>
+      <w:r>
+        <w:rPr>
+          <w:rFonts w:cstheme="minorHAnsi"/>
+        </w:rPr>
+        <w:t xml:space="preserve">nálises com as principais variáveis do PC1 e PC2 </w:t>
+      </w:r>
+      <w:r>
+        <w:rPr>
+          <w:rFonts w:cstheme="minorHAnsi"/>
+        </w:rPr>
+        <w:t xml:space="preserve">do tudo junto </w:t>
+      </w:r>
+      <w:r>
+        <w:rPr>
+          <w:rFonts w:cstheme="minorHAnsi"/>
+        </w:rPr>
+        <w:t>(24 e 8 combinações)</w:t>
+      </w:r>
+      <w:r>
+        <w:rPr>
+          <w:rFonts w:cstheme="minorHAnsi"/>
+        </w:rPr>
+        <w:t xml:space="preserve"> – considerar </w:t>
+      </w:r>
+      <w:proofErr w:type="spellStart"/>
+      <w:r>
+        <w:rPr>
+          <w:rFonts w:cstheme="minorHAnsi"/>
+        </w:rPr>
+        <w:t>resiliente</w:t>
+      </w:r>
+      <w:proofErr w:type="spellEnd"/>
+      <w:r>
+        <w:rPr>
+          <w:rFonts w:cstheme="minorHAnsi"/>
+        </w:rPr>
+        <w:t xml:space="preserve"> (qual grau de confiança?)</w:t>
+      </w:r>
+      <w:r>
+        <w:rPr>
+          <w:rFonts w:cstheme="minorHAnsi"/>
+        </w:rPr>
+        <w:t>, como fazer?</w:t>
+      </w:r>
+    </w:p>
+    <w:p>
+      <w:pPr>
+        <w:rPr>
+          <w:rFonts w:cstheme="minorHAnsi"/>
+        </w:rPr>
+      </w:pPr>
+      <w:proofErr w:type="gramStart"/>
+      <w:r>
+        <w:rPr>
+          <w:rFonts w:cstheme="minorHAnsi"/>
+        </w:rPr>
+        <w:t>2</w:t>
+      </w:r>
+      <w:r>
+        <w:rPr>
+          <w:rFonts w:cstheme="minorHAnsi"/>
+        </w:rPr>
+        <w:t>Vitor</w:t>
+      </w:r>
+      <w:proofErr w:type="gramEnd"/>
+      <w:r>
+        <w:rPr>
+          <w:rFonts w:cstheme="minorHAnsi"/>
+        </w:rPr>
+        <w:t xml:space="preserve"> - </w:t>
+      </w:r>
+      <w:r>
+        <w:rPr>
+          <w:rFonts w:cstheme="minorHAnsi"/>
+        </w:rPr>
+        <w:t>F</w:t>
+      </w:r>
+      <w:r>
+        <w:rPr>
+          <w:rFonts w:cstheme="minorHAnsi"/>
+        </w:rPr>
+        <w:t>azer cada</w:t>
+      </w:r>
+      <w:r>
+        <w:rPr>
+          <w:rFonts w:cstheme="minorHAnsi"/>
+        </w:rPr>
+        <w:t xml:space="preserve"> combinação</w:t>
+      </w:r>
+      <w:r>
+        <w:rPr>
+          <w:rFonts w:cstheme="minorHAnsi"/>
+        </w:rPr>
+        <w:t xml:space="preserve"> separada</w:t>
+      </w:r>
+      <w:r>
+        <w:rPr>
+          <w:rFonts w:cstheme="minorHAnsi"/>
+        </w:rPr>
+        <w:t xml:space="preserve"> (13 var</w:t>
+      </w:r>
+      <w:r>
+        <w:rPr>
+          <w:rFonts w:cstheme="minorHAnsi"/>
+        </w:rPr>
+        <w:t xml:space="preserve">iáveis) - decidimos não fazer PCA. 13 x 24 = 312 gráficos? </w:t>
+      </w:r>
+    </w:p>
+    <w:p>
+      <w:pPr>
+        <w:rPr>
+          <w:rFonts w:cstheme="minorHAnsi"/>
+        </w:rPr>
+      </w:pPr>
+      <w:proofErr w:type="gramStart"/>
+      <w:r>
+        <w:rPr>
+          <w:rFonts w:cstheme="minorHAnsi"/>
+        </w:rPr>
+        <w:t>3</w:t>
+      </w:r>
+      <w:r>
+        <w:rPr>
+          <w:rFonts w:cstheme="minorHAnsi"/>
+        </w:rPr>
+        <w:t>Vitor</w:t>
+      </w:r>
+      <w:proofErr w:type="gramEnd"/>
+      <w:r>
+        <w:rPr>
+          <w:rFonts w:cstheme="minorHAnsi"/>
+        </w:rPr>
+        <w:t xml:space="preserve"> - </w:t>
+      </w:r>
+      <w:r>
+        <w:rPr>
+          <w:rFonts w:cstheme="minorHAnsi"/>
+        </w:rPr>
+        <w:t>Cálculo</w:t>
+      </w:r>
+      <w:r>
+        <w:rPr>
+          <w:rFonts w:cstheme="minorHAnsi"/>
+        </w:rPr>
+        <w:t xml:space="preserve"> das distâncias entre os centroides do </w:t>
+      </w:r>
+      <w:proofErr w:type="spellStart"/>
+      <w:r>
+        <w:rPr>
+          <w:rFonts w:cstheme="minorHAnsi"/>
+        </w:rPr>
+        <w:t>pré</w:t>
+      </w:r>
+      <w:proofErr w:type="spellEnd"/>
+      <w:r>
+        <w:rPr>
+          <w:rFonts w:cstheme="minorHAnsi"/>
+        </w:rPr>
+        <w:t xml:space="preserve">-perturbação </w:t>
+      </w:r>
+      <w:r>
+        <w:rPr>
+          <w:rFonts w:cstheme="minorHAnsi"/>
+        </w:rPr>
+        <w:t>e</w:t>
+      </w:r>
+      <w:r>
+        <w:rPr>
+          <w:rFonts w:cstheme="minorHAnsi"/>
+        </w:rPr>
+        <w:t xml:space="preserve"> </w:t>
+      </w:r>
+      <w:r>
+        <w:rPr>
+          <w:rFonts w:cstheme="minorHAnsi"/>
+        </w:rPr>
+        <w:t xml:space="preserve">do </w:t>
+      </w:r>
+      <w:r>
+        <w:rPr>
+          <w:rFonts w:cstheme="minorHAnsi"/>
+        </w:rPr>
+        <w:t>pós-</w:t>
+      </w:r>
+      <w:r>
+        <w:rPr>
+          <w:rFonts w:cstheme="minorHAnsi"/>
+        </w:rPr>
+        <w:t>perturbaç</w:t>
+      </w:r>
+      <w:r>
+        <w:rPr>
+          <w:rFonts w:cstheme="minorHAnsi"/>
+        </w:rPr>
+        <w:t>ão. C</w:t>
+      </w:r>
+      <w:r>
+        <w:rPr>
+          <w:rFonts w:cstheme="minorHAnsi"/>
+        </w:rPr>
+        <w:t>olocar isso em um gráfico</w:t>
+      </w:r>
+      <w:r>
+        <w:rPr>
+          <w:rFonts w:cstheme="minorHAnsi"/>
+        </w:rPr>
+        <w:t xml:space="preserve"> – eixo X plasticidade</w:t>
+      </w:r>
+      <w:r>
+        <w:rPr>
+          <w:rFonts w:cstheme="minorHAnsi"/>
+        </w:rPr>
+        <w:t xml:space="preserve"> (resiliência)</w:t>
+      </w:r>
+    </w:p>
+    <w:p>
+      <w:pPr>
+        <w:rPr>
+          <w:rFonts w:cstheme="minorHAnsi"/>
+        </w:rPr>
+      </w:pPr>
+      <w:proofErr w:type="gramStart"/>
+      <w:r>
+        <w:rPr>
+          <w:rFonts w:cstheme="minorHAnsi"/>
+        </w:rPr>
+        <w:t>4</w:t>
+      </w:r>
+      <w:r>
+        <w:rPr>
+          <w:rFonts w:cstheme="minorHAnsi"/>
+        </w:rPr>
+        <w:t>Vitor</w:t>
+      </w:r>
+      <w:proofErr w:type="gramEnd"/>
+      <w:r>
+        <w:rPr>
+          <w:rFonts w:cstheme="minorHAnsi"/>
+        </w:rPr>
+        <w:t xml:space="preserve"> - </w:t>
+      </w:r>
+      <w:r>
+        <w:rPr>
+          <w:rFonts w:cstheme="minorHAnsi"/>
+        </w:rPr>
+        <w:t>Estados estáveis – cálculo de variância, separando em faixas de variância para definir estados (tem alguns visíveis no PCA</w:t>
+      </w:r>
+      <w:r>
+        <w:rPr>
+          <w:rFonts w:cstheme="minorHAnsi"/>
+        </w:rPr>
+        <w:t xml:space="preserve"> – com todas as variáveis). Será o </w:t>
+      </w:r>
+      <w:r>
+        <w:rPr>
+          <w:rFonts w:cstheme="minorHAnsi"/>
+        </w:rPr>
+        <w:t>n</w:t>
+      </w:r>
+      <w:r>
+        <w:rPr>
+          <w:rFonts w:cstheme="minorHAnsi"/>
+        </w:rPr>
+        <w:t>úmero de estados eixo Y.</w:t>
+      </w:r>
+    </w:p>
+    <w:p>
+      <w:pPr>
+        <w:rPr>
+          <w:rFonts w:cstheme="minorHAnsi"/>
+        </w:rPr>
+      </w:pPr>
+      <w:proofErr w:type="gramStart"/>
+      <w:r>
+        <w:rPr>
+          <w:rFonts w:cstheme="minorHAnsi"/>
+        </w:rPr>
+        <w:t>5</w:t>
+      </w:r>
+      <w:r>
+        <w:rPr>
+          <w:rFonts w:cstheme="minorHAnsi"/>
+        </w:rPr>
+        <w:t>Vitor</w:t>
+      </w:r>
+      <w:proofErr w:type="gramEnd"/>
+      <w:r>
+        <w:rPr>
+          <w:rFonts w:cstheme="minorHAnsi"/>
+        </w:rPr>
+        <w:t xml:space="preserve"> - </w:t>
+      </w:r>
+      <w:r>
+        <w:rPr>
+          <w:rFonts w:cstheme="minorHAnsi"/>
+        </w:rPr>
+        <w:t>Recuperação - Condição de parada para cada combinação de parâmetros de plasticidade com base na variância e número de espécies</w:t>
+      </w:r>
+      <w:r>
+        <w:rPr>
+          <w:rFonts w:cstheme="minorHAnsi"/>
+        </w:rPr>
+        <w:t xml:space="preserve"> – parâmetros ambientais</w:t>
+      </w:r>
+      <w:r>
+        <w:rPr>
+          <w:rFonts w:cstheme="minorHAnsi"/>
+        </w:rPr>
+        <w:t xml:space="preserve">. Contar </w:t>
+      </w:r>
+      <w:proofErr w:type="spellStart"/>
+      <w:r>
+        <w:rPr>
+          <w:rFonts w:cstheme="minorHAnsi"/>
+        </w:rPr>
+        <w:t>ticks</w:t>
+      </w:r>
+      <w:proofErr w:type="spellEnd"/>
+      <w:r>
+        <w:rPr>
+          <w:rFonts w:cstheme="minorHAnsi"/>
+        </w:rPr>
+        <w:t xml:space="preserve"> quando parar</w:t>
+      </w:r>
+      <w:r>
+        <w:rPr>
+          <w:rFonts w:cstheme="minorHAnsi"/>
+        </w:rPr>
+        <w:t xml:space="preserve"> (tempo até chegar ao estado). </w:t>
+      </w:r>
+      <w:r>
+        <w:rPr>
+          <w:rFonts w:cstheme="minorHAnsi"/>
+        </w:rPr>
+        <w:t xml:space="preserve"> Evitar problemas de que se não chegar à condição de parada</w:t>
+      </w:r>
+      <w:r>
+        <w:rPr>
+          <w:rFonts w:cstheme="minorHAnsi"/>
+        </w:rPr>
+        <w:t xml:space="preserve"> </w:t>
+      </w:r>
+      <w:r>
+        <w:rPr>
+          <w:rFonts w:cstheme="minorHAnsi"/>
+        </w:rPr>
+        <w:t xml:space="preserve">rodar pra sempre, como? </w:t>
+      </w:r>
+      <w:r>
+        <w:rPr>
+          <w:rFonts w:cstheme="minorHAnsi"/>
+        </w:rPr>
+        <w:t>Análise?</w:t>
+      </w:r>
+    </w:p>
+    <w:p>
+      <w:pPr>
+        <w:rPr>
+          <w:rFonts w:cstheme="minorHAnsi"/>
+        </w:rPr>
+      </w:pPr>
+    </w:p>
+    <w:p>
+      <w:pPr>
+        <w:rPr>
+          <w:rFonts w:cstheme="minorHAnsi"/>
+        </w:rPr>
+      </w:pPr>
+      <w:r>
+        <w:rPr>
+          <w:rFonts w:cstheme="minorHAnsi"/>
+        </w:rPr>
+        <w:t>Decisões:</w:t>
+      </w:r>
+    </w:p>
+    <w:p>
+      <w:pPr>
+        <w:rPr>
+          <w:rFonts w:cstheme="minorHAnsi"/>
+        </w:rPr>
+      </w:pPr>
+      <w:r>
+        <w:rPr>
+          <w:rFonts w:cstheme="minorHAnsi"/>
+        </w:rPr>
+        <w:t xml:space="preserve">Eixo um sempre Shannon e eixo Y </w:t>
+      </w:r>
+      <w:proofErr w:type="spellStart"/>
+      <w:r>
+        <w:rPr>
+          <w:rFonts w:cstheme="minorHAnsi"/>
+        </w:rPr>
+        <w:t>evenness</w:t>
+      </w:r>
+      <w:proofErr w:type="spellEnd"/>
+      <w:r>
+        <w:rPr>
+          <w:rFonts w:cstheme="minorHAnsi"/>
+        </w:rPr>
+        <w:t xml:space="preserve"> (únicas métricas de comunidade).</w:t>
+      </w:r>
+      <w:r>
+        <w:rPr>
+          <w:rFonts w:cstheme="minorHAnsi"/>
+        </w:rPr>
+        <w:t xml:space="preserve"> Cancelar abundância relativa</w:t>
+      </w:r>
+      <w:r>
+        <w:rPr>
+          <w:rFonts w:cstheme="minorHAnsi"/>
+        </w:rPr>
+        <w:t>, deixar apenas na parte visível do PCA</w:t>
+      </w:r>
+      <w:r>
+        <w:rPr>
+          <w:rFonts w:cstheme="minorHAnsi"/>
+        </w:rPr>
+        <w:t xml:space="preserve"> e estados estáveis</w:t>
+      </w:r>
+      <w:r>
+        <w:rPr>
+          <w:rFonts w:cstheme="minorHAnsi"/>
+        </w:rPr>
+        <w:t>?</w:t>
+      </w:r>
+    </w:p>
     <w:sectPr>
       <w:pgSz w:w="11906" w:h="16838"/>
       <w:pgMar w:top="1417" w:right="1701" w:bottom="1417" w:left="1701" w:header="708" w:footer="708" w:gutter="0"/>

</xml_diff>

<commit_message>
Modificações gerais, populações e outros
</commit_message>
<xml_diff>
--- a/Atividades a serem feitas.docx
+++ b/Atividades a serem feitas.docx
@@ -259,23 +259,159 @@
           <w:rFonts w:cstheme="minorHAnsi"/>
         </w:rPr>
       </w:pPr>
+      <w:r>
+        <w:rPr>
+          <w:rFonts w:cstheme="minorHAnsi"/>
+        </w:rPr>
+        <w:t>Refazer comunidade - sem pontos</w:t>
+      </w:r>
+      <w:r>
+        <w:rPr>
+          <w:rFonts w:cstheme="minorHAnsi"/>
+        </w:rPr>
+        <w:t xml:space="preserve"> (individualmente e todos juntos)</w:t>
+      </w:r>
+      <w:r>
+        <w:rPr>
+          <w:rFonts w:cstheme="minorHAnsi"/>
+        </w:rPr>
+        <w:t xml:space="preserve">. </w:t>
+      </w:r>
+    </w:p>
+    <w:p>
+      <w:pPr>
+        <w:rPr>
+          <w:rFonts w:cstheme="minorHAnsi"/>
+        </w:rPr>
+      </w:pPr>
+      <w:r>
+        <w:rPr>
+          <w:rFonts w:cstheme="minorHAnsi"/>
+        </w:rPr>
+        <w:t>Refazer resultados para população – sem pontos (individualmente e todos juntos)</w:t>
+      </w:r>
+    </w:p>
+    <w:p>
+      <w:pPr>
+        <w:rPr>
+          <w:rFonts w:cstheme="minorHAnsi"/>
+        </w:rPr>
+      </w:pPr>
+      <w:r>
+        <w:rPr>
+          <w:rFonts w:cstheme="minorHAnsi"/>
+        </w:rPr>
+        <w:t xml:space="preserve">Fazer </w:t>
+      </w:r>
       <w:proofErr w:type="spellStart"/>
       <w:r>
         <w:rPr>
           <w:rFonts w:cstheme="minorHAnsi"/>
         </w:rPr>
-        <w:t>Doc</w:t>
+        <w:t>plot</w:t>
       </w:r>
       <w:proofErr w:type="spellEnd"/>
-    </w:p>
-    <w:p>
-      <w:pPr>
-        <w:rPr>
-          <w:rFonts w:cstheme="minorHAnsi"/>
-          <w:b/>
-          <w:color w:val="002060"/>
-        </w:rPr>
-      </w:pPr>
+      <w:r>
+        <w:rPr>
+          <w:rFonts w:cstheme="minorHAnsi"/>
+        </w:rPr>
+        <w:t xml:space="preserve"> sem normalizar - apenas pós-perturbação e </w:t>
+      </w:r>
+      <w:proofErr w:type="spellStart"/>
+      <w:r>
+        <w:rPr>
+          <w:rFonts w:cstheme="minorHAnsi"/>
+        </w:rPr>
+        <w:t>pré</w:t>
+      </w:r>
+      <w:proofErr w:type="spellEnd"/>
+      <w:r>
+        <w:rPr>
+          <w:rFonts w:cstheme="minorHAnsi"/>
+        </w:rPr>
+        <w:t xml:space="preserve"> e </w:t>
+      </w:r>
+      <w:proofErr w:type="gramStart"/>
+      <w:r>
+        <w:rPr>
+          <w:rFonts w:cstheme="minorHAnsi"/>
+        </w:rPr>
+        <w:t xml:space="preserve">pós </w:t>
+      </w:r>
+      <w:r>
+        <w:rPr>
+          <w:rFonts w:cstheme="minorHAnsi"/>
+        </w:rPr>
+        <w:t>juntas</w:t>
+      </w:r>
+      <w:proofErr w:type="gramEnd"/>
+      <w:r>
+        <w:rPr>
+          <w:rFonts w:cstheme="minorHAnsi"/>
+        </w:rPr>
+        <w:t xml:space="preserve"> (população e comunidade)</w:t>
+      </w:r>
+    </w:p>
+    <w:p>
+      <w:pPr>
+        <w:rPr>
+          <w:rFonts w:cstheme="minorHAnsi"/>
+        </w:rPr>
+      </w:pPr>
+      <w:r>
+        <w:rPr>
+          <w:rFonts w:cstheme="minorHAnsi"/>
+        </w:rPr>
+        <w:t xml:space="preserve">Normalizar dados pra </w:t>
+      </w:r>
+      <w:proofErr w:type="spellStart"/>
+      <w:r>
+        <w:rPr>
+          <w:rFonts w:cstheme="minorHAnsi"/>
+        </w:rPr>
+        <w:t>plot</w:t>
+      </w:r>
+      <w:proofErr w:type="spellEnd"/>
+      <w:r>
+        <w:rPr>
+          <w:rFonts w:cstheme="minorHAnsi"/>
+        </w:rPr>
+        <w:t xml:space="preserve"> – apenas pós-perturbação e </w:t>
+      </w:r>
+      <w:proofErr w:type="spellStart"/>
+      <w:r>
+        <w:rPr>
+          <w:rFonts w:cstheme="minorHAnsi"/>
+        </w:rPr>
+        <w:t>pré</w:t>
+      </w:r>
+      <w:proofErr w:type="spellEnd"/>
+      <w:r>
+        <w:rPr>
+          <w:rFonts w:cstheme="minorHAnsi"/>
+        </w:rPr>
+        <w:t xml:space="preserve"> e </w:t>
+      </w:r>
+      <w:proofErr w:type="gramStart"/>
+      <w:r>
+        <w:rPr>
+          <w:rFonts w:cstheme="minorHAnsi"/>
+        </w:rPr>
+        <w:t>pós juntas</w:t>
+      </w:r>
+      <w:proofErr w:type="gramEnd"/>
+      <w:r>
+        <w:rPr>
+          <w:rFonts w:cstheme="minorHAnsi"/>
+        </w:rPr>
+        <w:t xml:space="preserve"> </w:t>
+      </w:r>
+      <w:r>
+        <w:rPr>
+          <w:rFonts w:cstheme="minorHAnsi"/>
+        </w:rPr>
+        <w:t>(população e comunidade)</w:t>
+      </w:r>
       <w:bookmarkStart w:id="0" w:name="_GoBack"/>
       <w:bookmarkEnd w:id="0"/>
     </w:p>
@@ -283,23 +419,230 @@
       <w:pPr>
         <w:rPr>
           <w:rFonts w:cstheme="minorHAnsi"/>
+        </w:rPr>
+      </w:pPr>
+      <w:r>
+        <w:rPr>
+          <w:rFonts w:cstheme="minorHAnsi"/>
+        </w:rPr>
+        <w:t xml:space="preserve">- </w:t>
+      </w:r>
+      <w:r>
+        <w:rPr>
+          <w:rFonts w:cstheme="minorHAnsi"/>
+        </w:rPr>
+        <w:t>Refazer análises com as principais variáveis do PC1 e PC2 do tudo junto (24 combinações)</w:t>
+      </w:r>
+    </w:p>
+    <w:p>
+      <w:pPr>
+        <w:rPr>
+          <w:rFonts w:cstheme="minorHAnsi"/>
+        </w:rPr>
+      </w:pPr>
+      <w:r>
+        <w:rPr>
+          <w:rFonts w:cstheme="minorHAnsi"/>
+        </w:rPr>
+        <w:t xml:space="preserve">- </w:t>
+      </w:r>
+      <w:r>
+        <w:rPr>
+          <w:rFonts w:cstheme="minorHAnsi"/>
+        </w:rPr>
+        <w:t>fazer</w:t>
+      </w:r>
+      <w:r>
+        <w:rPr>
+          <w:rFonts w:cstheme="minorHAnsi"/>
+        </w:rPr>
+        <w:t xml:space="preserve"> cada combinação </w:t>
+      </w:r>
+      <w:r>
+        <w:rPr>
+          <w:rFonts w:cstheme="minorHAnsi"/>
+        </w:rPr>
+        <w:t>de variáveis respostas separada</w:t>
+      </w:r>
+    </w:p>
+    <w:p>
+      <w:pPr>
+        <w:rPr>
+          <w:rFonts w:cstheme="minorHAnsi"/>
+        </w:rPr>
+      </w:pPr>
+      <w:r>
+        <w:rPr>
+          <w:rFonts w:cstheme="minorHAnsi"/>
+        </w:rPr>
+        <w:t xml:space="preserve"> - </w:t>
+      </w:r>
+      <w:r>
+        <w:rPr>
+          <w:rFonts w:cstheme="minorHAnsi"/>
+        </w:rPr>
+        <w:t xml:space="preserve">Cálculo dos centroides e das distancias entre os centroides do </w:t>
+      </w:r>
+      <w:proofErr w:type="spellStart"/>
+      <w:r>
+        <w:rPr>
+          <w:rFonts w:cstheme="minorHAnsi"/>
+        </w:rPr>
+        <w:t>pré</w:t>
+      </w:r>
+      <w:proofErr w:type="spellEnd"/>
+      <w:r>
+        <w:rPr>
+          <w:rFonts w:cstheme="minorHAnsi"/>
+        </w:rPr>
+        <w:t>-perturbação e do pós-perturbaç</w:t>
+      </w:r>
+      <w:r>
+        <w:rPr>
+          <w:rFonts w:cstheme="minorHAnsi"/>
+        </w:rPr>
+        <w:t>ão (eixo Y distância, eixo X resiliência</w:t>
+      </w:r>
+      <w:proofErr w:type="gramStart"/>
+      <w:r>
+        <w:rPr>
+          <w:rFonts w:cstheme="minorHAnsi"/>
+        </w:rPr>
+        <w:t>)</w:t>
+      </w:r>
+      <w:proofErr w:type="gramEnd"/>
+    </w:p>
+    <w:p>
+      <w:pPr>
+        <w:rPr>
+          <w:rFonts w:cstheme="minorHAnsi"/>
+        </w:rPr>
+      </w:pPr>
+      <w:r>
+        <w:rPr>
+          <w:rFonts w:cstheme="minorHAnsi"/>
+        </w:rPr>
+        <w:t xml:space="preserve">- </w:t>
+      </w:r>
+      <w:r>
+        <w:rPr>
+          <w:rFonts w:cstheme="minorHAnsi"/>
+        </w:rPr>
+        <w:t>Estados estáveis – cálculo de variância, separando em faixas de variância para definir estados (número de estados eixo Y</w:t>
+      </w:r>
+      <w:proofErr w:type="gramStart"/>
+      <w:r>
+        <w:rPr>
+          <w:rFonts w:cstheme="minorHAnsi"/>
+        </w:rPr>
+        <w:t>)</w:t>
+      </w:r>
+      <w:proofErr w:type="gramEnd"/>
+    </w:p>
+    <w:p>
+      <w:pPr>
+        <w:rPr>
+          <w:rFonts w:cstheme="minorHAnsi"/>
+        </w:rPr>
+      </w:pPr>
+    </w:p>
+    <w:p>
+      <w:pPr>
+        <w:rPr>
+          <w:rFonts w:cstheme="minorHAnsi"/>
+        </w:rPr>
+      </w:pPr>
+      <w:r>
+        <w:rPr>
+          <w:rFonts w:cstheme="minorHAnsi"/>
+        </w:rPr>
+        <w:t>Recuperação e variáveis ao longo do tempo - c</w:t>
+      </w:r>
+      <w:r>
+        <w:rPr>
+          <w:rFonts w:cstheme="minorHAnsi"/>
+        </w:rPr>
+        <w:t>ondição de parada para cada combinação de parâmetros de plasticidade com base na variância e número de espécies</w:t>
+      </w:r>
+      <w:r>
+        <w:rPr>
+          <w:rFonts w:cstheme="minorHAnsi"/>
+        </w:rPr>
+        <w:t xml:space="preserve"> – parâmetros ambientais</w:t>
+      </w:r>
+      <w:r>
+        <w:rPr>
+          <w:rFonts w:cstheme="minorHAnsi"/>
+        </w:rPr>
+        <w:t xml:space="preserve">. Contar </w:t>
+      </w:r>
+      <w:proofErr w:type="spellStart"/>
+      <w:r>
+        <w:rPr>
+          <w:rFonts w:cstheme="minorHAnsi"/>
+        </w:rPr>
+        <w:t>ticks</w:t>
+      </w:r>
+      <w:proofErr w:type="spellEnd"/>
+      <w:r>
+        <w:rPr>
+          <w:rFonts w:cstheme="minorHAnsi"/>
+        </w:rPr>
+        <w:t xml:space="preserve"> quando parar</w:t>
+      </w:r>
+      <w:r>
+        <w:rPr>
+          <w:rFonts w:cstheme="minorHAnsi"/>
+        </w:rPr>
+        <w:t xml:space="preserve"> (tempo até chegar ao estado). </w:t>
+      </w:r>
+      <w:r>
+        <w:rPr>
+          <w:rFonts w:cstheme="minorHAnsi"/>
+        </w:rPr>
+        <w:t xml:space="preserve"> Evitar problemas de que se não chegar à condição de parada</w:t>
+      </w:r>
+      <w:r>
+        <w:rPr>
+          <w:rFonts w:cstheme="minorHAnsi"/>
+        </w:rPr>
+        <w:t xml:space="preserve"> </w:t>
+      </w:r>
+      <w:r>
+        <w:rPr>
+          <w:rFonts w:cstheme="minorHAnsi"/>
+        </w:rPr>
+        <w:t>rodar pra sempre, como?</w:t>
+      </w:r>
+    </w:p>
+    <w:p>
+      <w:pPr>
+        <w:rPr>
+          <w:rFonts w:cstheme="minorHAnsi"/>
+        </w:rPr>
+      </w:pPr>
+    </w:p>
+    <w:p>
+      <w:pPr>
+        <w:rPr>
+          <w:rFonts w:cstheme="minorHAnsi"/>
           <w:b/>
-          <w:color w:val="002060"/>
+          <w:color w:val="0070C0"/>
         </w:rPr>
       </w:pPr>
       <w:r>
         <w:rPr>
           <w:rFonts w:cstheme="minorHAnsi"/>
           <w:b/>
-          <w:color w:val="002060"/>
-        </w:rPr>
-        <w:t>Reunião</w:t>
+          <w:color w:val="0070C0"/>
+        </w:rPr>
+        <w:t>Reunião Hilton</w:t>
       </w:r>
       <w:r>
         <w:rPr>
           <w:rFonts w:cstheme="minorHAnsi"/>
           <w:b/>
-          <w:color w:val="002060"/>
+          <w:color w:val="0070C0"/>
         </w:rPr>
         <w:t>:</w:t>
       </w:r>
@@ -308,535 +651,282 @@
       <w:pPr>
         <w:rPr>
           <w:rFonts w:cstheme="minorHAnsi"/>
-          <w:strike/>
-        </w:rPr>
-      </w:pPr>
-      <w:r>
-        <w:rPr>
-          <w:rFonts w:cstheme="minorHAnsi"/>
-          <w:strike/>
-        </w:rPr>
-        <w:t>Fazer PCA com todos os resultad</w:t>
-      </w:r>
-      <w:r>
-        <w:rPr>
-          <w:rFonts w:cstheme="minorHAnsi"/>
-          <w:strike/>
-        </w:rPr>
-        <w:t>os juntos – ver qual PC1 e PC2.</w:t>
-      </w:r>
-    </w:p>
-    <w:p>
-      <w:pPr>
-        <w:rPr>
-          <w:rFonts w:cstheme="minorHAnsi"/>
-          <w:strike/>
-        </w:rPr>
-      </w:pPr>
-      <w:r>
-        <w:rPr>
-          <w:rFonts w:cstheme="minorHAnsi"/>
-          <w:strike/>
-        </w:rPr>
-        <w:t xml:space="preserve">Refazer gráficos depois no pacote </w:t>
+          <w:b/>
+        </w:rPr>
+      </w:pPr>
+      <w:r>
+        <w:rPr>
+          <w:rFonts w:cstheme="minorHAnsi"/>
+          <w:b/>
+        </w:rPr>
+        <w:t>Eu fiz:</w:t>
+      </w:r>
+    </w:p>
+    <w:p>
+      <w:pPr>
+        <w:rPr>
+          <w:rFonts w:cstheme="minorHAnsi"/>
+        </w:rPr>
+      </w:pPr>
+      <w:r>
+        <w:rPr>
+          <w:rFonts w:cstheme="minorHAnsi"/>
+        </w:rPr>
+        <w:t xml:space="preserve">Coletei os dados populacionais (finais N no </w:t>
       </w:r>
       <w:proofErr w:type="spellStart"/>
       <w:r>
         <w:rPr>
           <w:rFonts w:cstheme="minorHAnsi"/>
-          <w:strike/>
-        </w:rPr>
-        <w:t>fviz</w:t>
+        </w:rPr>
+        <w:t>tick</w:t>
       </w:r>
       <w:proofErr w:type="spellEnd"/>
       <w:r>
         <w:rPr>
           <w:rFonts w:cstheme="minorHAnsi"/>
-          <w:strike/>
-        </w:rPr>
-        <w:t xml:space="preserve"> para visualização de dados.</w:t>
-      </w:r>
-    </w:p>
-    <w:p>
-      <w:pPr>
-        <w:rPr>
-          <w:rFonts w:cstheme="minorHAnsi"/>
-          <w:strike/>
-          <w:color w:val="FF0000"/>
-        </w:rPr>
-      </w:pPr>
-      <w:r>
-        <w:rPr>
-          <w:rFonts w:cstheme="minorHAnsi"/>
-          <w:strike/>
-        </w:rPr>
-        <w:t>Salvar resultados de populações -</w:t>
-      </w:r>
-      <w:r>
-        <w:rPr>
-          <w:rFonts w:cstheme="minorHAnsi"/>
-        </w:rPr>
-        <w:t xml:space="preserve"> </w:t>
-      </w:r>
-      <w:r>
-        <w:rPr>
-          <w:rFonts w:cstheme="minorHAnsi"/>
-          <w:strike/>
-          <w:color w:val="FF0000"/>
-        </w:rPr>
-        <w:t>tamanho total da população de cada espécie ou no geral? - população variando no tempo?</w:t>
-      </w:r>
-    </w:p>
-    <w:p>
-      <w:pPr>
-        <w:rPr>
-          <w:rFonts w:cstheme="minorHAnsi"/>
-        </w:rPr>
-      </w:pPr>
+        </w:rPr>
+        <w:t xml:space="preserve"> 999): triagem e organização.</w:t>
+      </w:r>
+    </w:p>
+    <w:p>
+      <w:pPr>
+        <w:rPr>
+          <w:rFonts w:cstheme="minorHAnsi"/>
+        </w:rPr>
+      </w:pPr>
+      <w:r>
+        <w:rPr>
+          <w:rFonts w:cstheme="minorHAnsi"/>
+        </w:rPr>
+        <w:t xml:space="preserve"> PCA todas as variáveis juntos (riqueza e Shannon PC1 – </w:t>
+      </w:r>
+      <w:proofErr w:type="spellStart"/>
+      <w:r>
+        <w:rPr>
+          <w:rFonts w:cstheme="minorHAnsi"/>
+        </w:rPr>
+        <w:t>equabilidade</w:t>
+      </w:r>
+      <w:proofErr w:type="spellEnd"/>
+      <w:r>
+        <w:rPr>
+          <w:rFonts w:cstheme="minorHAnsi"/>
+        </w:rPr>
+        <w:t xml:space="preserve"> PC2) – redundância, cálculo de </w:t>
+      </w:r>
+      <w:proofErr w:type="spellStart"/>
+      <w:r>
+        <w:rPr>
+          <w:rFonts w:cstheme="minorHAnsi"/>
+        </w:rPr>
+        <w:t>shannon</w:t>
+      </w:r>
+      <w:proofErr w:type="spellEnd"/>
+      <w:r>
+        <w:rPr>
+          <w:rFonts w:cstheme="minorHAnsi"/>
+        </w:rPr>
+        <w:t xml:space="preserve"> e </w:t>
+      </w:r>
+      <w:proofErr w:type="spellStart"/>
+      <w:r>
+        <w:rPr>
+          <w:rFonts w:cstheme="minorHAnsi"/>
+        </w:rPr>
+        <w:t>equabilidade</w:t>
+      </w:r>
+      <w:proofErr w:type="spellEnd"/>
+      <w:r>
+        <w:rPr>
+          <w:rFonts w:cstheme="minorHAnsi"/>
+        </w:rPr>
+        <w:t xml:space="preserve"> usa abundância relativa – tirar das análises (ideia era pra cálculo </w:t>
+      </w:r>
       <w:proofErr w:type="gramStart"/>
       <w:r>
         <w:rPr>
           <w:rFonts w:cstheme="minorHAnsi"/>
         </w:rPr>
-        <w:t>1</w:t>
-      </w:r>
-      <w:r>
-        <w:rPr>
-          <w:rFonts w:cstheme="minorHAnsi"/>
-        </w:rPr>
-        <w:t>Vitor</w:t>
+        <w:t>a nível de</w:t>
       </w:r>
       <w:proofErr w:type="gramEnd"/>
       <w:r>
         <w:rPr>
           <w:rFonts w:cstheme="minorHAnsi"/>
         </w:rPr>
-        <w:t xml:space="preserve"> - Refazer a</w:t>
-      </w:r>
-      <w:r>
-        <w:rPr>
-          <w:rFonts w:cstheme="minorHAnsi"/>
-        </w:rPr>
-        <w:t xml:space="preserve">nálises com as principais variáveis do PC1 e PC2 </w:t>
-      </w:r>
-      <w:r>
-        <w:rPr>
-          <w:rFonts w:cstheme="minorHAnsi"/>
-        </w:rPr>
-        <w:t xml:space="preserve">do tudo junto </w:t>
-      </w:r>
-      <w:r>
-        <w:rPr>
-          <w:rFonts w:cstheme="minorHAnsi"/>
-        </w:rPr>
-        <w:t>(24 e 8 combinações)</w:t>
-      </w:r>
-      <w:r>
-        <w:rPr>
-          <w:rFonts w:cstheme="minorHAnsi"/>
-        </w:rPr>
-        <w:t xml:space="preserve"> – considerar </w:t>
+        <w:t xml:space="preserve"> população).</w:t>
+      </w:r>
+    </w:p>
+    <w:p>
+      <w:pPr>
+        <w:rPr>
+          <w:rFonts w:cstheme="minorHAnsi"/>
+          <w:b/>
+        </w:rPr>
+      </w:pPr>
+      <w:r>
+        <w:rPr>
+          <w:rFonts w:cstheme="minorHAnsi"/>
+          <w:b/>
+        </w:rPr>
+        <w:t>Dúvidas:</w:t>
+      </w:r>
+    </w:p>
+    <w:p>
+      <w:pPr>
+        <w:rPr>
+          <w:rFonts w:cstheme="minorHAnsi"/>
+        </w:rPr>
+      </w:pPr>
+      <w:r>
+        <w:rPr>
+          <w:rFonts w:cstheme="minorHAnsi"/>
+        </w:rPr>
+        <w:lastRenderedPageBreak/>
+        <w:t xml:space="preserve">Refazer análises com as principais variáveis do PC1 e PC2 do tudo junto (24 combinações) </w:t>
+      </w:r>
+      <w:proofErr w:type="gramStart"/>
+      <w:r>
+        <w:rPr>
+          <w:rFonts w:cstheme="minorHAnsi"/>
+        </w:rPr>
+        <w:t>–como</w:t>
+      </w:r>
+      <w:proofErr w:type="gramEnd"/>
+      <w:r>
+        <w:rPr>
+          <w:rFonts w:cstheme="minorHAnsi"/>
+        </w:rPr>
+        <w:t xml:space="preserve"> fazer?</w:t>
+      </w:r>
+    </w:p>
+    <w:p>
+      <w:pPr>
+        <w:rPr>
+          <w:rFonts w:cstheme="minorHAnsi"/>
+        </w:rPr>
+      </w:pPr>
+      <w:r>
+        <w:rPr>
+          <w:rFonts w:cstheme="minorHAnsi"/>
+        </w:rPr>
+        <w:t>Como fazer</w:t>
+      </w:r>
+      <w:r>
+        <w:rPr>
+          <w:rFonts w:cstheme="minorHAnsi"/>
+        </w:rPr>
+        <w:t xml:space="preserve"> cada combinação </w:t>
+      </w:r>
+      <w:r>
+        <w:rPr>
+          <w:rFonts w:cstheme="minorHAnsi"/>
+        </w:rPr>
+        <w:t xml:space="preserve">de </w:t>
+      </w:r>
+      <w:proofErr w:type="gramStart"/>
+      <w:r>
+        <w:rPr>
+          <w:rFonts w:cstheme="minorHAnsi"/>
+        </w:rPr>
+        <w:t>variáveis resposta</w:t>
+      </w:r>
+      <w:proofErr w:type="gramEnd"/>
+      <w:r>
+        <w:rPr>
+          <w:rFonts w:cstheme="minorHAnsi"/>
+        </w:rPr>
+        <w:t xml:space="preserve"> separada?</w:t>
+      </w:r>
+    </w:p>
+    <w:p>
+      <w:pPr>
+        <w:rPr>
+          <w:rFonts w:cstheme="minorHAnsi"/>
+        </w:rPr>
+      </w:pPr>
+      <w:r>
+        <w:rPr>
+          <w:rFonts w:cstheme="minorHAnsi"/>
+        </w:rPr>
+        <w:t>Como fazer o c</w:t>
+      </w:r>
+      <w:r>
+        <w:rPr>
+          <w:rFonts w:cstheme="minorHAnsi"/>
+        </w:rPr>
+        <w:t xml:space="preserve">álculo </w:t>
+      </w:r>
+      <w:r>
+        <w:rPr>
+          <w:rFonts w:cstheme="minorHAnsi"/>
+        </w:rPr>
+        <w:t>dos centroides e das distancias</w:t>
+      </w:r>
+      <w:r>
+        <w:rPr>
+          <w:rFonts w:cstheme="minorHAnsi"/>
+        </w:rPr>
+        <w:t xml:space="preserve"> entre os centroides do </w:t>
       </w:r>
       <w:proofErr w:type="spellStart"/>
       <w:r>
         <w:rPr>
           <w:rFonts w:cstheme="minorHAnsi"/>
         </w:rPr>
-        <w:t>resiliente</w:t>
+        <w:t>pré</w:t>
       </w:r>
       <w:proofErr w:type="spellEnd"/>
       <w:r>
         <w:rPr>
           <w:rFonts w:cstheme="minorHAnsi"/>
         </w:rPr>
-        <w:t xml:space="preserve"> (qual grau de confiança?)</w:t>
-      </w:r>
-      <w:r>
-        <w:rPr>
-          <w:rFonts w:cstheme="minorHAnsi"/>
-        </w:rPr>
-        <w:t>, como fazer?</w:t>
-      </w:r>
-    </w:p>
-    <w:p>
-      <w:pPr>
-        <w:rPr>
-          <w:rFonts w:cstheme="minorHAnsi"/>
-        </w:rPr>
-      </w:pPr>
-      <w:proofErr w:type="gramStart"/>
-      <w:r>
-        <w:rPr>
-          <w:rFonts w:cstheme="minorHAnsi"/>
-        </w:rPr>
-        <w:t>2</w:t>
-      </w:r>
-      <w:r>
-        <w:rPr>
-          <w:rFonts w:cstheme="minorHAnsi"/>
-        </w:rPr>
-        <w:t>Vitor</w:t>
-      </w:r>
-      <w:proofErr w:type="gramEnd"/>
-      <w:r>
-        <w:rPr>
-          <w:rFonts w:cstheme="minorHAnsi"/>
-        </w:rPr>
-        <w:t xml:space="preserve"> - </w:t>
-      </w:r>
-      <w:r>
-        <w:rPr>
-          <w:rFonts w:cstheme="minorHAnsi"/>
-        </w:rPr>
-        <w:t>F</w:t>
-      </w:r>
-      <w:r>
-        <w:rPr>
-          <w:rFonts w:cstheme="minorHAnsi"/>
-        </w:rPr>
-        <w:t>azer cada</w:t>
-      </w:r>
-      <w:r>
-        <w:rPr>
-          <w:rFonts w:cstheme="minorHAnsi"/>
-        </w:rPr>
-        <w:t xml:space="preserve"> combinação</w:t>
-      </w:r>
-      <w:r>
-        <w:rPr>
-          <w:rFonts w:cstheme="minorHAnsi"/>
-        </w:rPr>
-        <w:t xml:space="preserve"> separada</w:t>
-      </w:r>
-      <w:r>
-        <w:rPr>
-          <w:rFonts w:cstheme="minorHAnsi"/>
-        </w:rPr>
-        <w:t xml:space="preserve"> (13 var</w:t>
-      </w:r>
-      <w:r>
-        <w:rPr>
-          <w:rFonts w:cstheme="minorHAnsi"/>
-        </w:rPr>
-        <w:t xml:space="preserve">iáveis) - decidimos não fazer PCA. 13 x 24 = 312 gráficos? </w:t>
-      </w:r>
-    </w:p>
-    <w:p>
-      <w:pPr>
-        <w:rPr>
-          <w:rFonts w:cstheme="minorHAnsi"/>
-        </w:rPr>
-      </w:pPr>
-      <w:proofErr w:type="gramStart"/>
-      <w:r>
-        <w:rPr>
-          <w:rFonts w:cstheme="minorHAnsi"/>
-        </w:rPr>
-        <w:t>3</w:t>
-      </w:r>
-      <w:r>
-        <w:rPr>
-          <w:rFonts w:cstheme="minorHAnsi"/>
-        </w:rPr>
-        <w:t>Vitor</w:t>
-      </w:r>
-      <w:proofErr w:type="gramEnd"/>
-      <w:r>
-        <w:rPr>
-          <w:rFonts w:cstheme="minorHAnsi"/>
-        </w:rPr>
-        <w:t xml:space="preserve"> - </w:t>
-      </w:r>
-      <w:r>
-        <w:rPr>
-          <w:rFonts w:cstheme="minorHAnsi"/>
-        </w:rPr>
-        <w:t>Cálculo</w:t>
-      </w:r>
-      <w:r>
-        <w:rPr>
-          <w:rFonts w:cstheme="minorHAnsi"/>
-        </w:rPr>
-        <w:t xml:space="preserve"> das distâncias entre os centroides do </w:t>
-      </w:r>
-      <w:proofErr w:type="spellStart"/>
-      <w:r>
-        <w:rPr>
-          <w:rFonts w:cstheme="minorHAnsi"/>
-        </w:rPr>
-        <w:t>pré</w:t>
-      </w:r>
-      <w:proofErr w:type="spellEnd"/>
-      <w:r>
-        <w:rPr>
-          <w:rFonts w:cstheme="minorHAnsi"/>
-        </w:rPr>
-        <w:t xml:space="preserve">-perturbação </w:t>
-      </w:r>
-      <w:r>
-        <w:rPr>
-          <w:rFonts w:cstheme="minorHAnsi"/>
-        </w:rPr>
-        <w:t>e</w:t>
-      </w:r>
-      <w:r>
-        <w:rPr>
-          <w:rFonts w:cstheme="minorHAnsi"/>
-        </w:rPr>
-        <w:t xml:space="preserve"> </w:t>
-      </w:r>
-      <w:r>
-        <w:rPr>
-          <w:rFonts w:cstheme="minorHAnsi"/>
-        </w:rPr>
-        <w:t xml:space="preserve">do </w:t>
-      </w:r>
-      <w:r>
-        <w:rPr>
-          <w:rFonts w:cstheme="minorHAnsi"/>
-        </w:rPr>
-        <w:t>pós-</w:t>
-      </w:r>
-      <w:r>
-        <w:rPr>
-          <w:rFonts w:cstheme="minorHAnsi"/>
-        </w:rPr>
-        <w:t>perturbaç</w:t>
-      </w:r>
-      <w:r>
-        <w:rPr>
-          <w:rFonts w:cstheme="minorHAnsi"/>
-        </w:rPr>
-        <w:t>ão. C</w:t>
-      </w:r>
-      <w:r>
-        <w:rPr>
-          <w:rFonts w:cstheme="minorHAnsi"/>
-        </w:rPr>
-        <w:t>olocar isso em um gráfico</w:t>
-      </w:r>
-      <w:r>
-        <w:rPr>
-          <w:rFonts w:cstheme="minorHAnsi"/>
-        </w:rPr>
-        <w:t xml:space="preserve"> – eixo X plasticidade</w:t>
-      </w:r>
-      <w:r>
-        <w:rPr>
-          <w:rFonts w:cstheme="minorHAnsi"/>
-        </w:rPr>
-        <w:t xml:space="preserve"> (resiliência)</w:t>
-      </w:r>
-    </w:p>
-    <w:p>
-      <w:pPr>
-        <w:rPr>
-          <w:rFonts w:cstheme="minorHAnsi"/>
-        </w:rPr>
-      </w:pPr>
-      <w:proofErr w:type="gramStart"/>
-      <w:r>
-        <w:rPr>
-          <w:rFonts w:cstheme="minorHAnsi"/>
-        </w:rPr>
-        <w:t>4</w:t>
-      </w:r>
-      <w:r>
-        <w:rPr>
-          <w:rFonts w:cstheme="minorHAnsi"/>
-        </w:rPr>
-        <w:t>Vitor</w:t>
-      </w:r>
-      <w:proofErr w:type="gramEnd"/>
-      <w:r>
-        <w:rPr>
-          <w:rFonts w:cstheme="minorHAnsi"/>
-        </w:rPr>
-        <w:t xml:space="preserve"> - </w:t>
-      </w:r>
-      <w:r>
-        <w:rPr>
-          <w:rFonts w:cstheme="minorHAnsi"/>
-        </w:rPr>
-        <w:t>Estados estáveis – cálculo de variância, separando em faixas de variância para definir estados (tem alguns visíveis no PCA</w:t>
-      </w:r>
-      <w:r>
-        <w:rPr>
-          <w:rFonts w:cstheme="minorHAnsi"/>
-        </w:rPr>
-        <w:t xml:space="preserve"> – com todas as variáveis). Será o </w:t>
-      </w:r>
-      <w:r>
-        <w:rPr>
-          <w:rFonts w:cstheme="minorHAnsi"/>
-        </w:rPr>
-        <w:t>n</w:t>
-      </w:r>
-      <w:r>
-        <w:rPr>
-          <w:rFonts w:cstheme="minorHAnsi"/>
-        </w:rPr>
-        <w:t>úmero de estados eixo Y.</w:t>
-      </w:r>
-    </w:p>
-    <w:p>
-      <w:pPr>
-        <w:rPr>
-          <w:rFonts w:cstheme="minorHAnsi"/>
-        </w:rPr>
-      </w:pPr>
-      <w:proofErr w:type="gramStart"/>
-      <w:r>
-        <w:rPr>
-          <w:rFonts w:cstheme="minorHAnsi"/>
-        </w:rPr>
-        <w:t>5</w:t>
-      </w:r>
-      <w:r>
-        <w:rPr>
-          <w:rFonts w:cstheme="minorHAnsi"/>
-        </w:rPr>
-        <w:t>Vitor</w:t>
-      </w:r>
-      <w:proofErr w:type="gramEnd"/>
-      <w:r>
-        <w:rPr>
-          <w:rFonts w:cstheme="minorHAnsi"/>
-        </w:rPr>
-        <w:t xml:space="preserve"> - </w:t>
-      </w:r>
-      <w:r>
-        <w:rPr>
-          <w:rFonts w:cstheme="minorHAnsi"/>
-        </w:rPr>
-        <w:t>Recuperação - Condição de parada para cada combinação de parâmetros de plasticidade com base na variância e número de espécies</w:t>
-      </w:r>
-      <w:r>
-        <w:rPr>
-          <w:rFonts w:cstheme="minorHAnsi"/>
-        </w:rPr>
-        <w:t xml:space="preserve"> – parâmetros ambientais</w:t>
-      </w:r>
-      <w:r>
-        <w:rPr>
-          <w:rFonts w:cstheme="minorHAnsi"/>
-        </w:rPr>
-        <w:t xml:space="preserve">. Contar </w:t>
-      </w:r>
-      <w:proofErr w:type="spellStart"/>
-      <w:r>
-        <w:rPr>
-          <w:rFonts w:cstheme="minorHAnsi"/>
-        </w:rPr>
-        <w:t>ticks</w:t>
-      </w:r>
-      <w:proofErr w:type="spellEnd"/>
-      <w:r>
-        <w:rPr>
-          <w:rFonts w:cstheme="minorHAnsi"/>
-        </w:rPr>
-        <w:t xml:space="preserve"> quando parar</w:t>
-      </w:r>
-      <w:r>
-        <w:rPr>
-          <w:rFonts w:cstheme="minorHAnsi"/>
-        </w:rPr>
-        <w:t xml:space="preserve"> (tempo até chegar ao estado). </w:t>
-      </w:r>
-      <w:r>
-        <w:rPr>
-          <w:rFonts w:cstheme="minorHAnsi"/>
-        </w:rPr>
-        <w:t xml:space="preserve"> Evitar problemas de que se não chegar à condição de parada</w:t>
-      </w:r>
-      <w:r>
-        <w:rPr>
-          <w:rFonts w:cstheme="minorHAnsi"/>
-        </w:rPr>
-        <w:t xml:space="preserve"> </w:t>
-      </w:r>
-      <w:r>
-        <w:rPr>
-          <w:rFonts w:cstheme="minorHAnsi"/>
-        </w:rPr>
-        <w:t xml:space="preserve">rodar pra sempre, como? </w:t>
-      </w:r>
-      <w:r>
-        <w:rPr>
-          <w:rFonts w:cstheme="minorHAnsi"/>
-        </w:rPr>
-        <w:t>Análise?</w:t>
-      </w:r>
-    </w:p>
-    <w:p>
-      <w:pPr>
-        <w:rPr>
-          <w:rFonts w:cstheme="minorHAnsi"/>
-        </w:rPr>
-      </w:pPr>
-    </w:p>
-    <w:p>
-      <w:pPr>
-        <w:rPr>
-          <w:rFonts w:cstheme="minorHAnsi"/>
-        </w:rPr>
-      </w:pPr>
-      <w:r>
-        <w:rPr>
-          <w:rFonts w:cstheme="minorHAnsi"/>
-        </w:rPr>
-        <w:t>Decisões:</w:t>
-      </w:r>
-    </w:p>
-    <w:p>
-      <w:pPr>
-        <w:rPr>
-          <w:rFonts w:cstheme="minorHAnsi"/>
-        </w:rPr>
-      </w:pPr>
-      <w:r>
-        <w:rPr>
-          <w:rFonts w:cstheme="minorHAnsi"/>
-        </w:rPr>
-        <w:t xml:space="preserve">Eixo um sempre Shannon e eixo Y </w:t>
-      </w:r>
-      <w:proofErr w:type="spellStart"/>
-      <w:r>
-        <w:rPr>
-          <w:rFonts w:cstheme="minorHAnsi"/>
-        </w:rPr>
-        <w:t>evenness</w:t>
-      </w:r>
-      <w:proofErr w:type="spellEnd"/>
-      <w:r>
-        <w:rPr>
-          <w:rFonts w:cstheme="minorHAnsi"/>
-        </w:rPr>
-        <w:t xml:space="preserve"> (únicas métricas de comunidade).</w:t>
-      </w:r>
-      <w:r>
-        <w:rPr>
-          <w:rFonts w:cstheme="minorHAnsi"/>
-        </w:rPr>
-        <w:t xml:space="preserve"> Cancelar abundância relativa</w:t>
-      </w:r>
-      <w:r>
-        <w:rPr>
-          <w:rFonts w:cstheme="minorHAnsi"/>
-        </w:rPr>
-        <w:t>, deixar apenas na parte visível do PCA</w:t>
-      </w:r>
-      <w:r>
-        <w:rPr>
-          <w:rFonts w:cstheme="minorHAnsi"/>
-        </w:rPr>
-        <w:t xml:space="preserve"> e estados estáveis</w:t>
-      </w:r>
-      <w:r>
-        <w:rPr>
-          <w:rFonts w:cstheme="minorHAnsi"/>
-        </w:rPr>
-        <w:t>?</w:t>
+        <w:t>-perturbação e do pós-perturbaç</w:t>
+      </w:r>
+      <w:r>
+        <w:rPr>
+          <w:rFonts w:cstheme="minorHAnsi"/>
+        </w:rPr>
+        <w:t>ão?</w:t>
+      </w:r>
+    </w:p>
+    <w:p>
+      <w:pPr>
+        <w:rPr>
+          <w:rFonts w:cstheme="minorHAnsi"/>
+        </w:rPr>
+      </w:pPr>
+      <w:r>
+        <w:rPr>
+          <w:rFonts w:cstheme="minorHAnsi"/>
+        </w:rPr>
+        <w:t>Estados estáveis – cálculo de variância, separando em faixas de variância para definir estados</w:t>
+      </w:r>
+      <w:r>
+        <w:rPr>
+          <w:rFonts w:cstheme="minorHAnsi"/>
+        </w:rPr>
+        <w:t xml:space="preserve"> – como fazer?</w:t>
+      </w:r>
+    </w:p>
+    <w:p>
+      <w:pPr>
+        <w:rPr>
+          <w:rFonts w:cstheme="minorHAnsi"/>
+        </w:rPr>
+      </w:pPr>
+      <w:r>
+        <w:rPr>
+          <w:rFonts w:cstheme="minorHAnsi"/>
+        </w:rPr>
+        <w:t xml:space="preserve">Não fazer recuperação e variáveis ao longo do tempo. </w:t>
+      </w:r>
+      <w:r>
+        <w:rPr>
+          <w:rFonts w:cstheme="minorHAnsi"/>
+        </w:rPr>
+        <w:t>(PRINCIPAL)</w:t>
       </w:r>
     </w:p>
     <w:sectPr>
@@ -1315,7 +1405,6 @@
   <w:style w:type="character" w:default="1" w:styleId="Fontepargpadro">
     <w:name w:val="Default Paragraph Font"/>
     <w:uiPriority w:val="1"/>
-    <w:semiHidden/>
     <w:unhideWhenUsed/>
   </w:style>
   <w:style w:type="table" w:default="1" w:styleId="Tabelanormal">
@@ -1537,7 +1626,6 @@
   <w:style w:type="character" w:default="1" w:styleId="Fontepargpadro">
     <w:name w:val="Default Paragraph Font"/>
     <w:uiPriority w:val="1"/>
-    <w:semiHidden/>
     <w:unhideWhenUsed/>
   </w:style>
   <w:style w:type="table" w:default="1" w:styleId="Tabelanormal">

</xml_diff>

<commit_message>
Resolvendo a loucura que eu fiz!!!!! Commit salvador!!
</commit_message>
<xml_diff>
--- a/Atividades a serem feitas.docx
+++ b/Atividades a serem feitas.docx
@@ -209,20 +209,280 @@
           <w:rFonts w:cstheme="minorHAnsi"/>
           <w:color w:val="000000" w:themeColor="text1"/>
         </w:rPr>
-        <w:t xml:space="preserve">2 </w:t>
+        <w:t>2</w:t>
       </w:r>
       <w:r>
         <w:rPr>
           <w:rFonts w:cstheme="minorHAnsi"/>
           <w:color w:val="000000" w:themeColor="text1"/>
         </w:rPr>
-        <w:t xml:space="preserve">– </w:t>
-      </w:r>
-      <w:r>
-        <w:rPr>
-          <w:rFonts w:cstheme="minorHAnsi"/>
-        </w:rPr>
-        <w:t>Ler artigos</w:t>
+        <w:t xml:space="preserve"> </w:t>
+      </w:r>
+      <w:r>
+        <w:rPr>
+          <w:rFonts w:cstheme="minorHAnsi"/>
+          <w:color w:val="000000" w:themeColor="text1"/>
+        </w:rPr>
+        <w:t>–</w:t>
+      </w:r>
+      <w:r>
+        <w:t xml:space="preserve"> </w:t>
+      </w:r>
+      <w:r>
+        <w:t xml:space="preserve">Fazer análise </w:t>
+      </w:r>
+    </w:p>
+    <w:p>
+      <w:pPr>
+        <w:rPr>
+          <w:rFonts w:cstheme="minorHAnsi"/>
+          <w:strike/>
+        </w:rPr>
+      </w:pPr>
+      <w:r>
+        <w:rPr>
+          <w:rFonts w:cstheme="minorHAnsi"/>
+          <w:strike/>
+        </w:rPr>
+        <w:t>Verificar</w:t>
+      </w:r>
+      <w:r>
+        <w:rPr>
+          <w:rFonts w:cstheme="minorHAnsi"/>
+          <w:strike/>
+        </w:rPr>
+        <w:t xml:space="preserve"> </w:t>
+      </w:r>
+      <w:r>
+        <w:rPr>
+          <w:rFonts w:cstheme="minorHAnsi"/>
+          <w:strike/>
+        </w:rPr>
+        <w:t xml:space="preserve">dados </w:t>
+      </w:r>
+      <w:r>
+        <w:rPr>
+          <w:rFonts w:cstheme="minorHAnsi"/>
+          <w:strike/>
+        </w:rPr>
+        <w:t xml:space="preserve">individuais e </w:t>
+      </w:r>
+      <w:r>
+        <w:rPr>
+          <w:rFonts w:cstheme="minorHAnsi"/>
+          <w:strike/>
+        </w:rPr>
+        <w:t>totais</w:t>
+      </w:r>
+      <w:r>
+        <w:rPr>
+          <w:rFonts w:cstheme="minorHAnsi"/>
+          <w:strike/>
+        </w:rPr>
+        <w:t xml:space="preserve"> (organizar)</w:t>
+      </w:r>
+    </w:p>
+    <w:p>
+      <w:pPr>
+        <w:rPr>
+          <w:strike/>
+        </w:rPr>
+      </w:pPr>
+      <w:r>
+        <w:rPr>
+          <w:strike/>
+        </w:rPr>
+        <w:t>Colocar 24 combinações com dados novos - copiar para arquivos</w:t>
+      </w:r>
+    </w:p>
+    <w:p>
+      <w:pPr>
+        <w:rPr>
+          <w:rFonts w:cstheme="minorHAnsi"/>
+          <w:strike/>
+        </w:rPr>
+      </w:pPr>
+      <w:proofErr w:type="spellStart"/>
+      <w:r>
+        <w:rPr>
+          <w:rFonts w:cstheme="minorHAnsi"/>
+          <w:strike/>
+        </w:rPr>
+        <w:t>Plot</w:t>
+      </w:r>
+      <w:proofErr w:type="spellEnd"/>
+      <w:r>
+        <w:rPr>
+          <w:rFonts w:cstheme="minorHAnsi"/>
+          <w:strike/>
+        </w:rPr>
+        <w:t xml:space="preserve"> Shannon </w:t>
+      </w:r>
+      <w:proofErr w:type="spellStart"/>
+      <w:r>
+        <w:rPr>
+          <w:rFonts w:cstheme="minorHAnsi"/>
+          <w:strike/>
+        </w:rPr>
+        <w:t>pré</w:t>
+      </w:r>
+      <w:proofErr w:type="spellEnd"/>
+      <w:r>
+        <w:rPr>
+          <w:rFonts w:cstheme="minorHAnsi"/>
+          <w:strike/>
+        </w:rPr>
+        <w:t xml:space="preserve"> e pós para cada uma das 24 combinações de parâmetros </w:t>
+      </w:r>
+    </w:p>
+    <w:p>
+      <w:pPr>
+        <w:rPr>
+          <w:rFonts w:cstheme="minorHAnsi"/>
+        </w:rPr>
+      </w:pPr>
+      <w:r>
+        <w:rPr>
+          <w:rFonts w:cstheme="minorHAnsi"/>
+        </w:rPr>
+        <w:t xml:space="preserve">Ver o que Vitor fez com os dados e </w:t>
+      </w:r>
+      <w:r>
+        <w:rPr>
+          <w:rFonts w:cstheme="minorHAnsi"/>
+        </w:rPr>
+        <w:t xml:space="preserve">conferir </w:t>
+      </w:r>
+      <w:r>
+        <w:rPr>
+          <w:rFonts w:cstheme="minorHAnsi"/>
+        </w:rPr>
+        <w:t>análise feita por ele</w:t>
+      </w:r>
+      <w:r>
+        <w:rPr>
+          <w:rFonts w:cstheme="minorHAnsi"/>
+        </w:rPr>
+        <w:t xml:space="preserve"> / estudar R</w:t>
+      </w:r>
+    </w:p>
+    <w:p>
+      <w:pPr>
+        <w:rPr>
+          <w:rFonts w:cstheme="minorHAnsi"/>
+        </w:rPr>
+      </w:pPr>
+      <w:r>
+        <w:rPr>
+          <w:rFonts w:cstheme="minorHAnsi"/>
+        </w:rPr>
+        <w:t xml:space="preserve">Conferir </w:t>
+      </w:r>
+      <w:r>
+        <w:rPr>
+          <w:rFonts w:cstheme="minorHAnsi"/>
+        </w:rPr>
+        <w:t xml:space="preserve">Delta Shannon </w:t>
+      </w:r>
+      <w:r>
+        <w:rPr>
+          <w:rFonts w:cstheme="minorHAnsi"/>
+        </w:rPr>
+        <w:t xml:space="preserve">e fazer talvez </w:t>
+      </w:r>
+      <w:proofErr w:type="spellStart"/>
+      <w:r>
+        <w:rPr>
+          <w:rFonts w:cstheme="minorHAnsi"/>
+        </w:rPr>
+        <w:t>even</w:t>
+      </w:r>
+      <w:r>
+        <w:rPr>
+          <w:rFonts w:cstheme="minorHAnsi"/>
+        </w:rPr>
+        <w:t>n</w:t>
+      </w:r>
+      <w:r>
+        <w:rPr>
+          <w:rFonts w:cstheme="minorHAnsi"/>
+        </w:rPr>
+        <w:t>ess</w:t>
+      </w:r>
+      <w:proofErr w:type="spellEnd"/>
+      <w:r>
+        <w:rPr>
+          <w:rFonts w:cstheme="minorHAnsi"/>
+        </w:rPr>
+        <w:t xml:space="preserve"> também</w:t>
+      </w:r>
+    </w:p>
+    <w:p>
+      <w:pPr>
+        <w:rPr>
+          <w:rFonts w:cstheme="minorHAnsi"/>
+        </w:rPr>
+      </w:pPr>
+      <w:r>
+        <w:rPr>
+          <w:rFonts w:cstheme="minorHAnsi"/>
+        </w:rPr>
+        <w:t xml:space="preserve">Normalidade e </w:t>
+      </w:r>
+      <w:proofErr w:type="spellStart"/>
+      <w:r>
+        <w:rPr>
+          <w:rFonts w:cstheme="minorHAnsi"/>
+        </w:rPr>
+        <w:t>Levene</w:t>
+      </w:r>
+      <w:proofErr w:type="spellEnd"/>
+      <w:r>
+        <w:rPr>
+          <w:rFonts w:cstheme="minorHAnsi"/>
+        </w:rPr>
+        <w:t xml:space="preserve"> para cada combinação</w:t>
+      </w:r>
+    </w:p>
+    <w:p>
+      <w:r>
+        <w:t>Estudar ANOVA</w:t>
+      </w:r>
+      <w:r>
+        <w:t xml:space="preserve"> – interpretação de resultados</w:t>
+      </w:r>
+    </w:p>
+    <w:p>
+      <w:pPr>
+        <w:rPr>
+          <w:rFonts w:cstheme="minorHAnsi"/>
+        </w:rPr>
+      </w:pPr>
+      <w:r>
+        <w:rPr>
+          <w:rFonts w:cstheme="minorHAnsi"/>
+        </w:rPr>
+        <w:t xml:space="preserve">Calcular delta </w:t>
+      </w:r>
+      <w:proofErr w:type="spellStart"/>
+      <w:r>
+        <w:rPr>
+          <w:rFonts w:cstheme="minorHAnsi"/>
+        </w:rPr>
+        <w:t>shannon</w:t>
+      </w:r>
+      <w:proofErr w:type="spellEnd"/>
+      <w:r>
+        <w:rPr>
+          <w:rFonts w:cstheme="minorHAnsi"/>
+        </w:rPr>
+        <w:t xml:space="preserve"> generalista, metade generalista/especialista e especialista,</w:t>
+      </w:r>
+      <w:r>
+        <w:rPr>
+          <w:rFonts w:cstheme="minorHAnsi"/>
+        </w:rPr>
+        <w:t xml:space="preserve"> herbívoros e carnívoros</w:t>
       </w:r>
       <w:r>
         <w:rPr>
@@ -232,340 +492,9 @@
       </w:r>
     </w:p>
     <w:p>
-      <w:pPr>
-        <w:rPr>
-          <w:rFonts w:cstheme="minorHAnsi"/>
-        </w:rPr>
-      </w:pPr>
-      <w:r>
-        <w:rPr>
-          <w:rFonts w:cstheme="minorHAnsi"/>
-          <w:color w:val="000000" w:themeColor="text1"/>
-        </w:rPr>
-        <w:t xml:space="preserve">3 </w:t>
-      </w:r>
-      <w:r>
-        <w:rPr>
-          <w:rFonts w:cstheme="minorHAnsi"/>
-          <w:color w:val="000000" w:themeColor="text1"/>
-        </w:rPr>
-        <w:t>–</w:t>
-      </w:r>
-      <w:r>
-        <w:t xml:space="preserve"> </w:t>
-      </w:r>
-      <w:r>
-        <w:t xml:space="preserve">Fazer análise </w:t>
-      </w:r>
-    </w:p>
-    <w:p>
-      <w:pPr>
-        <w:rPr>
-          <w:rFonts w:cstheme="minorHAnsi"/>
-        </w:rPr>
-      </w:pPr>
-      <w:r>
-        <w:rPr>
-          <w:rFonts w:cstheme="minorHAnsi"/>
-        </w:rPr>
-        <w:t>Verificar</w:t>
-      </w:r>
-      <w:r>
-        <w:rPr>
-          <w:rFonts w:cstheme="minorHAnsi"/>
-        </w:rPr>
-        <w:t xml:space="preserve"> </w:t>
-      </w:r>
-      <w:r>
-        <w:rPr>
-          <w:rFonts w:cstheme="minorHAnsi"/>
-        </w:rPr>
-        <w:t xml:space="preserve">dados </w:t>
-      </w:r>
-      <w:r>
-        <w:rPr>
-          <w:rFonts w:cstheme="minorHAnsi"/>
-        </w:rPr>
-        <w:t xml:space="preserve">individuais e </w:t>
-      </w:r>
-      <w:r>
-        <w:rPr>
-          <w:rFonts w:cstheme="minorHAnsi"/>
-        </w:rPr>
-        <w:t>totais</w:t>
-      </w:r>
-      <w:r>
-        <w:rPr>
-          <w:rFonts w:cstheme="minorHAnsi"/>
-        </w:rPr>
-        <w:t xml:space="preserve"> (organizar)</w:t>
-      </w:r>
-    </w:p>
-    <w:p>
-      <w:r>
-        <w:t>Colocar 24 combinações com dados novos - copiar para arquivos</w:t>
-      </w:r>
-    </w:p>
-    <w:p>
-      <w:pPr>
-        <w:rPr>
-          <w:rFonts w:cstheme="minorHAnsi"/>
-        </w:rPr>
-      </w:pPr>
-      <w:proofErr w:type="spellStart"/>
-      <w:r>
-        <w:rPr>
-          <w:rFonts w:cstheme="minorHAnsi"/>
-        </w:rPr>
-        <w:t>Plot</w:t>
-      </w:r>
-      <w:proofErr w:type="spellEnd"/>
-      <w:r>
-        <w:rPr>
-          <w:rFonts w:cstheme="minorHAnsi"/>
-        </w:rPr>
-        <w:t xml:space="preserve"> Shannon </w:t>
-      </w:r>
-      <w:proofErr w:type="spellStart"/>
-      <w:r>
-        <w:rPr>
-          <w:rFonts w:cstheme="minorHAnsi"/>
-        </w:rPr>
-        <w:t>pré</w:t>
-      </w:r>
-      <w:proofErr w:type="spellEnd"/>
-      <w:r>
-        <w:rPr>
-          <w:rFonts w:cstheme="minorHAnsi"/>
-        </w:rPr>
-        <w:t xml:space="preserve"> e pós para cada uma das 24 combinações de parâmetros </w:t>
-      </w:r>
-    </w:p>
-    <w:p>
-      <w:r>
-        <w:rPr>
-          <w:rFonts w:cstheme="minorHAnsi"/>
-        </w:rPr>
-        <w:t xml:space="preserve">Normalidade e </w:t>
-      </w:r>
-      <w:proofErr w:type="spellStart"/>
-      <w:r>
-        <w:rPr>
-          <w:rFonts w:cstheme="minorHAnsi"/>
-        </w:rPr>
-        <w:t>Levene</w:t>
-      </w:r>
-      <w:proofErr w:type="spellEnd"/>
-      <w:r>
-        <w:rPr>
-          <w:rFonts w:cstheme="minorHAnsi"/>
-        </w:rPr>
-        <w:t xml:space="preserve"> para cada combinação</w:t>
-      </w:r>
-    </w:p>
-    <w:p>
-      <w:r>
-        <w:t>Estudar ANOVA</w:t>
-      </w:r>
-    </w:p>
-    <w:p>
-      <w:pPr>
-        <w:rPr>
-          <w:rFonts w:cstheme="minorHAnsi"/>
-        </w:rPr>
-      </w:pPr>
-      <w:r>
-        <w:rPr>
-          <w:rFonts w:cstheme="minorHAnsi"/>
-        </w:rPr>
-        <w:t xml:space="preserve">Calcular Delta Shannon </w:t>
-      </w:r>
-    </w:p>
-    <w:p>
-      <w:pPr>
-        <w:rPr>
-          <w:rFonts w:cstheme="minorHAnsi"/>
-        </w:rPr>
-      </w:pPr>
-      <w:r>
-        <w:rPr>
-          <w:rFonts w:cstheme="minorHAnsi"/>
-        </w:rPr>
-        <w:t xml:space="preserve">Calcular delta </w:t>
-      </w:r>
-      <w:proofErr w:type="spellStart"/>
-      <w:r>
-        <w:rPr>
-          <w:rFonts w:cstheme="minorHAnsi"/>
-        </w:rPr>
-        <w:t>shannon</w:t>
-      </w:r>
-      <w:proofErr w:type="spellEnd"/>
-      <w:r>
-        <w:rPr>
-          <w:rFonts w:cstheme="minorHAnsi"/>
-        </w:rPr>
-        <w:t xml:space="preserve"> generalista, metade generalista/especialista e especialista,</w:t>
-      </w:r>
-      <w:r>
-        <w:rPr>
-          <w:rFonts w:cstheme="minorHAnsi"/>
-        </w:rPr>
-        <w:t xml:space="preserve"> herbívoros e carnívoros</w:t>
-      </w:r>
-      <w:r>
-        <w:rPr>
-          <w:rFonts w:cstheme="minorHAnsi"/>
-        </w:rPr>
-        <w:t>.</w:t>
-      </w:r>
-    </w:p>
-    <w:p>
-      <w:pPr>
-        <w:rPr>
-          <w:rFonts w:cstheme="minorHAnsi"/>
-        </w:rPr>
-      </w:pPr>
-    </w:p>
-    <w:p>
-      <w:pPr>
-        <w:rPr>
-          <w:rFonts w:cstheme="minorHAnsi"/>
-          <w:b/>
-        </w:rPr>
-      </w:pPr>
-      <w:r>
-        <w:rPr>
-          <w:rFonts w:cstheme="minorHAnsi"/>
-          <w:b/>
-        </w:rPr>
-        <w:t xml:space="preserve">Reunião </w:t>
-      </w:r>
-      <w:proofErr w:type="spellStart"/>
-      <w:proofErr w:type="gramStart"/>
-      <w:r>
-        <w:rPr>
-          <w:rFonts w:cstheme="minorHAnsi"/>
-          <w:b/>
-        </w:rPr>
-        <w:t>vitor</w:t>
-      </w:r>
-      <w:proofErr w:type="spellEnd"/>
-      <w:proofErr w:type="gramEnd"/>
-      <w:r>
-        <w:rPr>
-          <w:rFonts w:cstheme="minorHAnsi"/>
-          <w:b/>
-        </w:rPr>
-        <w:t>:</w:t>
-      </w:r>
-    </w:p>
-    <w:p>
-      <w:pPr>
-        <w:rPr>
-          <w:rFonts w:cstheme="minorHAnsi"/>
-        </w:rPr>
-      </w:pPr>
-      <w:r>
-        <w:rPr>
-          <w:rFonts w:cstheme="minorHAnsi"/>
-        </w:rPr>
-        <w:t>Organizar dados brutos e pensar neles</w:t>
-      </w:r>
-    </w:p>
-    <w:p>
-      <w:pPr>
-        <w:rPr>
-          <w:rFonts w:cstheme="minorHAnsi"/>
-        </w:rPr>
-      </w:pPr>
-      <w:r>
-        <w:rPr>
-          <w:rFonts w:cstheme="minorHAnsi"/>
-        </w:rPr>
-        <w:t xml:space="preserve">Calcular Delta Shannon </w:t>
-      </w:r>
-      <w:r>
-        <w:rPr>
-          <w:rFonts w:cstheme="minorHAnsi"/>
-        </w:rPr>
-        <w:t>(</w:t>
-      </w:r>
-      <w:proofErr w:type="spellStart"/>
-      <w:r>
-        <w:rPr>
-          <w:rFonts w:cstheme="minorHAnsi"/>
-        </w:rPr>
-        <w:t>evenness</w:t>
-      </w:r>
-      <w:proofErr w:type="spellEnd"/>
-      <w:r>
-        <w:rPr>
-          <w:rFonts w:cstheme="minorHAnsi"/>
-        </w:rPr>
-        <w:t xml:space="preserve"> também?</w:t>
-      </w:r>
-      <w:proofErr w:type="gramStart"/>
-      <w:r>
-        <w:rPr>
-          <w:rFonts w:cstheme="minorHAnsi"/>
-        </w:rPr>
-        <w:t>)</w:t>
-      </w:r>
-      <w:proofErr w:type="gramEnd"/>
-    </w:p>
-    <w:p>
-      <w:pPr>
-        <w:rPr>
-          <w:rFonts w:cstheme="minorHAnsi"/>
-        </w:rPr>
-      </w:pPr>
-      <w:r>
-        <w:rPr>
-          <w:rFonts w:cstheme="minorHAnsi"/>
-        </w:rPr>
-        <w:t>Anova g</w:t>
-      </w:r>
-      <w:r>
-        <w:rPr>
-          <w:rFonts w:cstheme="minorHAnsi"/>
-        </w:rPr>
-        <w:t xml:space="preserve">ráfico principal </w:t>
-      </w:r>
-    </w:p>
-    <w:p>
-      <w:pPr>
-        <w:rPr>
-          <w:rFonts w:cstheme="minorHAnsi"/>
-        </w:rPr>
-      </w:pPr>
-      <w:r>
-        <w:rPr>
-          <w:rFonts w:cstheme="minorHAnsi"/>
-        </w:rPr>
-        <w:t xml:space="preserve">Calcular delta </w:t>
-      </w:r>
-      <w:proofErr w:type="spellStart"/>
-      <w:r>
-        <w:rPr>
-          <w:rFonts w:cstheme="minorHAnsi"/>
-        </w:rPr>
-        <w:t>shannon</w:t>
-      </w:r>
-      <w:proofErr w:type="spellEnd"/>
-      <w:r>
-        <w:rPr>
-          <w:rFonts w:cstheme="minorHAnsi"/>
-        </w:rPr>
-        <w:t xml:space="preserve"> generalista, metade generalista/especialista e especialista, herbívoros e carnívoros.</w:t>
-      </w:r>
-    </w:p>
-    <w:p>
       <w:r>
         <w:t xml:space="preserve">Anova outros gráficos </w:t>
       </w:r>
-      <w:bookmarkStart w:id="0" w:name="_GoBack"/>
-      <w:bookmarkEnd w:id="0"/>
     </w:p>
     <w:p/>
     <w:p/>
@@ -576,6 +505,10 @@
     <w:p/>
     <w:p/>
     <w:p/>
+    <w:p>
+      <w:bookmarkStart w:id="0" w:name="_GoBack"/>
+      <w:bookmarkEnd w:id="0"/>
+    </w:p>
     <w:p/>
     <w:p/>
     <w:p>
@@ -588,6 +521,7 @@
         <w:rPr>
           <w:b/>
         </w:rPr>
+        <w:lastRenderedPageBreak/>
         <w:t>Artigos</w:t>
       </w:r>
       <w:r>
@@ -601,100 +535,6 @@
           <w:b/>
         </w:rPr>
         <w:t>:</w:t>
-      </w:r>
-    </w:p>
-    <w:p>
-      <w:pPr>
-        <w:rPr>
-          <w:rFonts w:ascii="Times New Roman" w:hAnsi="Times New Roman" w:cs="Times New Roman"/>
-          <w:lang w:val="en-US"/>
-        </w:rPr>
-      </w:pPr>
-      <w:r>
-        <w:rPr>
-          <w:rFonts w:ascii="Times New Roman" w:hAnsi="Times New Roman" w:cs="Times New Roman"/>
-          <w:lang w:val="en-US"/>
-        </w:rPr>
-        <w:t xml:space="preserve">Evolutionary Behavioral </w:t>
-      </w:r>
-      <w:proofErr w:type="gramStart"/>
-      <w:r>
-        <w:rPr>
-          <w:rFonts w:ascii="Times New Roman" w:hAnsi="Times New Roman" w:cs="Times New Roman"/>
-          <w:lang w:val="en-US"/>
-        </w:rPr>
-        <w:t>Ecology  -</w:t>
-      </w:r>
-      <w:proofErr w:type="gramEnd"/>
-      <w:r>
-        <w:rPr>
-          <w:rFonts w:ascii="Times New Roman" w:hAnsi="Times New Roman" w:cs="Times New Roman"/>
-          <w:lang w:val="en-US"/>
-        </w:rPr>
-        <w:t xml:space="preserve"> </w:t>
-      </w:r>
-      <w:proofErr w:type="spellStart"/>
-      <w:r>
-        <w:rPr>
-          <w:rFonts w:ascii="Times New Roman" w:hAnsi="Times New Roman" w:cs="Times New Roman"/>
-          <w:lang w:val="en-US"/>
-        </w:rPr>
-        <w:t>Ghalambor</w:t>
-      </w:r>
-      <w:proofErr w:type="spellEnd"/>
-      <w:r>
-        <w:rPr>
-          <w:rFonts w:ascii="Times New Roman" w:hAnsi="Times New Roman" w:cs="Times New Roman"/>
-          <w:lang w:val="en-US"/>
-        </w:rPr>
-        <w:t xml:space="preserve"> et al. 2010</w:t>
-      </w:r>
-    </w:p>
-    <w:p>
-      <w:pPr>
-        <w:rPr>
-          <w:rFonts w:ascii="Times New Roman" w:hAnsi="Times New Roman" w:cs="Times New Roman"/>
-          <w:lang w:val="en-US"/>
-        </w:rPr>
-      </w:pPr>
-      <w:r>
-        <w:rPr>
-          <w:rFonts w:ascii="Times New Roman" w:hAnsi="Times New Roman" w:cs="Times New Roman"/>
-          <w:lang w:val="en-US"/>
-        </w:rPr>
-        <w:t xml:space="preserve">Individual differences in </w:t>
-      </w:r>
-      <w:proofErr w:type="spellStart"/>
-      <w:r>
-        <w:rPr>
-          <w:rFonts w:ascii="Times New Roman" w:hAnsi="Times New Roman" w:cs="Times New Roman"/>
-          <w:lang w:val="en-US"/>
-        </w:rPr>
-        <w:t>behavioural</w:t>
-      </w:r>
-      <w:proofErr w:type="spellEnd"/>
-      <w:r>
-        <w:rPr>
-          <w:rFonts w:ascii="Times New Roman" w:hAnsi="Times New Roman" w:cs="Times New Roman"/>
-          <w:lang w:val="en-US"/>
-        </w:rPr>
-        <w:t xml:space="preserve"> </w:t>
-      </w:r>
-      <w:proofErr w:type="spellStart"/>
-      <w:r>
-        <w:rPr>
-          <w:rFonts w:ascii="Times New Roman" w:hAnsi="Times New Roman" w:cs="Times New Roman"/>
-          <w:lang w:val="en-US"/>
-        </w:rPr>
-        <w:t>plasticities</w:t>
-      </w:r>
-      <w:proofErr w:type="spellEnd"/>
-      <w:r>
-        <w:rPr>
-          <w:rFonts w:ascii="Times New Roman" w:hAnsi="Times New Roman" w:cs="Times New Roman"/>
-          <w:lang w:val="en-US"/>
-        </w:rPr>
-        <w:t xml:space="preserve"> </w:t>
       </w:r>
     </w:p>
     <w:p>

</xml_diff>

<commit_message>
results, R and activities updated
</commit_message>
<xml_diff>
--- a/Atividades a serem feitas.docx
+++ b/Atividades a serem feitas.docx
@@ -199,7 +199,6 @@
       </w:r>
     </w:p>
     <w:p>
-      <w:proofErr w:type="gramStart"/>
       <w:r>
         <w:rPr>
           <w:rFonts w:cstheme="minorHAnsi"/>
@@ -207,7 +206,6 @@
         </w:rPr>
         <w:t>2</w:t>
       </w:r>
-      <w:proofErr w:type="gramEnd"/>
       <w:r>
         <w:rPr>
           <w:rFonts w:cstheme="minorHAnsi"/>
@@ -226,67 +224,10 @@
         <w:t xml:space="preserve"> </w:t>
       </w:r>
       <w:r>
-        <w:t xml:space="preserve">Fazer análise </w:t>
-      </w:r>
-      <w:r>
-        <w:t xml:space="preserve">- </w:t>
-      </w:r>
-      <w:r>
-        <w:t>Salvar gráficos</w:t>
-      </w:r>
-    </w:p>
-    <w:p>
-      <w:r>
-        <w:t>Estudar ANOVA</w:t>
-      </w:r>
-      <w:r>
-        <w:t xml:space="preserve"> – interpretação de resultados</w:t>
-      </w:r>
-      <w:r>
-        <w:t xml:space="preserve"> (</w:t>
-      </w:r>
-      <w:proofErr w:type="spellStart"/>
-      <w:r>
-        <w:t>lm</w:t>
-      </w:r>
-      <w:proofErr w:type="spellEnd"/>
-      <w:r>
-        <w:t xml:space="preserve"> e </w:t>
-      </w:r>
-      <w:proofErr w:type="spellStart"/>
-      <w:r>
-        <w:t>aov</w:t>
-      </w:r>
-      <w:proofErr w:type="spellEnd"/>
-      <w:r>
-        <w:t>)</w:t>
-      </w:r>
-    </w:p>
-    <w:p>
-      <w:pPr>
-        <w:rPr>
-          <w:rFonts w:cstheme="minorHAnsi"/>
-        </w:rPr>
-      </w:pPr>
-      <w:r>
-        <w:rPr>
-          <w:rFonts w:cstheme="minorHAnsi"/>
-        </w:rPr>
-        <w:t xml:space="preserve">Normalidade e </w:t>
-      </w:r>
-      <w:proofErr w:type="spellStart"/>
-      <w:r>
-        <w:rPr>
-          <w:rFonts w:cstheme="minorHAnsi"/>
-        </w:rPr>
-        <w:t>Levene</w:t>
-      </w:r>
-      <w:proofErr w:type="spellEnd"/>
-      <w:r>
-        <w:rPr>
-          <w:rFonts w:cstheme="minorHAnsi"/>
-        </w:rPr>
-        <w:t xml:space="preserve"> para cada combinação</w:t>
+        <w:t>A</w:t>
+      </w:r>
+      <w:r>
+        <w:t>nálise</w:t>
       </w:r>
     </w:p>
     <w:p/>
@@ -308,10 +249,7 @@
         <w:jc w:val="both"/>
       </w:pPr>
       <w:r>
-        <w:t xml:space="preserve">O que eu fiz: 1 - </w:t>
-      </w:r>
-      <w:r>
-        <w:t>Parte do que eu fiz havia perdido (</w:t>
+        <w:t>O que eu fiz: 1 - Parte do que eu fiz havia perdido (</w:t>
       </w:r>
       <w:proofErr w:type="spellStart"/>
       <w:r>
@@ -323,10 +261,7 @@
       </w:r>
       <w:proofErr w:type="spellStart"/>
       <w:r>
-        <w:t>com</w:t>
-      </w:r>
-      <w:r>
-        <w:t>mit</w:t>
+        <w:t>commit</w:t>
       </w:r>
       <w:proofErr w:type="spellEnd"/>
       <w:r>
@@ -342,10 +277,7 @@
       </w:r>
       <w:proofErr w:type="gramStart"/>
       <w:r>
-        <w:t>-</w:t>
-      </w:r>
-      <w:r>
-        <w:t>Organizei</w:t>
+        <w:t>-Organizei</w:t>
       </w:r>
       <w:proofErr w:type="gramEnd"/>
       <w:r>
@@ -357,16 +289,7 @@
       </w:r>
       <w:proofErr w:type="spellEnd"/>
       <w:r>
-        <w:t xml:space="preserve">; 3 - </w:t>
-      </w:r>
-      <w:r>
-        <w:t>Organizei dados para cada 24 combinação separada (baseado nos novos dados totais)</w:t>
-      </w:r>
-      <w:r>
-        <w:t xml:space="preserve">; 4 - </w:t>
-      </w:r>
-      <w:r>
-        <w:t>Arquivo sobre estados estáveis (</w:t>
+        <w:t>; 3 - Organizei dados para cada 24 combinação separada (baseado nos novos dados totais); 4 - Arquivo sobre estados estáveis (</w:t>
       </w:r>
       <w:proofErr w:type="spellStart"/>
       <w:r>
@@ -390,13 +313,7 @@
       </w:r>
       <w:proofErr w:type="spellEnd"/>
       <w:r>
-        <w:t xml:space="preserve"> e pós)</w:t>
-      </w:r>
-      <w:r>
-        <w:t xml:space="preserve">; 5 - </w:t>
-      </w:r>
-      <w:r>
-        <w:t xml:space="preserve">Calculei </w:t>
+        <w:t xml:space="preserve"> e pós); 5 - Calculei </w:t>
       </w:r>
       <w:proofErr w:type="spellStart"/>
       <w:r>
@@ -420,12 +337,15 @@
       </w:r>
       <w:proofErr w:type="spellEnd"/>
       <w:r>
-        <w:t xml:space="preserve"> do que faltava. </w:t>
+        <w:t xml:space="preserve"> do que faltava; 6 – gráficos finais. </w:t>
       </w:r>
     </w:p>
     <w:p>
       <w:r>
-        <w:t>Falta a tabela de Vitor organizada</w:t>
+        <w:t>Conferir código</w:t>
+      </w:r>
+      <w:r>
+        <w:t xml:space="preserve"> </w:t>
       </w:r>
     </w:p>
     <w:p>
@@ -435,28 +355,105 @@
       <w:r>
         <w:t>não iguais na especialização</w:t>
       </w:r>
+      <w:r>
+        <w:t xml:space="preserve"> alimentar</w:t>
+      </w:r>
+      <w:r>
+        <w:t xml:space="preserve"> </w:t>
+      </w:r>
+      <w:r>
+        <w:t>(ovelhas 1, 3 e 4; lobos 1, 2 e 3</w:t>
+      </w:r>
+      <w:proofErr w:type="gramStart"/>
+      <w:r>
+        <w:t>)</w:t>
+      </w:r>
+      <w:proofErr w:type="gramEnd"/>
     </w:p>
     <w:p>
       <w:r>
-        <w:t>Conferir código</w:t>
+        <w:t xml:space="preserve">Dúvidas gerais: </w:t>
+      </w:r>
+      <w:proofErr w:type="gramStart"/>
+      <w:r>
+        <w:t>1</w:t>
+      </w:r>
+      <w:proofErr w:type="gramEnd"/>
+      <w:r>
+        <w:t xml:space="preserve"> </w:t>
+      </w:r>
+      <w:r>
+        <w:t xml:space="preserve">meu </w:t>
+      </w:r>
+      <w:proofErr w:type="spellStart"/>
+      <w:r>
+        <w:t>here</w:t>
+      </w:r>
+      <w:proofErr w:type="spellEnd"/>
+      <w:r>
+        <w:t xml:space="preserve"> não pega,</w:t>
+      </w:r>
+      <w:r>
+        <w:t xml:space="preserve">2 </w:t>
+      </w:r>
+      <w:r>
+        <w:t xml:space="preserve"> </w:t>
+      </w:r>
+      <w:r>
+        <w:t xml:space="preserve">rep no </w:t>
+      </w:r>
+      <w:proofErr w:type="spellStart"/>
+      <w:r>
+        <w:t>data.frame</w:t>
+      </w:r>
+      <w:proofErr w:type="spellEnd"/>
+      <w:r>
+        <w:t xml:space="preserve">, </w:t>
+      </w:r>
+      <w:r>
+        <w:t xml:space="preserve">3 </w:t>
+      </w:r>
+      <w:proofErr w:type="spellStart"/>
+      <w:r>
+        <w:t>droplevels</w:t>
+      </w:r>
+      <w:proofErr w:type="spellEnd"/>
+      <w:r>
+        <w:t xml:space="preserve"> e </w:t>
+      </w:r>
+      <w:r>
+        <w:t xml:space="preserve">4 </w:t>
+      </w:r>
+      <w:r>
+        <w:t>n</w:t>
+      </w:r>
+      <w:r>
+        <w:t>ão entendi o for</w:t>
+      </w:r>
+      <w:r>
+        <w:t>.</w:t>
       </w:r>
     </w:p>
     <w:p>
       <w:r>
-        <w:t>Não entendi o for</w:t>
+        <w:t>Gráficos finais e interpretação dos resultados</w:t>
       </w:r>
     </w:p>
     <w:p>
       <w:r>
-        <w:t>Dúvidas gerais no próprio R</w:t>
-      </w:r>
-    </w:p>
-    <w:p>
-      <w:r>
-        <w:t>Gráficos finais e interpretação dos resultados</w:t>
+        <w:t>Dados</w:t>
+      </w:r>
+      <w:r>
+        <w:t xml:space="preserve"> não normais</w:t>
+      </w:r>
+      <w:r>
+        <w:t xml:space="preserve"> e n</w:t>
       </w:r>
       <w:bookmarkStart w:id="0" w:name="_GoBack"/>
       <w:bookmarkEnd w:id="0"/>
+      <w:r>
+        <w:t xml:space="preserve">ão homogêneos </w:t>
+      </w:r>
     </w:p>
     <w:sectPr>
       <w:pgSz w:w="11906" w:h="16838"/>

</xml_diff>

<commit_message>
Dissertação e analises prontas
</commit_message>
<xml_diff>
--- a/Atividades a serem feitas.docx
+++ b/Atividades a serem feitas.docx
@@ -50,71 +50,55 @@
       </w:r>
       <w:r>
         <w:rPr>
-          <w:rFonts w:ascii="Times New Roman" w:hAnsi="Times New Roman" w:cs="Times New Roman"/>
-          <w:szCs w:val="24"/>
-        </w:rPr>
-        <w:t xml:space="preserve"> Escrever</w:t>
-      </w:r>
-      <w:r>
-        <w:rPr>
           <w:rFonts w:ascii="Times New Roman" w:eastAsia="Times New Roman" w:hAnsi="Times New Roman" w:cs="Times New Roman"/>
           <w:lang w:eastAsia="pt-BR"/>
         </w:rPr>
-        <w:t xml:space="preserve"> r</w:t>
+        <w:t xml:space="preserve"> </w:t>
       </w:r>
       <w:r>
         <w:rPr>
           <w:rFonts w:ascii="Times New Roman" w:eastAsia="Times New Roman" w:hAnsi="Times New Roman" w:cs="Times New Roman"/>
           <w:lang w:eastAsia="pt-BR"/>
         </w:rPr>
-        <w:t>esultados e discussão</w:t>
-      </w:r>
+        <w:t xml:space="preserve">Elaborar apresentação em </w:t>
+      </w:r>
+      <w:proofErr w:type="spellStart"/>
+      <w:proofErr w:type="gramStart"/>
       <w:r>
         <w:rPr>
           <w:rFonts w:ascii="Times New Roman" w:eastAsia="Times New Roman" w:hAnsi="Times New Roman" w:cs="Times New Roman"/>
           <w:lang w:eastAsia="pt-BR"/>
         </w:rPr>
-        <w:t xml:space="preserve"> </w:t>
-      </w:r>
+        <w:t>power</w:t>
+      </w:r>
+      <w:proofErr w:type="spellEnd"/>
+      <w:proofErr w:type="gramEnd"/>
       <w:r>
         <w:rPr>
           <w:rFonts w:ascii="Times New Roman" w:eastAsia="Times New Roman" w:hAnsi="Times New Roman" w:cs="Times New Roman"/>
           <w:lang w:eastAsia="pt-BR"/>
         </w:rPr>
-        <w:t xml:space="preserve">/ </w:t>
+        <w:t xml:space="preserve"> point</w:t>
       </w:r>
       <w:r>
         <w:rPr>
           <w:rFonts w:ascii="Times New Roman" w:eastAsia="Times New Roman" w:hAnsi="Times New Roman" w:cs="Times New Roman"/>
           <w:lang w:eastAsia="pt-BR"/>
         </w:rPr>
-        <w:t xml:space="preserve">Elaborar apresentação em </w:t>
-      </w:r>
-      <w:proofErr w:type="spellStart"/>
-      <w:proofErr w:type="gramStart"/>
-      <w:r>
-        <w:rPr>
-          <w:rFonts w:ascii="Times New Roman" w:eastAsia="Times New Roman" w:hAnsi="Times New Roman" w:cs="Times New Roman"/>
-          <w:lang w:eastAsia="pt-BR"/>
-        </w:rPr>
-        <w:t>power</w:t>
-      </w:r>
-      <w:proofErr w:type="spellEnd"/>
-      <w:proofErr w:type="gramEnd"/>
-      <w:r>
-        <w:rPr>
-          <w:rFonts w:ascii="Times New Roman" w:eastAsia="Times New Roman" w:hAnsi="Times New Roman" w:cs="Times New Roman"/>
-          <w:lang w:eastAsia="pt-BR"/>
-        </w:rPr>
-        <w:t xml:space="preserve"> point</w:t>
+        <w:t xml:space="preserve"> e </w:t>
+      </w:r>
+      <w:r>
+        <w:rPr>
+          <w:rFonts w:ascii="Times New Roman" w:hAnsi="Times New Roman" w:cs="Times New Roman"/>
+        </w:rPr>
+        <w:t>ver modificações Bruno (nessa semana)</w:t>
       </w:r>
     </w:p>
     <w:p>
       <w:pPr>
         <w:jc w:val="both"/>
         <w:rPr>
-          <w:rFonts w:ascii="Times New Roman" w:eastAsia="Times New Roman" w:hAnsi="Times New Roman" w:cs="Times New Roman"/>
-          <w:lang w:eastAsia="pt-BR"/>
+          <w:rFonts w:ascii="Times New Roman" w:hAnsi="Times New Roman" w:cs="Times New Roman"/>
         </w:rPr>
       </w:pPr>
     </w:p>
@@ -124,26 +108,14 @@
         <w:rPr>
           <w:rFonts w:ascii="Times New Roman" w:hAnsi="Times New Roman" w:cs="Times New Roman"/>
           <w:b/>
-          <w:lang w:val="en-US"/>
-        </w:rPr>
-      </w:pPr>
-      <w:proofErr w:type="spellStart"/>
+        </w:rPr>
+      </w:pPr>
       <w:r>
         <w:rPr>
           <w:rFonts w:ascii="Times New Roman" w:hAnsi="Times New Roman" w:cs="Times New Roman"/>
           <w:b/>
-          <w:lang w:val="en-US"/>
-        </w:rPr>
-        <w:t>Revistas</w:t>
-      </w:r>
-      <w:proofErr w:type="spellEnd"/>
-      <w:r>
-        <w:rPr>
-          <w:rFonts w:ascii="Times New Roman" w:hAnsi="Times New Roman" w:cs="Times New Roman"/>
-          <w:b/>
-          <w:lang w:val="en-US"/>
-        </w:rPr>
-        <w:t>:</w:t>
+        </w:rPr>
+        <w:t>CALENDÁRIO ATÉ A DEFESA:</w:t>
       </w:r>
     </w:p>
     <w:p>
@@ -151,113 +123,152 @@
         <w:jc w:val="both"/>
         <w:rPr>
           <w:rFonts w:ascii="Times New Roman" w:hAnsi="Times New Roman" w:cs="Times New Roman"/>
-          <w:lang w:val="en-US"/>
-        </w:rPr>
-      </w:pPr>
-      <w:r>
-        <w:rPr>
-          <w:rFonts w:ascii="Times New Roman" w:hAnsi="Times New Roman" w:cs="Times New Roman"/>
-          <w:lang w:val="en-US"/>
-        </w:rPr>
-        <w:t xml:space="preserve">Ecological </w:t>
-      </w:r>
-      <w:proofErr w:type="spellStart"/>
-      <w:r>
-        <w:rPr>
-          <w:rFonts w:ascii="Times New Roman" w:hAnsi="Times New Roman" w:cs="Times New Roman"/>
-          <w:lang w:val="en-US"/>
-        </w:rPr>
-        <w:t>modelling</w:t>
-      </w:r>
-      <w:proofErr w:type="spellEnd"/>
-      <w:r>
-        <w:rPr>
-          <w:rFonts w:ascii="Times New Roman" w:hAnsi="Times New Roman" w:cs="Times New Roman"/>
-          <w:lang w:val="en-US"/>
-        </w:rPr>
-        <w:t xml:space="preserve"> – 2</w:t>
+        </w:rPr>
+      </w:pPr>
+      <w:r>
+        <w:rPr>
+          <w:rFonts w:ascii="Times New Roman" w:hAnsi="Times New Roman" w:cs="Times New Roman"/>
+          <w:strike/>
+        </w:rPr>
+        <w:t>Dia 27</w:t>
+      </w:r>
+      <w:r>
+        <w:rPr>
+          <w:rFonts w:ascii="Times New Roman" w:hAnsi="Times New Roman" w:cs="Times New Roman"/>
+          <w:strike/>
+        </w:rPr>
+        <w:t>/11 –</w:t>
+      </w:r>
+      <w:r>
+        <w:rPr>
+          <w:rFonts w:ascii="Times New Roman" w:hAnsi="Times New Roman" w:cs="Times New Roman"/>
+        </w:rPr>
+        <w:t xml:space="preserve"> </w:t>
+      </w:r>
+      <w:r>
+        <w:rPr>
+          <w:rFonts w:ascii="Times New Roman" w:hAnsi="Times New Roman" w:cs="Times New Roman"/>
+          <w:strike/>
+        </w:rPr>
+        <w:t>primeira versão escrita do</w:t>
+      </w:r>
+      <w:r>
+        <w:rPr>
+          <w:rFonts w:ascii="Times New Roman" w:hAnsi="Times New Roman" w:cs="Times New Roman"/>
+          <w:strike/>
+        </w:rPr>
+        <w:t xml:space="preserve"> trabalho</w:t>
+      </w:r>
+      <w:r>
+        <w:rPr>
+          <w:rFonts w:ascii="Times New Roman" w:hAnsi="Times New Roman" w:cs="Times New Roman"/>
+        </w:rPr>
+        <w:t xml:space="preserve"> (Hilton devolve dia 09 – </w:t>
       </w:r>
       <w:proofErr w:type="gramStart"/>
       <w:r>
         <w:rPr>
           <w:rFonts w:ascii="Times New Roman" w:hAnsi="Times New Roman" w:cs="Times New Roman"/>
-          <w:lang w:val="en-US"/>
-        </w:rPr>
-        <w:t>,63</w:t>
+        </w:rPr>
+        <w:t>corrijo</w:t>
       </w:r>
       <w:proofErr w:type="gramEnd"/>
+      <w:r>
+        <w:rPr>
+          <w:rFonts w:ascii="Times New Roman" w:hAnsi="Times New Roman" w:cs="Times New Roman"/>
+        </w:rPr>
+        <w:t xml:space="preserve"> até dia 11</w:t>
+      </w:r>
+      <w:r>
+        <w:rPr>
+          <w:rFonts w:ascii="Times New Roman" w:hAnsi="Times New Roman" w:cs="Times New Roman"/>
+        </w:rPr>
+        <w:t>)</w:t>
+      </w:r>
+      <w:r>
+        <w:rPr>
+          <w:rFonts w:ascii="Times New Roman" w:hAnsi="Times New Roman" w:cs="Times New Roman"/>
+        </w:rPr>
+        <w:t xml:space="preserve"> – </w:t>
+      </w:r>
+      <w:r>
+        <w:rPr>
+          <w:rFonts w:ascii="Times New Roman" w:hAnsi="Times New Roman" w:cs="Times New Roman"/>
+          <w:strike/>
+        </w:rPr>
+        <w:t>lembrar a Hilton de ver a última pessoa da banca</w:t>
+      </w:r>
+      <w:r>
+        <w:rPr>
+          <w:rFonts w:ascii="Times New Roman" w:hAnsi="Times New Roman" w:cs="Times New Roman"/>
+          <w:strike/>
+        </w:rPr>
+        <w:t xml:space="preserve"> – enviar </w:t>
+      </w:r>
+      <w:r>
+        <w:rPr>
+          <w:rFonts w:ascii="Times New Roman" w:hAnsi="Times New Roman" w:cs="Times New Roman"/>
+          <w:strike/>
+        </w:rPr>
+        <w:t>com glossário,</w:t>
+      </w:r>
+      <w:r>
+        <w:rPr>
+          <w:rFonts w:ascii="Times New Roman" w:hAnsi="Times New Roman" w:cs="Times New Roman"/>
+          <w:strike/>
+        </w:rPr>
+        <w:t xml:space="preserve"> ODD</w:t>
+      </w:r>
+      <w:r>
+        <w:rPr>
+          <w:rFonts w:ascii="Times New Roman" w:hAnsi="Times New Roman" w:cs="Times New Roman"/>
+          <w:strike/>
+        </w:rPr>
+        <w:t xml:space="preserve"> e resumo da última reunião</w:t>
+      </w:r>
     </w:p>
     <w:p>
       <w:pPr>
         <w:jc w:val="both"/>
         <w:rPr>
           <w:rFonts w:ascii="Times New Roman" w:hAnsi="Times New Roman" w:cs="Times New Roman"/>
-          <w:lang w:val="en-US"/>
-        </w:rPr>
-      </w:pPr>
-      <w:r>
-        <w:rPr>
-          <w:rFonts w:ascii="Times New Roman" w:hAnsi="Times New Roman" w:cs="Times New Roman"/>
-          <w:lang w:val="en-US"/>
-        </w:rPr>
-        <w:t xml:space="preserve">Animal </w:t>
-      </w:r>
-      <w:proofErr w:type="spellStart"/>
-      <w:r>
-        <w:rPr>
-          <w:rFonts w:ascii="Times New Roman" w:hAnsi="Times New Roman" w:cs="Times New Roman"/>
-          <w:lang w:val="en-US"/>
-        </w:rPr>
-        <w:t>Behaviour</w:t>
-      </w:r>
-      <w:proofErr w:type="spellEnd"/>
-      <w:r>
-        <w:rPr>
-          <w:rFonts w:ascii="Times New Roman" w:hAnsi="Times New Roman" w:cs="Times New Roman"/>
-          <w:lang w:val="en-US"/>
-        </w:rPr>
-        <w:t xml:space="preserve"> – 2</w:t>
-      </w:r>
-      <w:proofErr w:type="gramStart"/>
-      <w:r>
-        <w:rPr>
-          <w:rFonts w:ascii="Times New Roman" w:hAnsi="Times New Roman" w:cs="Times New Roman"/>
-          <w:lang w:val="en-US"/>
-        </w:rPr>
-        <w:t>,67</w:t>
-      </w:r>
-      <w:proofErr w:type="gramEnd"/>
+        </w:rPr>
+      </w:pPr>
+      <w:r>
+        <w:rPr>
+          <w:rFonts w:ascii="Times New Roman" w:hAnsi="Times New Roman" w:cs="Times New Roman"/>
+          <w:strike/>
+        </w:rPr>
+        <w:t>Dia 27/11 – Enviar resumo para a banca de aco</w:t>
+      </w:r>
+      <w:bookmarkStart w:id="0" w:name="_GoBack"/>
+      <w:bookmarkEnd w:id="0"/>
+      <w:r>
+        <w:rPr>
+          <w:rFonts w:ascii="Times New Roman" w:hAnsi="Times New Roman" w:cs="Times New Roman"/>
+          <w:strike/>
+        </w:rPr>
+        <w:t>mpanhamento</w:t>
+      </w:r>
     </w:p>
     <w:p>
       <w:pPr>
         <w:jc w:val="both"/>
         <w:rPr>
           <w:rFonts w:ascii="Times New Roman" w:hAnsi="Times New Roman" w:cs="Times New Roman"/>
-          <w:lang w:val="en-US"/>
-        </w:rPr>
-      </w:pPr>
-      <w:r>
-        <w:rPr>
-          <w:rFonts w:ascii="Times New Roman" w:hAnsi="Times New Roman" w:cs="Times New Roman"/>
-          <w:lang w:val="en-US"/>
-        </w:rPr>
-        <w:t>Behavioral Ecology – 2</w:t>
-      </w:r>
-      <w:proofErr w:type="gramStart"/>
-      <w:r>
-        <w:rPr>
-          <w:rFonts w:ascii="Times New Roman" w:hAnsi="Times New Roman" w:cs="Times New Roman"/>
-          <w:lang w:val="en-US"/>
-        </w:rPr>
-        <w:t>,69</w:t>
-      </w:r>
-      <w:proofErr w:type="gramEnd"/>
-      <w:r>
-        <w:rPr>
-          <w:rFonts w:ascii="Times New Roman" w:hAnsi="Times New Roman" w:cs="Times New Roman"/>
-          <w:lang w:val="en-US"/>
-        </w:rPr>
-        <w:t xml:space="preserve"> </w:t>
+        </w:rPr>
+      </w:pPr>
+      <w:r>
+        <w:rPr>
+          <w:rFonts w:ascii="Times New Roman" w:hAnsi="Times New Roman" w:cs="Times New Roman"/>
+        </w:rPr>
+        <w:t>Dia 02/12</w:t>
+      </w:r>
+      <w:r>
+        <w:rPr>
+          <w:rFonts w:ascii="Times New Roman" w:hAnsi="Times New Roman" w:cs="Times New Roman"/>
+        </w:rPr>
+        <w:t xml:space="preserve"> – Enviar slide a banca de acompanhamento</w:t>
       </w:r>
     </w:p>
     <w:p>
@@ -265,56 +276,131 @@
         <w:jc w:val="both"/>
         <w:rPr>
           <w:rFonts w:ascii="Times New Roman" w:hAnsi="Times New Roman" w:cs="Times New Roman"/>
-          <w:lang w:val="en-US"/>
-        </w:rPr>
-      </w:pPr>
-      <w:r>
-        <w:rPr>
-          <w:rFonts w:ascii="Times New Roman" w:hAnsi="Times New Roman" w:cs="Times New Roman"/>
-          <w:lang w:val="en-US"/>
-        </w:rPr>
-        <w:t xml:space="preserve">Trends in Ecology and Evolution </w:t>
-      </w:r>
-      <w:r>
-        <w:rPr>
-          <w:rFonts w:ascii="Times New Roman" w:hAnsi="Times New Roman" w:cs="Times New Roman"/>
-          <w:lang w:val="en-US"/>
-        </w:rPr>
-        <w:t>– 15</w:t>
-      </w:r>
-      <w:proofErr w:type="gramStart"/>
-      <w:r>
-        <w:rPr>
-          <w:rFonts w:ascii="Times New Roman" w:hAnsi="Times New Roman" w:cs="Times New Roman"/>
-          <w:lang w:val="en-US"/>
-        </w:rPr>
-        <w:t>,23</w:t>
-      </w:r>
-      <w:proofErr w:type="gramEnd"/>
+        </w:rPr>
+      </w:pPr>
+      <w:r>
+        <w:rPr>
+          <w:rFonts w:ascii="Times New Roman" w:hAnsi="Times New Roman" w:cs="Times New Roman"/>
+        </w:rPr>
+        <w:t>Dia 03/12 – Banca de acompanhamento (estas sugestões + da primeira versão Hilton para entregar na segunda versão)</w:t>
+      </w:r>
     </w:p>
     <w:p>
       <w:pPr>
         <w:jc w:val="both"/>
         <w:rPr>
           <w:rFonts w:ascii="Times New Roman" w:hAnsi="Times New Roman" w:cs="Times New Roman"/>
-          <w:lang w:val="en-US"/>
-        </w:rPr>
-      </w:pPr>
+        </w:rPr>
+      </w:pPr>
+      <w:r>
+        <w:rPr>
+          <w:rFonts w:ascii="Times New Roman" w:hAnsi="Times New Roman" w:cs="Times New Roman"/>
+        </w:rPr>
+        <w:t>Dia 11</w:t>
+      </w:r>
+      <w:r>
+        <w:rPr>
+          <w:rFonts w:ascii="Times New Roman" w:hAnsi="Times New Roman" w:cs="Times New Roman"/>
+        </w:rPr>
+        <w:t>/12 – segunda versão da parte escrita do tra</w:t>
+      </w:r>
+      <w:r>
+        <w:rPr>
+          <w:rFonts w:ascii="Times New Roman" w:hAnsi="Times New Roman" w:cs="Times New Roman"/>
+        </w:rPr>
+        <w:t>balho (Hilton me devolve 17</w:t>
+      </w:r>
+      <w:r>
+        <w:rPr>
+          <w:rFonts w:ascii="Times New Roman" w:hAnsi="Times New Roman" w:cs="Times New Roman"/>
+        </w:rPr>
+        <w:t xml:space="preserve"> e aviso que vou corrigir para defesa)</w:t>
+      </w:r>
+      <w:r>
+        <w:rPr>
+          <w:rFonts w:ascii="Times New Roman" w:hAnsi="Times New Roman" w:cs="Times New Roman"/>
+        </w:rPr>
+        <w:t xml:space="preserve"> – pedir declaração da secretaria.</w:t>
+      </w:r>
     </w:p>
     <w:p>
       <w:pPr>
         <w:jc w:val="both"/>
         <w:rPr>
           <w:rFonts w:ascii="Times New Roman" w:hAnsi="Times New Roman" w:cs="Times New Roman"/>
+        </w:rPr>
+      </w:pPr>
+      <w:r>
+        <w:rPr>
+          <w:rFonts w:ascii="Times New Roman" w:hAnsi="Times New Roman" w:cs="Times New Roman"/>
+        </w:rPr>
+        <w:t xml:space="preserve">Dia 17/12 – Hilton assina os documentos da defesa (explicar o </w:t>
+      </w:r>
+      <w:proofErr w:type="gramStart"/>
+      <w:r>
+        <w:rPr>
+          <w:rFonts w:ascii="Times New Roman" w:hAnsi="Times New Roman" w:cs="Times New Roman"/>
+        </w:rPr>
+        <w:t>porque</w:t>
+      </w:r>
+      <w:proofErr w:type="gramEnd"/>
+      <w:r>
+        <w:rPr>
+          <w:rFonts w:ascii="Times New Roman" w:hAnsi="Times New Roman" w:cs="Times New Roman"/>
+        </w:rPr>
+        <w:t xml:space="preserve"> a ele, embora a defesa seja dia 31) – 1 pedido de defesa assinado com data - declaração assinada pelo orientador; 2 </w:t>
+      </w:r>
+      <w:r>
+        <w:rPr>
+          <w:rFonts w:ascii="Times New Roman" w:hAnsi="Times New Roman" w:cs="Times New Roman"/>
           <w:b/>
         </w:rPr>
-      </w:pPr>
+        <w:t>trabalho impresso e digital (com abstract em inglês)</w:t>
+      </w:r>
+      <w:r>
+        <w:rPr>
+          <w:rFonts w:ascii="Times New Roman" w:hAnsi="Times New Roman" w:cs="Times New Roman"/>
+        </w:rPr>
+        <w:t xml:space="preserve">; 3 ofício com sugestão de titulares e </w:t>
+      </w:r>
+      <w:proofErr w:type="gramStart"/>
+      <w:r>
+        <w:rPr>
+          <w:rFonts w:ascii="Times New Roman" w:hAnsi="Times New Roman" w:cs="Times New Roman"/>
+        </w:rPr>
+        <w:t>suplentes</w:t>
+      </w:r>
+      <w:proofErr w:type="gramEnd"/>
+      <w:r>
+        <w:rPr>
+          <w:rFonts w:ascii="Times New Roman" w:hAnsi="Times New Roman" w:cs="Times New Roman"/>
+        </w:rPr>
+        <w:t xml:space="preserve"> – lembrar a Hilton de falar com um terceiro</w:t>
+      </w:r>
+      <w:r>
+        <w:rPr>
+          <w:rFonts w:ascii="Times New Roman" w:hAnsi="Times New Roman" w:cs="Times New Roman"/>
+        </w:rPr>
+        <w:t xml:space="preserve"> (tenho o formulário aqui)</w:t>
+      </w:r>
+      <w:r>
+        <w:rPr>
+          <w:rFonts w:ascii="Times New Roman" w:hAnsi="Times New Roman" w:cs="Times New Roman"/>
+        </w:rPr>
+        <w:t xml:space="preserve">; 4 </w:t>
+      </w:r>
       <w:r>
         <w:rPr>
           <w:rFonts w:ascii="Times New Roman" w:hAnsi="Times New Roman" w:cs="Times New Roman"/>
           <w:b/>
         </w:rPr>
-        <w:t>CALENDÁRIO ATÉ A DEFESA:</w:t>
+        <w:t>declaração da secretaria de que cumpri tudo.</w:t>
+      </w:r>
+      <w:r>
+        <w:rPr>
+          <w:rFonts w:ascii="Times New Roman" w:hAnsi="Times New Roman" w:cs="Times New Roman"/>
+        </w:rPr>
+        <w:t xml:space="preserve"> (negrito eu)</w:t>
       </w:r>
     </w:p>
     <w:p>
@@ -328,63 +414,19 @@
         <w:rPr>
           <w:rFonts w:ascii="Times New Roman" w:hAnsi="Times New Roman" w:cs="Times New Roman"/>
         </w:rPr>
-        <w:t>Dia 27</w:t>
-      </w:r>
-      <w:r>
-        <w:rPr>
-          <w:rFonts w:ascii="Times New Roman" w:hAnsi="Times New Roman" w:cs="Times New Roman"/>
-        </w:rPr>
-        <w:t xml:space="preserve">/11 – primeira versão escrita do trabalho (Hilton devolve dia 04 – </w:t>
-      </w:r>
-      <w:proofErr w:type="gramStart"/>
-      <w:r>
-        <w:rPr>
-          <w:rFonts w:ascii="Times New Roman" w:hAnsi="Times New Roman" w:cs="Times New Roman"/>
-        </w:rPr>
-        <w:t>corrijo</w:t>
-      </w:r>
-      <w:proofErr w:type="gramEnd"/>
-      <w:r>
-        <w:rPr>
-          <w:rFonts w:ascii="Times New Roman" w:hAnsi="Times New Roman" w:cs="Times New Roman"/>
-        </w:rPr>
-        <w:t xml:space="preserve"> até dia 08)</w:t>
-      </w:r>
-      <w:r>
-        <w:rPr>
-          <w:rFonts w:ascii="Times New Roman" w:hAnsi="Times New Roman" w:cs="Times New Roman"/>
-        </w:rPr>
-        <w:t xml:space="preserve"> – lembrar a Hilton de ver a última pessoa da banca</w:t>
-      </w:r>
-      <w:r>
-        <w:rPr>
-          <w:rFonts w:ascii="Times New Roman" w:hAnsi="Times New Roman" w:cs="Times New Roman"/>
-        </w:rPr>
-        <w:t xml:space="preserve"> – enviar </w:t>
-      </w:r>
-      <w:r>
-        <w:rPr>
-          <w:rFonts w:ascii="Times New Roman" w:hAnsi="Times New Roman" w:cs="Times New Roman"/>
-        </w:rPr>
-        <w:t>com glossário,</w:t>
-      </w:r>
-      <w:r>
-        <w:rPr>
-          <w:rFonts w:ascii="Times New Roman" w:hAnsi="Times New Roman" w:cs="Times New Roman"/>
-        </w:rPr>
-        <w:t xml:space="preserve"> ODD</w:t>
-      </w:r>
-      <w:r>
-        <w:rPr>
-          <w:rFonts w:ascii="Times New Roman" w:hAnsi="Times New Roman" w:cs="Times New Roman"/>
-        </w:rPr>
-        <w:t xml:space="preserve"> e resumo da última reunião</w:t>
-      </w:r>
-      <w:r>
-        <w:rPr>
-          <w:rFonts w:ascii="Times New Roman" w:hAnsi="Times New Roman" w:cs="Times New Roman"/>
-        </w:rPr>
-        <w:t xml:space="preserve"> // marcar reunião Bruno e ver modificações Bruno (nessa semana)</w:t>
+        <w:t>Dia 18/12 a 19/01 - F</w:t>
+      </w:r>
+      <w:r>
+        <w:rPr>
+          <w:rFonts w:ascii="Times New Roman" w:hAnsi="Times New Roman" w:cs="Times New Roman"/>
+        </w:rPr>
+        <w:t>érias de H</w:t>
+      </w:r>
+      <w:r>
+        <w:rPr>
+          <w:rFonts w:ascii="Times New Roman" w:hAnsi="Times New Roman" w:cs="Times New Roman"/>
+        </w:rPr>
+        <w:t xml:space="preserve">ilton </w:t>
       </w:r>
     </w:p>
     <w:p>
@@ -398,25 +440,7 @@
         <w:rPr>
           <w:rFonts w:ascii="Times New Roman" w:hAnsi="Times New Roman" w:cs="Times New Roman"/>
         </w:rPr>
-        <w:t>Dia 27</w:t>
-      </w:r>
-      <w:r>
-        <w:rPr>
-          <w:rFonts w:ascii="Times New Roman" w:hAnsi="Times New Roman" w:cs="Times New Roman"/>
-        </w:rPr>
-        <w:tab/>
-      </w:r>
-      <w:r>
-        <w:rPr>
-          <w:rFonts w:ascii="Times New Roman" w:hAnsi="Times New Roman" w:cs="Times New Roman"/>
-        </w:rPr>
-        <w:t>/11 – Enviar slide a banca de acompanhamento</w:t>
-      </w:r>
-      <w:r>
-        <w:rPr>
-          <w:rFonts w:ascii="Times New Roman" w:hAnsi="Times New Roman" w:cs="Times New Roman"/>
-        </w:rPr>
-        <w:t xml:space="preserve"> – colocar coisas glossário</w:t>
+        <w:t>Dia 23/01 – defesa última prévia no laboratório antes da banca</w:t>
       </w:r>
     </w:p>
     <w:p>
@@ -430,158 +454,6 @@
         <w:rPr>
           <w:rFonts w:ascii="Times New Roman" w:hAnsi="Times New Roman" w:cs="Times New Roman"/>
         </w:rPr>
-        <w:t>Dia 03/12 – Banca de acompanhamento (estas sugestões + da primeira versão Hilton para entregar na segunda versão)</w:t>
-      </w:r>
-    </w:p>
-    <w:p>
-      <w:pPr>
-        <w:jc w:val="both"/>
-        <w:rPr>
-          <w:rFonts w:ascii="Times New Roman" w:hAnsi="Times New Roman" w:cs="Times New Roman"/>
-        </w:rPr>
-      </w:pPr>
-      <w:r>
-        <w:rPr>
-          <w:rFonts w:ascii="Times New Roman" w:hAnsi="Times New Roman" w:cs="Times New Roman"/>
-        </w:rPr>
-        <w:t>Dia 08/12 – segunda versão da parte escrita do tra</w:t>
-      </w:r>
-      <w:r>
-        <w:rPr>
-          <w:rFonts w:ascii="Times New Roman" w:hAnsi="Times New Roman" w:cs="Times New Roman"/>
-        </w:rPr>
-        <w:t>balho (Hilton me devolve 16 e aviso que vou corrigir para defesa)</w:t>
-      </w:r>
-      <w:r>
-        <w:rPr>
-          <w:rFonts w:ascii="Times New Roman" w:hAnsi="Times New Roman" w:cs="Times New Roman"/>
-        </w:rPr>
-        <w:t xml:space="preserve"> – pedir declaração da secretaria.</w:t>
-      </w:r>
-    </w:p>
-    <w:p>
-      <w:pPr>
-        <w:jc w:val="both"/>
-        <w:rPr>
-          <w:rFonts w:ascii="Times New Roman" w:hAnsi="Times New Roman" w:cs="Times New Roman"/>
-        </w:rPr>
-      </w:pPr>
-      <w:r>
-        <w:rPr>
-          <w:rFonts w:ascii="Times New Roman" w:hAnsi="Times New Roman" w:cs="Times New Roman"/>
-        </w:rPr>
-        <w:t xml:space="preserve">Dia 17/12 – Hilton assina os documentos da defesa (explicar o </w:t>
-      </w:r>
-      <w:proofErr w:type="gramStart"/>
-      <w:r>
-        <w:rPr>
-          <w:rFonts w:ascii="Times New Roman" w:hAnsi="Times New Roman" w:cs="Times New Roman"/>
-        </w:rPr>
-        <w:t>porque</w:t>
-      </w:r>
-      <w:proofErr w:type="gramEnd"/>
-      <w:r>
-        <w:rPr>
-          <w:rFonts w:ascii="Times New Roman" w:hAnsi="Times New Roman" w:cs="Times New Roman"/>
-        </w:rPr>
-        <w:t xml:space="preserve"> a ele, embora a defesa seja dia 31) – 1 pedido de defesa assinado com data - declaração assinada pelo orientador; 2 </w:t>
-      </w:r>
-      <w:r>
-        <w:rPr>
-          <w:rFonts w:ascii="Times New Roman" w:hAnsi="Times New Roman" w:cs="Times New Roman"/>
-          <w:b/>
-        </w:rPr>
-        <w:t>trabalho impresso e digital (com abstract em inglês)</w:t>
-      </w:r>
-      <w:r>
-        <w:rPr>
-          <w:rFonts w:ascii="Times New Roman" w:hAnsi="Times New Roman" w:cs="Times New Roman"/>
-        </w:rPr>
-        <w:t>; 3 ofício com sugestão de titulares e suplentes</w:t>
-      </w:r>
-      <w:r>
-        <w:rPr>
-          <w:rFonts w:ascii="Times New Roman" w:hAnsi="Times New Roman" w:cs="Times New Roman"/>
-        </w:rPr>
-        <w:t xml:space="preserve"> – lembrar a Hilton de falar com um terceiro</w:t>
-      </w:r>
-      <w:r>
-        <w:rPr>
-          <w:rFonts w:ascii="Times New Roman" w:hAnsi="Times New Roman" w:cs="Times New Roman"/>
-        </w:rPr>
-        <w:t xml:space="preserve"> (tenho o formulário aqui)</w:t>
-      </w:r>
-      <w:r>
-        <w:rPr>
-          <w:rFonts w:ascii="Times New Roman" w:hAnsi="Times New Roman" w:cs="Times New Roman"/>
-        </w:rPr>
-        <w:t xml:space="preserve">; 4 </w:t>
-      </w:r>
-      <w:r>
-        <w:rPr>
-          <w:rFonts w:ascii="Times New Roman" w:hAnsi="Times New Roman" w:cs="Times New Roman"/>
-          <w:b/>
-        </w:rPr>
-        <w:t>declaração da secretaria de que cumpri tudo.</w:t>
-      </w:r>
-      <w:r>
-        <w:rPr>
-          <w:rFonts w:ascii="Times New Roman" w:hAnsi="Times New Roman" w:cs="Times New Roman"/>
-        </w:rPr>
-        <w:t xml:space="preserve"> (negrito eu)</w:t>
-      </w:r>
-    </w:p>
-    <w:p>
-      <w:pPr>
-        <w:jc w:val="both"/>
-        <w:rPr>
-          <w:rFonts w:ascii="Times New Roman" w:hAnsi="Times New Roman" w:cs="Times New Roman"/>
-        </w:rPr>
-      </w:pPr>
-      <w:r>
-        <w:rPr>
-          <w:rFonts w:ascii="Times New Roman" w:hAnsi="Times New Roman" w:cs="Times New Roman"/>
-        </w:rPr>
-        <w:t>Dia 18/12 a 19/01 - F</w:t>
-      </w:r>
-      <w:r>
-        <w:rPr>
-          <w:rFonts w:ascii="Times New Roman" w:hAnsi="Times New Roman" w:cs="Times New Roman"/>
-        </w:rPr>
-        <w:t>érias de H</w:t>
-      </w:r>
-      <w:r>
-        <w:rPr>
-          <w:rFonts w:ascii="Times New Roman" w:hAnsi="Times New Roman" w:cs="Times New Roman"/>
-        </w:rPr>
-        <w:t xml:space="preserve">ilton </w:t>
-      </w:r>
-    </w:p>
-    <w:p>
-      <w:pPr>
-        <w:jc w:val="both"/>
-        <w:rPr>
-          <w:rFonts w:ascii="Times New Roman" w:hAnsi="Times New Roman" w:cs="Times New Roman"/>
-        </w:rPr>
-      </w:pPr>
-      <w:r>
-        <w:rPr>
-          <w:rFonts w:ascii="Times New Roman" w:hAnsi="Times New Roman" w:cs="Times New Roman"/>
-        </w:rPr>
-        <w:t>Dia 23/01 – defesa última prévia no laboratório antes da banca</w:t>
-      </w:r>
-    </w:p>
-    <w:p>
-      <w:pPr>
-        <w:jc w:val="both"/>
-        <w:rPr>
-          <w:rFonts w:ascii="Times New Roman" w:hAnsi="Times New Roman" w:cs="Times New Roman"/>
-        </w:rPr>
-      </w:pPr>
-      <w:r>
-        <w:rPr>
-          <w:rFonts w:ascii="Times New Roman" w:hAnsi="Times New Roman" w:cs="Times New Roman"/>
-        </w:rPr>
         <w:t>Dia 31/01</w:t>
       </w:r>
       <w:r>
@@ -596,8 +468,6 @@
         </w:rPr>
         <w:t xml:space="preserve"> – Defesa de dissertação</w:t>
       </w:r>
-      <w:bookmarkStart w:id="0" w:name="_GoBack"/>
-      <w:bookmarkEnd w:id="0"/>
     </w:p>
     <w:sectPr>
       <w:pgSz w:w="11906" w:h="16838"/>

</xml_diff>

<commit_message>
New results and analysis (R and Netlogo)
</commit_message>
<xml_diff>
--- a/Atividades a serem feitas.docx
+++ b/Atividades a serem feitas.docx
@@ -30,11 +30,13 @@
       <w:pPr>
         <w:rPr>
           <w:rFonts w:ascii="Times New Roman" w:hAnsi="Times New Roman" w:cs="Times New Roman"/>
-        </w:rPr>
-      </w:pPr>
-      <w:r>
-        <w:rPr>
-          <w:rFonts w:ascii="Times New Roman" w:hAnsi="Times New Roman" w:cs="Times New Roman"/>
+          <w:strike/>
+        </w:rPr>
+      </w:pPr>
+      <w:r>
+        <w:rPr>
+          <w:rFonts w:ascii="Times New Roman" w:hAnsi="Times New Roman" w:cs="Times New Roman"/>
+          <w:strike/>
         </w:rPr>
         <w:t>Marcar reunião com Vitor</w:t>
       </w:r>
@@ -43,11 +45,13 @@
       <w:pPr>
         <w:rPr>
           <w:rFonts w:ascii="Times New Roman" w:hAnsi="Times New Roman" w:cs="Times New Roman"/>
-        </w:rPr>
-      </w:pPr>
-      <w:r>
-        <w:rPr>
-          <w:rFonts w:ascii="Times New Roman" w:hAnsi="Times New Roman" w:cs="Times New Roman"/>
+          <w:strike/>
+        </w:rPr>
+      </w:pPr>
+      <w:r>
+        <w:rPr>
+          <w:rFonts w:ascii="Times New Roman" w:hAnsi="Times New Roman" w:cs="Times New Roman"/>
+          <w:strike/>
         </w:rPr>
         <w:t xml:space="preserve">Fazer </w:t>
       </w:r>
@@ -55,6 +59,7 @@
       <w:r>
         <w:rPr>
           <w:rFonts w:ascii="Times New Roman" w:hAnsi="Times New Roman" w:cs="Times New Roman"/>
+          <w:strike/>
         </w:rPr>
         <w:t>violin</w:t>
       </w:r>
@@ -62,6 +67,7 @@
       <w:r>
         <w:rPr>
           <w:rFonts w:ascii="Times New Roman" w:hAnsi="Times New Roman" w:cs="Times New Roman"/>
+          <w:strike/>
         </w:rPr>
         <w:t xml:space="preserve"> </w:t>
       </w:r>
@@ -69,6 +75,7 @@
       <w:r>
         <w:rPr>
           <w:rFonts w:ascii="Times New Roman" w:hAnsi="Times New Roman" w:cs="Times New Roman"/>
+          <w:strike/>
         </w:rPr>
         <w:t>plot</w:t>
       </w:r>
@@ -76,6 +83,7 @@
       <w:r>
         <w:rPr>
           <w:rFonts w:ascii="Times New Roman" w:hAnsi="Times New Roman" w:cs="Times New Roman"/>
+          <w:strike/>
         </w:rPr>
         <w:t xml:space="preserve"> eu</w:t>
       </w:r>
@@ -84,11 +92,13 @@
       <w:pPr>
         <w:rPr>
           <w:rFonts w:ascii="Times New Roman" w:hAnsi="Times New Roman" w:cs="Times New Roman"/>
-        </w:rPr>
-      </w:pPr>
-      <w:r>
-        <w:rPr>
-          <w:rFonts w:ascii="Times New Roman" w:hAnsi="Times New Roman" w:cs="Times New Roman"/>
+          <w:strike/>
+        </w:rPr>
+      </w:pPr>
+      <w:r>
+        <w:rPr>
+          <w:rFonts w:ascii="Times New Roman" w:hAnsi="Times New Roman" w:cs="Times New Roman"/>
+          <w:strike/>
         </w:rPr>
         <w:t xml:space="preserve">Verificar revistas para o </w:t>
       </w:r>
@@ -96,6 +106,7 @@
       <w:r>
         <w:rPr>
           <w:rFonts w:ascii="Times New Roman" w:hAnsi="Times New Roman" w:cs="Times New Roman"/>
+          <w:strike/>
         </w:rPr>
         <w:t>tabalho</w:t>
       </w:r>
@@ -103,6 +114,7 @@
       <w:r>
         <w:rPr>
           <w:rFonts w:ascii="Times New Roman" w:hAnsi="Times New Roman" w:cs="Times New Roman"/>
+          <w:strike/>
         </w:rPr>
         <w:t xml:space="preserve"> e enviar e-mail com informações destas: </w:t>
       </w:r>
@@ -110,6 +122,7 @@
       <w:r>
         <w:rPr>
           <w:rFonts w:ascii="Times New Roman" w:hAnsi="Times New Roman" w:cs="Times New Roman"/>
+          <w:strike/>
         </w:rPr>
         <w:t>frontiers</w:t>
       </w:r>
@@ -117,6 +130,7 @@
       <w:r>
         <w:rPr>
           <w:rFonts w:ascii="Times New Roman" w:hAnsi="Times New Roman" w:cs="Times New Roman"/>
+          <w:strike/>
         </w:rPr>
         <w:t xml:space="preserve">, </w:t>
       </w:r>
@@ -125,6 +139,7 @@
       <w:r>
         <w:rPr>
           <w:rFonts w:ascii="Times New Roman" w:hAnsi="Times New Roman" w:cs="Times New Roman"/>
+          <w:strike/>
         </w:rPr>
         <w:t>royal</w:t>
       </w:r>
@@ -133,6 +148,7 @@
       <w:r>
         <w:rPr>
           <w:rFonts w:ascii="Times New Roman" w:hAnsi="Times New Roman" w:cs="Times New Roman"/>
+          <w:strike/>
         </w:rPr>
         <w:t xml:space="preserve">, </w:t>
       </w:r>
@@ -140,6 +156,7 @@
       <w:r>
         <w:rPr>
           <w:rFonts w:ascii="Times New Roman" w:hAnsi="Times New Roman" w:cs="Times New Roman"/>
+          <w:strike/>
         </w:rPr>
         <w:t>behavioral</w:t>
       </w:r>
@@ -147,6 +164,7 @@
       <w:r>
         <w:rPr>
           <w:rFonts w:ascii="Times New Roman" w:hAnsi="Times New Roman" w:cs="Times New Roman"/>
+          <w:strike/>
         </w:rPr>
         <w:t xml:space="preserve"> </w:t>
       </w:r>
@@ -154,6 +172,7 @@
       <w:r>
         <w:rPr>
           <w:rFonts w:ascii="Times New Roman" w:hAnsi="Times New Roman" w:cs="Times New Roman"/>
+          <w:strike/>
         </w:rPr>
         <w:t>ecology</w:t>
       </w:r>
@@ -161,6 +180,7 @@
       <w:r>
         <w:rPr>
           <w:rFonts w:ascii="Times New Roman" w:hAnsi="Times New Roman" w:cs="Times New Roman"/>
+          <w:strike/>
         </w:rPr>
         <w:t xml:space="preserve">, animal </w:t>
       </w:r>
@@ -168,6 +188,7 @@
       <w:r>
         <w:rPr>
           <w:rFonts w:ascii="Times New Roman" w:hAnsi="Times New Roman" w:cs="Times New Roman"/>
+          <w:strike/>
         </w:rPr>
         <w:t>behaviour</w:t>
       </w:r>
@@ -175,6 +196,7 @@
       <w:r>
         <w:rPr>
           <w:rFonts w:ascii="Times New Roman" w:hAnsi="Times New Roman" w:cs="Times New Roman"/>
+          <w:strike/>
         </w:rPr>
         <w:t xml:space="preserve">, </w:t>
       </w:r>
@@ -182,6 +204,7 @@
       <w:r>
         <w:rPr>
           <w:rFonts w:ascii="Times New Roman" w:hAnsi="Times New Roman" w:cs="Times New Roman"/>
+          <w:strike/>
         </w:rPr>
         <w:t>ecological</w:t>
       </w:r>
@@ -189,6 +212,7 @@
       <w:r>
         <w:rPr>
           <w:rFonts w:ascii="Times New Roman" w:hAnsi="Times New Roman" w:cs="Times New Roman"/>
+          <w:strike/>
         </w:rPr>
         <w:t xml:space="preserve"> </w:t>
       </w:r>
@@ -196,6 +220,7 @@
       <w:r>
         <w:rPr>
           <w:rFonts w:ascii="Times New Roman" w:hAnsi="Times New Roman" w:cs="Times New Roman"/>
+          <w:strike/>
         </w:rPr>
         <w:t>modelling</w:t>
       </w:r>
@@ -203,6 +228,7 @@
       <w:r>
         <w:rPr>
           <w:rFonts w:ascii="Times New Roman" w:hAnsi="Times New Roman" w:cs="Times New Roman"/>
+          <w:strike/>
         </w:rPr>
         <w:t xml:space="preserve"> e sugestão </w:t>
       </w:r>
@@ -210,6 +236,7 @@
       <w:r>
         <w:rPr>
           <w:rFonts w:ascii="Times New Roman" w:hAnsi="Times New Roman" w:cs="Times New Roman"/>
+          <w:strike/>
         </w:rPr>
         <w:t>vitor</w:t>
       </w:r>
@@ -217,6 +244,7 @@
       <w:r>
         <w:rPr>
           <w:rFonts w:ascii="Times New Roman" w:hAnsi="Times New Roman" w:cs="Times New Roman"/>
+          <w:strike/>
         </w:rPr>
         <w:t>.</w:t>
       </w:r>
@@ -231,7 +259,31 @@
         <w:rPr>
           <w:rFonts w:ascii="Times New Roman" w:hAnsi="Times New Roman" w:cs="Times New Roman"/>
         </w:rPr>
-        <w:t xml:space="preserve">Ver anotações </w:t>
+        <w:t>N</w:t>
+      </w:r>
+      <w:r>
+        <w:rPr>
+          <w:rFonts w:ascii="Times New Roman" w:hAnsi="Times New Roman" w:cs="Times New Roman"/>
+        </w:rPr>
+        <w:t>ovos resultados</w:t>
+      </w:r>
+      <w:r>
+        <w:rPr>
+          <w:rFonts w:ascii="Times New Roman" w:hAnsi="Times New Roman" w:cs="Times New Roman"/>
+        </w:rPr>
+        <w:t xml:space="preserve"> </w:t>
+      </w:r>
+      <w:r>
+        <w:rPr>
+          <w:rFonts w:ascii="Times New Roman" w:hAnsi="Times New Roman" w:cs="Times New Roman"/>
+        </w:rPr>
+        <w:t>quantidade de deslocamento (plas</w:t>
+      </w:r>
+      <w:r>
+        <w:rPr>
+          <w:rFonts w:ascii="Times New Roman" w:hAnsi="Times New Roman" w:cs="Times New Roman"/>
+        </w:rPr>
+        <w:t xml:space="preserve">ticidade baixa </w:t>
       </w:r>
       <w:proofErr w:type="spellStart"/>
       <w:proofErr w:type="gramStart"/>
@@ -239,7 +291,7 @@
         <w:rPr>
           <w:rFonts w:ascii="Times New Roman" w:hAnsi="Times New Roman" w:cs="Times New Roman"/>
         </w:rPr>
-        <w:t>hilton</w:t>
+        <w:t>vs</w:t>
       </w:r>
       <w:proofErr w:type="spellEnd"/>
       <w:proofErr w:type="gramEnd"/>
@@ -247,26 +299,86 @@
         <w:rPr>
           <w:rFonts w:ascii="Times New Roman" w:hAnsi="Times New Roman" w:cs="Times New Roman"/>
         </w:rPr>
-        <w:t xml:space="preserve"> da reunião</w:t>
+        <w:t xml:space="preserve"> média </w:t>
+      </w:r>
+      <w:proofErr w:type="spellStart"/>
+      <w:r>
+        <w:rPr>
+          <w:rFonts w:ascii="Times New Roman" w:hAnsi="Times New Roman" w:cs="Times New Roman"/>
+        </w:rPr>
+        <w:t>vs</w:t>
+      </w:r>
+      <w:proofErr w:type="spellEnd"/>
+      <w:r>
+        <w:rPr>
+          <w:rFonts w:ascii="Times New Roman" w:hAnsi="Times New Roman" w:cs="Times New Roman"/>
+        </w:rPr>
+        <w:t xml:space="preserve"> alta) e plasticidade presente e ausente</w:t>
+      </w:r>
+      <w:r>
+        <w:rPr>
+          <w:rFonts w:ascii="Times New Roman" w:hAnsi="Times New Roman" w:cs="Times New Roman"/>
+        </w:rPr>
+        <w:t xml:space="preserve">; restante com </w:t>
+      </w:r>
+      <w:proofErr w:type="spellStart"/>
+      <w:r>
+        <w:rPr>
+          <w:rFonts w:ascii="Times New Roman" w:hAnsi="Times New Roman" w:cs="Times New Roman"/>
+        </w:rPr>
+        <w:t>violin</w:t>
+      </w:r>
+      <w:proofErr w:type="spellEnd"/>
+      <w:r>
+        <w:rPr>
+          <w:rFonts w:ascii="Times New Roman" w:hAnsi="Times New Roman" w:cs="Times New Roman"/>
+        </w:rPr>
+        <w:t xml:space="preserve"> </w:t>
+      </w:r>
+      <w:proofErr w:type="spellStart"/>
+      <w:r>
+        <w:rPr>
+          <w:rFonts w:ascii="Times New Roman" w:hAnsi="Times New Roman" w:cs="Times New Roman"/>
+        </w:rPr>
+        <w:t>plot</w:t>
+      </w:r>
+      <w:proofErr w:type="spellEnd"/>
+      <w:r>
+        <w:rPr>
+          <w:rFonts w:ascii="Times New Roman" w:hAnsi="Times New Roman" w:cs="Times New Roman"/>
+        </w:rPr>
+        <w:t>.</w:t>
       </w:r>
     </w:p>
     <w:p>
       <w:pPr>
         <w:rPr>
           <w:rFonts w:ascii="Times New Roman" w:hAnsi="Times New Roman" w:cs="Times New Roman"/>
-        </w:rPr>
-      </w:pPr>
-      <w:r>
-        <w:rPr>
-          <w:rFonts w:ascii="Times New Roman" w:hAnsi="Times New Roman" w:cs="Times New Roman"/>
-        </w:rPr>
-        <w:t>Fazer seleção de modelos</w:t>
-      </w:r>
-      <w:r>
-        <w:rPr>
-          <w:rFonts w:ascii="Times New Roman" w:hAnsi="Times New Roman" w:cs="Times New Roman"/>
-        </w:rPr>
-        <w:t xml:space="preserve"> - bruno</w:t>
+          <w:strike/>
+        </w:rPr>
+      </w:pPr>
+      <w:r>
+        <w:rPr>
+          <w:rFonts w:ascii="Times New Roman" w:hAnsi="Times New Roman" w:cs="Times New Roman"/>
+          <w:strike/>
+        </w:rPr>
+        <w:t xml:space="preserve">Rodar o código do </w:t>
+      </w:r>
+      <w:proofErr w:type="spellStart"/>
+      <w:r>
+        <w:rPr>
+          <w:rFonts w:ascii="Times New Roman" w:hAnsi="Times New Roman" w:cs="Times New Roman"/>
+          <w:strike/>
+        </w:rPr>
+        <w:t>netlogo</w:t>
+      </w:r>
+      <w:proofErr w:type="spellEnd"/>
+      <w:r>
+        <w:rPr>
+          <w:rFonts w:ascii="Times New Roman" w:hAnsi="Times New Roman" w:cs="Times New Roman"/>
+          <w:strike/>
+        </w:rPr>
+        <w:t xml:space="preserve"> em mundo 50x50 e 200x200.</w:t>
       </w:r>
     </w:p>
     <w:p>
@@ -279,13 +391,7 @@
         <w:rPr>
           <w:rFonts w:ascii="Times New Roman" w:hAnsi="Times New Roman" w:cs="Times New Roman"/>
         </w:rPr>
-        <w:t xml:space="preserve">Pavel introdução </w:t>
-      </w:r>
-      <w:r>
-        <w:rPr>
-          <w:rFonts w:ascii="Times New Roman" w:hAnsi="Times New Roman" w:cs="Times New Roman"/>
-        </w:rPr>
-        <w:t>movimento</w:t>
+        <w:t>Fazer seleção de modelos - bruno</w:t>
       </w:r>
       <w:bookmarkStart w:id="0" w:name="_GoBack"/>
       <w:bookmarkEnd w:id="0"/>
@@ -301,6 +407,12 @@
           <w:rFonts w:ascii="Times New Roman" w:hAnsi="Times New Roman" w:cs="Times New Roman"/>
         </w:rPr>
         <w:t>Correção do texto e tradução</w:t>
+      </w:r>
+      <w:r>
+        <w:rPr>
+          <w:rFonts w:ascii="Times New Roman" w:hAnsi="Times New Roman" w:cs="Times New Roman"/>
+        </w:rPr>
+        <w:t xml:space="preserve"> (Pavel introdução movimento)</w:t>
       </w:r>
     </w:p>
     <w:p>
@@ -346,14 +458,9 @@
           <w:szCs w:val="24"/>
           <w:lang w:eastAsia="pt-BR"/>
         </w:rPr>
-        <w:t>Explicar resiliência negativa</w:t>
-      </w:r>
-    </w:p>
-    <w:p>
-      <w:pPr>
-        <w:shd w:val="clear" w:color="auto" w:fill="FFFFFF"/>
-        <w:spacing w:after="0" w:line="360" w:lineRule="auto"/>
-        <w:textAlignment w:val="baseline"/>
+        <w:t>Ver arquivo “anotações sugest</w:t>
+      </w:r>
+      <w:r>
         <w:rPr>
           <w:rFonts w:ascii="Times New Roman" w:eastAsia="Times New Roman" w:hAnsi="Times New Roman" w:cs="Times New Roman"/>
           <w:color w:val="201F1E"/>
@@ -361,7 +468,8 @@
           <w:szCs w:val="24"/>
           <w:lang w:eastAsia="pt-BR"/>
         </w:rPr>
-      </w:pPr>
+        <w:t>ões</w:t>
+      </w:r>
       <w:r>
         <w:rPr>
           <w:rFonts w:ascii="Times New Roman" w:eastAsia="Times New Roman" w:hAnsi="Times New Roman" w:cs="Times New Roman"/>
@@ -370,64 +478,8 @@
           <w:szCs w:val="24"/>
           <w:lang w:eastAsia="pt-BR"/>
         </w:rPr>
-        <w:t>Explicar que são réplicas nos gráficos de Shannon - distribuição</w:t>
-      </w:r>
-    </w:p>
-    <w:p>
-      <w:pPr>
-        <w:shd w:val="clear" w:color="auto" w:fill="FFFFFF"/>
-        <w:spacing w:after="0" w:line="360" w:lineRule="auto"/>
-        <w:textAlignment w:val="baseline"/>
-        <w:rPr>
-          <w:rFonts w:ascii="Times New Roman" w:eastAsia="Times New Roman" w:hAnsi="Times New Roman" w:cs="Times New Roman"/>
-          <w:color w:val="201F1E"/>
-          <w:sz w:val="24"/>
-          <w:szCs w:val="24"/>
-          <w:lang w:eastAsia="pt-BR"/>
-        </w:rPr>
-      </w:pPr>
-      <w:r>
-        <w:rPr>
-          <w:rFonts w:ascii="Times New Roman" w:eastAsia="Times New Roman" w:hAnsi="Times New Roman" w:cs="Times New Roman"/>
-          <w:color w:val="201F1E"/>
-          <w:sz w:val="24"/>
-          <w:szCs w:val="24"/>
-          <w:lang w:eastAsia="pt-BR"/>
-        </w:rPr>
-        <w:t>Condições de contorno</w:t>
-      </w:r>
-    </w:p>
-    <w:p>
-      <w:pPr>
-        <w:shd w:val="clear" w:color="auto" w:fill="FFFFFF"/>
-        <w:spacing w:after="0" w:line="360" w:lineRule="auto"/>
-        <w:textAlignment w:val="baseline"/>
-        <w:rPr>
-          <w:rFonts w:ascii="Times New Roman" w:eastAsia="Times New Roman" w:hAnsi="Times New Roman" w:cs="Times New Roman"/>
-          <w:color w:val="201F1E"/>
-          <w:sz w:val="24"/>
-          <w:szCs w:val="24"/>
-          <w:lang w:eastAsia="pt-BR"/>
-        </w:rPr>
-      </w:pPr>
-      <w:r>
-        <w:rPr>
-          <w:rFonts w:ascii="Times New Roman" w:hAnsi="Times New Roman" w:cs="Times New Roman"/>
-          <w:sz w:val="24"/>
-          <w:szCs w:val="24"/>
-        </w:rPr>
-        <w:t xml:space="preserve">Mudar parte </w:t>
-      </w:r>
-      <w:proofErr w:type="spellStart"/>
-      <w:r>
-        <w:rPr>
-          <w:rFonts w:ascii="Times New Roman" w:hAnsi="Times New Roman" w:cs="Times New Roman"/>
-          <w:sz w:val="24"/>
-          <w:szCs w:val="24"/>
-        </w:rPr>
-        <w:t>fahrig</w:t>
-      </w:r>
-      <w:proofErr w:type="spellEnd"/>
+        <w:t xml:space="preserve"> da banca”.</w:t>
+      </w:r>
     </w:p>
     <w:sectPr>
       <w:pgSz w:w="11906" w:h="16838"/>

</xml_diff>

<commit_message>
Resultados em diferentes escalas e violin
</commit_message>
<xml_diff>
--- a/Atividades a serem feitas.docx
+++ b/Atividades a serem feitas.docx
@@ -253,43 +253,36 @@
       <w:pPr>
         <w:rPr>
           <w:rFonts w:ascii="Times New Roman" w:hAnsi="Times New Roman" w:cs="Times New Roman"/>
-        </w:rPr>
-      </w:pPr>
-      <w:r>
-        <w:rPr>
-          <w:rFonts w:ascii="Times New Roman" w:hAnsi="Times New Roman" w:cs="Times New Roman"/>
+          <w:strike/>
+        </w:rPr>
+      </w:pPr>
+      <w:r>
+        <w:rPr>
+          <w:rFonts w:ascii="Times New Roman" w:hAnsi="Times New Roman" w:cs="Times New Roman"/>
+          <w:strike/>
         </w:rPr>
         <w:t>N</w:t>
       </w:r>
       <w:r>
         <w:rPr>
           <w:rFonts w:ascii="Times New Roman" w:hAnsi="Times New Roman" w:cs="Times New Roman"/>
+          <w:strike/>
         </w:rPr>
         <w:t>ovos resultados</w:t>
       </w:r>
       <w:r>
         <w:rPr>
           <w:rFonts w:ascii="Times New Roman" w:hAnsi="Times New Roman" w:cs="Times New Roman"/>
-        </w:rPr>
-        <w:t xml:space="preserve"> </w:t>
-      </w:r>
-      <w:r>
-        <w:rPr>
-          <w:rFonts w:ascii="Times New Roman" w:hAnsi="Times New Roman" w:cs="Times New Roman"/>
-        </w:rPr>
-        <w:t>quantidade de deslocamento (plas</w:t>
-      </w:r>
-      <w:r>
-        <w:rPr>
-          <w:rFonts w:ascii="Times New Roman" w:hAnsi="Times New Roman" w:cs="Times New Roman"/>
-        </w:rPr>
-        <w:t xml:space="preserve">ticidade baixa </w:t>
+          <w:strike/>
+        </w:rPr>
+        <w:t xml:space="preserve"> quantidade de deslocamento (plasticidade baixa </w:t>
       </w:r>
       <w:proofErr w:type="spellStart"/>
       <w:proofErr w:type="gramStart"/>
       <w:r>
         <w:rPr>
           <w:rFonts w:ascii="Times New Roman" w:hAnsi="Times New Roman" w:cs="Times New Roman"/>
+          <w:strike/>
         </w:rPr>
         <w:t>vs</w:t>
       </w:r>
@@ -298,6 +291,7 @@
       <w:r>
         <w:rPr>
           <w:rFonts w:ascii="Times New Roman" w:hAnsi="Times New Roman" w:cs="Times New Roman"/>
+          <w:strike/>
         </w:rPr>
         <w:t xml:space="preserve"> média </w:t>
       </w:r>
@@ -305,6 +299,7 @@
       <w:r>
         <w:rPr>
           <w:rFonts w:ascii="Times New Roman" w:hAnsi="Times New Roman" w:cs="Times New Roman"/>
+          <w:strike/>
         </w:rPr>
         <w:t>vs</w:t>
       </w:r>
@@ -312,12 +307,14 @@
       <w:r>
         <w:rPr>
           <w:rFonts w:ascii="Times New Roman" w:hAnsi="Times New Roman" w:cs="Times New Roman"/>
+          <w:strike/>
         </w:rPr>
         <w:t xml:space="preserve"> alta) e plasticidade presente e ausente</w:t>
       </w:r>
       <w:r>
         <w:rPr>
           <w:rFonts w:ascii="Times New Roman" w:hAnsi="Times New Roman" w:cs="Times New Roman"/>
+          <w:strike/>
         </w:rPr>
         <w:t xml:space="preserve">; restante com </w:t>
       </w:r>
@@ -325,6 +322,7 @@
       <w:r>
         <w:rPr>
           <w:rFonts w:ascii="Times New Roman" w:hAnsi="Times New Roman" w:cs="Times New Roman"/>
+          <w:strike/>
         </w:rPr>
         <w:t>violin</w:t>
       </w:r>
@@ -332,6 +330,7 @@
       <w:r>
         <w:rPr>
           <w:rFonts w:ascii="Times New Roman" w:hAnsi="Times New Roman" w:cs="Times New Roman"/>
+          <w:strike/>
         </w:rPr>
         <w:t xml:space="preserve"> </w:t>
       </w:r>
@@ -339,6 +338,7 @@
       <w:r>
         <w:rPr>
           <w:rFonts w:ascii="Times New Roman" w:hAnsi="Times New Roman" w:cs="Times New Roman"/>
+          <w:strike/>
         </w:rPr>
         <w:t>plot</w:t>
       </w:r>
@@ -346,6 +346,7 @@
       <w:r>
         <w:rPr>
           <w:rFonts w:ascii="Times New Roman" w:hAnsi="Times New Roman" w:cs="Times New Roman"/>
+          <w:strike/>
         </w:rPr>
         <w:t>.</w:t>
       </w:r>
@@ -393,26 +394,32 @@
         </w:rPr>
         <w:t>Fazer seleção de modelos - bruno</w:t>
       </w:r>
+    </w:p>
+    <w:p>
+      <w:pPr>
+        <w:rPr>
+          <w:rFonts w:ascii="Times New Roman" w:hAnsi="Times New Roman" w:cs="Times New Roman"/>
+        </w:rPr>
+      </w:pPr>
+      <w:r>
+        <w:rPr>
+          <w:rFonts w:ascii="Times New Roman" w:hAnsi="Times New Roman" w:cs="Times New Roman"/>
+        </w:rPr>
+        <w:t>Correção do texto e tradução</w:t>
+      </w:r>
+      <w:r>
+        <w:rPr>
+          <w:rFonts w:ascii="Times New Roman" w:hAnsi="Times New Roman" w:cs="Times New Roman"/>
+        </w:rPr>
+        <w:t xml:space="preserve"> (Pavel i</w:t>
+      </w:r>
       <w:bookmarkStart w:id="0" w:name="_GoBack"/>
       <w:bookmarkEnd w:id="0"/>
-    </w:p>
-    <w:p>
-      <w:pPr>
-        <w:rPr>
-          <w:rFonts w:ascii="Times New Roman" w:hAnsi="Times New Roman" w:cs="Times New Roman"/>
-        </w:rPr>
-      </w:pPr>
-      <w:r>
-        <w:rPr>
-          <w:rFonts w:ascii="Times New Roman" w:hAnsi="Times New Roman" w:cs="Times New Roman"/>
-        </w:rPr>
-        <w:t>Correção do texto e tradução</w:t>
-      </w:r>
-      <w:r>
-        <w:rPr>
-          <w:rFonts w:ascii="Times New Roman" w:hAnsi="Times New Roman" w:cs="Times New Roman"/>
-        </w:rPr>
-        <w:t xml:space="preserve"> (Pavel introdução movimento)</w:t>
+      <w:r>
+        <w:rPr>
+          <w:rFonts w:ascii="Times New Roman" w:hAnsi="Times New Roman" w:cs="Times New Roman"/>
+        </w:rPr>
+        <w:t>ntrodução movimento)</w:t>
       </w:r>
     </w:p>
     <w:p>

</xml_diff>